<commit_message>
Hyperty Deploy and Register data flows updated
</commit_message>
<xml_diff>
--- a/docs/deliverables/d31/D3.1-body.docx
+++ b/docs/deliverables/d31/D3.1-body.docx
@@ -11637,7 +11637,7 @@
     </w:lvl>
   </w:abstractNum>
   <w:abstractNum w:abstractNumId="990">
-    <w:nsid w:val="54a6ef73"/>
+    <w:nsid w:val="ce489993"/>
     <w:multiLevelType w:val="multilevel"/>
     <w:lvl w:ilvl="0">
       <w:numFmt w:val="bullet"/>
@@ -11718,7 +11718,7 @@
     </w:lvl>
   </w:abstractNum>
   <w:abstractNum w:abstractNumId="991">
-    <w:nsid w:val="bad83c38"/>
+    <w:nsid w:val="ca6d1f98"/>
     <w:multiLevelType w:val="multilevel"/>
     <w:lvl w:ilvl="0">
       <w:numFmt w:val="bullet"/>
@@ -11799,7 +11799,7 @@
     </w:lvl>
   </w:abstractNum>
   <w:abstractNum w:abstractNumId="99411">
-    <w:nsid w:val="5ac61b4b"/>
+    <w:nsid w:val="f1f6608d"/>
     <w:multiLevelType w:val="multilevel"/>
     <w:lvl w:ilvl="0">
       <w:start w:val="1"/>

</xml_diff>

<commit_message>
Higher level runtime arch added
</commit_message>
<xml_diff>
--- a/docs/deliverables/d31/D3.1-body.docx
+++ b/docs/deliverables/d31/D3.1-body.docx
@@ -306,13 +306,11 @@
       <w:r>
         <w:t xml:space="preserve">Including: * Android (Smartphone and Tablet) * iOS (Smartphone and Tablet) * Raspberry PI * Linux VM * Windows VM</w:t>
       </w:r>
-    </w:p>
-    <w:p>
-      <w:pPr>
-        <w:pStyle w:val="Compact"/>
-      </w:pPr>
-      <w:r>
-        <w:t xml:space="preserve">Messaging Node Requirements</w:t>
+      <w:r>
+        <w:t xml:space="preserve"> </w:t>
+      </w:r>
+      <w:r>
+        <w:t xml:space="preserve">##Messaging Node Requirements##</w:t>
       </w:r>
     </w:p>
     <w:p>
@@ -2720,7 +2718,7 @@
       <w:bookmarkStart w:id="60" w:name="apirtc"/>
       <w:bookmarkEnd w:id="60"/>
       <w:r>
-        <w:t xml:space="preserve">apiRTC</w:t>
+        <w:t xml:space="preserve">ApiRTC</w:t>
       </w:r>
     </w:p>
     <w:p>
@@ -2735,27 +2733,22 @@
     </w:p>
     <w:p>
       <w:r>
-        <w:t xml:space="preserve">ApiRTC solution includes a communication platform and a client JavaScript library that can be used by developpers to developped their applications.</w:t>
-      </w:r>
-    </w:p>
-    <w:p>
-      <w:r>
-        <w:t xml:space="preserve">For Rethink, Apizee propose the usage of apiRTC Community Edition (Open source version : LGPL). This version is not yet published and documented.</w:t>
-      </w:r>
-    </w:p>
-    <w:p>
-      <w:r>
-        <w:t xml:space="preserve">Complete version of ApiRTC is described on www.apirtc.com</w:t>
+        <w:t xml:space="preserve">ApiRTC is the communication platform developped by Apizee. This includes a communication platform and a client JavaScript library that can be used by developpers to developped their own applications without having to consider the technical aspects of communication. Complete version of ApiRTC with tutorials is described on www.apirtc.com</w:t>
       </w:r>
     </w:p>
     <w:p>
       <w:pPr>
         <w:pStyle w:val="Heading4"/>
       </w:pPr>
-      <w:bookmarkStart w:id="62" w:name="overview"/>
+      <w:bookmarkStart w:id="62" w:name="features-overview"/>
       <w:bookmarkEnd w:id="62"/>
       <w:r>
-        <w:t xml:space="preserve">Overview</w:t>
+        <w:t xml:space="preserve">Features Overview</w:t>
+      </w:r>
+    </w:p>
+    <w:p>
+      <w:r>
+        <w:t xml:space="preserve">ApiRTC Entreprise edition includes following features :</w:t>
       </w:r>
     </w:p>
     <w:p>
@@ -2763,18 +2756,12 @@
         <w:rPr>
           <w:b/>
         </w:rPr>
-        <w:t xml:space="preserve">Messaging Node :</w:t>
-      </w:r>
-      <w:r>
-        <w:t xml:space="preserve"> </w:t>
-      </w:r>
-      <w:r>
-        <w:t xml:space="preserve">NodeJs + Redis Cluster</w:t>
-      </w:r>
-    </w:p>
-    <w:p>
-      <w:r>
-        <w:t xml:space="preserve">NodeJs : https://nodejs.org/ - Description is available : http://en.wikipedia.org/wiki/Node.js Redis : http://redis.io/ - Description is available : http://en.wikipedia.org/wiki/Redis</w:t>
+        <w:t xml:space="preserve">Session :</w:t>
+      </w:r>
+    </w:p>
+    <w:p>
+      <w:r>
+        <w:t xml:space="preserve">Connexion : long polling , webSocket; HTTP, HTTPS; Presence : group connection and subscription; Custom User Data sharing ; Browsers type and version detection</w:t>
       </w:r>
     </w:p>
     <w:p>
@@ -2782,559 +2769,716 @@
         <w:rPr>
           <w:b/>
         </w:rPr>
-        <w:t xml:space="preserve">Runtime / Framework :</w:t>
-      </w:r>
-      <w:r>
-        <w:t xml:space="preserve"> </w:t>
-      </w:r>
-      <w:r>
-        <w:t xml:space="preserve">ApiRTC CE Client</w:t>
-      </w:r>
-    </w:p>
-    <w:p>
-      <w:pPr>
-        <w:pStyle w:val="Heading4"/>
-      </w:pPr>
-      <w:bookmarkStart w:id="63" w:name="architecture"/>
-      <w:bookmarkEnd w:id="63"/>
-      <w:r>
-        <w:t xml:space="preserve">Architecture</w:t>
-      </w:r>
-    </w:p>
-    <w:p>
-      <w:r>
-        <w:t xml:space="preserve">ApiRTC actual architecture is presented on following diagram :</w:t>
-      </w:r>
-      <w:r>
-        <w:t xml:space="preserve"> </w:t>
-      </w:r>
-    </w:p>
-    <w:p>
-      <w:r>
-        <w:t xml:space="preserve">Components such as NodeJs, Redis or socket.io are used. ApiRTC uses JSON over WebSocket to manage signalling between clients and server.</w:t>
-      </w:r>
-    </w:p>
-    <w:p>
-      <w:pPr>
-        <w:pStyle w:val="Heading4"/>
-      </w:pPr>
-      <w:bookmarkStart w:id="64" w:name="role-in-rethink"/>
-      <w:bookmarkEnd w:id="64"/>
-      <w:r>
-        <w:t xml:space="preserve">Role in Rethink</w:t>
-      </w:r>
-    </w:p>
-    <w:p>
-      <w:r>
-        <w:t xml:space="preserve">apiRTC can be used in a nodejs based Messaging Node.</w:t>
-      </w:r>
-    </w:p>
-    <w:p>
-      <w:r>
-        <w:t xml:space="preserve">Integration of ApiRTC in Rethink can be done by adding differents connectors depending of needs : - Identity Management : connector to Identity server - QoS Management : connector to QoS server - Other Web communication platform : connector to communication platform using ProtOFly - VoIP Platform : Connector to WebRTC GW - Connector to Media Servers</w:t>
-      </w:r>
-    </w:p>
-    <w:p>
-      <w:r>
-        <w:t xml:space="preserve">A Redis Cluster with Pub/Sub mechanism can be used to manage communications between connectors</w:t>
-      </w:r>
-    </w:p>
-    <w:p/>
-    <w:p>
-      <w:pPr>
-        <w:pStyle w:val="Heading4"/>
-      </w:pPr>
-      <w:bookmarkStart w:id="65" w:name="apis"/>
-      <w:bookmarkEnd w:id="65"/>
-      <w:r>
-        <w:t xml:space="preserve">APIs</w:t>
-      </w:r>
-    </w:p>
-    <w:p>
-      <w:r>
-        <w:rPr>
-          <w:i/>
-        </w:rPr>
-        <w:t xml:space="preserve">needs elaborate</w:t>
-      </w:r>
-      <w:r>
-        <w:rPr>
-          <w:i/>
-        </w:rPr>
-        <w:t xml:space="preserve"> </w:t>
-      </w:r>
-      <w:r>
-        <w:t xml:space="preserve"> </w:t>
-      </w:r>
-      <w:r>
-        <w:t xml:space="preserve">ApiRTC provides API for developers</w:t>
-      </w:r>
-    </w:p>
-    <w:p>
-      <w:pPr>
-        <w:pStyle w:val="Heading4"/>
-      </w:pPr>
-      <w:bookmarkStart w:id="66" w:name="requirements-analysis"/>
-      <w:bookmarkEnd w:id="66"/>
-      <w:r>
-        <w:t xml:space="preserve">Requirements Analysis</w:t>
-      </w:r>
-    </w:p>
-    <w:p>
-      <w:r>
-        <w:rPr>
-          <w:i/>
-        </w:rPr>
-        <w:t xml:space="preserve">Analyse how the solution fullfills</w:t>
-      </w:r>
-      <w:r>
-        <w:rPr>
-          <w:i/>
-        </w:rPr>
-        <w:t xml:space="preserve"> </w:t>
-      </w:r>
-      <w:hyperlink r:id="rId67">
-        <w:r>
-          <w:rPr>
-            <w:rStyle w:val="Link"/>
-            <w:i/>
-          </w:rPr>
-          <w:t xml:space="preserve">WP3 requirements</w:t>
-        </w:r>
-      </w:hyperlink>
-      <w:r>
-        <w:rPr>
-          <w:i/>
-        </w:rPr>
-        <w:t xml:space="preserve"> </w:t>
-      </w:r>
-      <w:r>
-        <w:rPr>
-          <w:i/>
-        </w:rPr>
-        <w:t xml:space="preserve">according to Component Type addressed by the solution ie Messaging Node, Runtime, Network QoS or Framework</w:t>
-      </w:r>
-      <w:r>
-        <w:t xml:space="preserve"> </w:t>
-      </w:r>
-      <w:r>
-        <w:rPr>
-          <w:i/>
-        </w:rPr>
-        <w:t xml:space="preserve">The fullfillment of each requirement should be analysed and if needed validated with some tests. Code snippets or other means like configuration data should be provided to clearly demonstrate the requirement fullfilment. In case the Requirement is not fulfilled, possible solutions should be proposed including effort estimation.</w:t>
-      </w:r>
-    </w:p>
-    <w:p>
-      <w:r>
-        <w:t xml:space="preserve">Analyse regarding WP3 requirements : TO BE COMPLETED</w:t>
-      </w:r>
-    </w:p>
-    <w:p>
-      <w:pPr>
-        <w:pStyle w:val="Heading3"/>
-      </w:pPr>
-      <w:bookmarkStart w:id="68" w:name="state-of-the-art-of-current-webrtc-solutions-of-quobis"/>
-      <w:bookmarkEnd w:id="68"/>
-      <w:r>
-        <w:t xml:space="preserve">State of the art of current WebRTC solutions of Quobis</w:t>
-      </w:r>
-    </w:p>
-    <w:p>
-      <w:pPr>
-        <w:pStyle w:val="Heading4"/>
-      </w:pPr>
-      <w:bookmarkStart w:id="69" w:name="what-is-sippo"/>
-      <w:bookmarkEnd w:id="69"/>
-      <w:r>
-        <w:t xml:space="preserve">What is Sippo?</w:t>
-      </w:r>
-    </w:p>
-    <w:p>
-      <w:r>
-        <w:t xml:space="preserve">Sippo is the name of a WebRTC product family authored by Quobis which includes the following products: - Sippo WebRTC Application Controller: the server which provides the services. - Sippo WebRTC Apps: reference web applications which leverage the main features provided why the WAC. Two examples: - Sippo WebCollaborator: Reference enterprise WebRTC softphone - Sippo Click To Call: Reference customer contact WebRTC softphone</w:t>
-      </w:r>
-    </w:p>
-    <w:p>
-      <w:pPr>
-        <w:pStyle w:val="Heading4"/>
-      </w:pPr>
-      <w:bookmarkStart w:id="70" w:name="what-is-a-webrtc-application-controller"/>
-      <w:bookmarkEnd w:id="70"/>
-      <w:r>
-        <w:t xml:space="preserve">What is a “WebRTC Application Controller”?</w:t>
-      </w:r>
-    </w:p>
-    <w:p>
-      <w:r>
-        <w:t xml:space="preserve">Sippo WebRTC Application Controller (WAC, in short) is a solution that allows to deploy WebRTC applications fully-interconnected with existing services (AAA, OSS, BSS, etc.) and legacy VoIP or UC systems.</w:t>
-      </w:r>
-    </w:p>
-    <w:p>
-      <w:r>
-        <w:t xml:space="preserve">Sippo WAC supports a number of business cases, through its APIs, ranging from a simple click-to-dial button to advanced scenarios like RCS-based services, integration with existing Web Portals (including Facebook, Twitter or GMail), Banking, Health, Logistics, call centers/CRMs, UC, etc.</w:t>
-      </w:r>
-    </w:p>
-    <w:p>
-      <w:r>
-        <w:t xml:space="preserve">Sippo is standards compliant and has been designed and developed by engineers who participate in WebRTC standardization forums like W3C, IETF, 3GPP, SIPForum and GSMA. Thanks to its abstraction layer, Sippo can include new signaling modules rapidly or even use different signaling protocols within the same application (e.g. one signaling protocol for audio/video, another for IM/presence, etc.).</w:t>
-      </w:r>
-    </w:p>
-    <w:p>
-      <w:r>
-        <w:t xml:space="preserve">Sippo WAC is the right tool to develop, adapt or deploy any WebRTC tool in a SDN, in the case of telcos, or corporate architecture, with the security that it is going to be interoperable with the existing services and WebRTC gateways. In addition it provides features to manage user provisioning, store call detail records and provides contextual information</w:t>
-      </w:r>
-    </w:p>
-    <w:p>
-      <w:r>
-        <w:t xml:space="preserve">Sippo has been developed by Quobis and it's distributed worldwide through a network of first-class partners and UC vendors.</w:t>
-      </w:r>
-    </w:p>
-    <w:p>
-      <w:pPr>
-        <w:pStyle w:val="Heading4"/>
-      </w:pPr>
-      <w:bookmarkStart w:id="71" w:name="reference-architecture"/>
-      <w:bookmarkEnd w:id="71"/>
-      <w:r>
-        <w:t xml:space="preserve">Reference architecture</w:t>
-      </w:r>
-    </w:p>
-    <w:p>
-      <w:r>
-        <w:t xml:space="preserve">Sippo WAC is a network component which sits on the edge of the network, in close collaboration with the WebRTC gateway. The following picture describes how the WAC fits into a service provider or enterprise voice network:</w:t>
-      </w:r>
-    </w:p>
-    <w:p>
-      <w:r>
-        <w:rPr>
-          <w:i/>
-        </w:rPr>
-        <w:t xml:space="preserve">image missing</w:t>
-      </w:r>
-      <w:r>
-        <w:t xml:space="preserve"> </w:t>
-      </w:r>
-      <w:r>
-        <w:t xml:space="preserve">Imagen 1</w:t>
-      </w:r>
-    </w:p>
-    <w:p>
-      <w:r>
-        <w:t xml:space="preserve">The following network elements are the basic ones to understand the reference architecture (from right to left):</w:t>
-      </w:r>
-    </w:p>
-    <w:p>
-      <w:pPr>
+        <w:t xml:space="preserve">IMClient :</w:t>
+      </w:r>
+    </w:p>
+    <w:p>
+      <w:r>
+        <w:t xml:space="preserve">Instant Messaging : 1 to 1, Group</w:t>
+      </w:r>
+    </w:p>
+    <w:p>
+      <w:r>
+        <w:rPr>
+          <w:b/>
+        </w:rPr>
+        <w:t xml:space="preserve">WebRTC Client :</w:t>
+      </w:r>
+    </w:p>
+    <w:p>
+      <w:pPr>
+        <w:pStyle w:val="Compact"/>
         <w:numPr>
           <w:numId w:val="1016"/>
           <w:ilvl w:val="0"/>
         </w:numPr>
       </w:pPr>
       <w:r>
-        <w:t xml:space="preserve">Service Provider Network: this block represents the existing UC platform owned by the enterprise (where we might find a corporate PBX) or service provider (where we might find an IMS core or a Class 4/5 softswitch). In the latter case we will also find OSS/BSS systems and other identity management platforms that interact with Sippo in some way.</w:t>
-      </w:r>
-    </w:p>
-    <w:p>
-      <w:pPr>
+        <w:t xml:space="preserve">Voice Calls, Voice and Video Calls</w:t>
+      </w:r>
+    </w:p>
+    <w:p>
+      <w:pPr>
+        <w:pStyle w:val="Compact"/>
         <w:numPr>
           <w:numId w:val="1016"/>
           <w:ilvl w:val="0"/>
         </w:numPr>
       </w:pPr>
       <w:r>
-        <w:t xml:space="preserve">Third-party WebRTC gateway: in some cases where the UC core does not support WebRTC traffic, there is a need for a WebRTC gateway which takes care of the translation of both the signaling and media plane. Signaling can be standard based (like SIPoWS) or a vendor-specific signaling protocol. The WebRTC gateway can be a standalone network element or it can be a functionality embedded into an existing network element like a SBC or an application server. Sippo excels in interoperability with leading gateway vendors thanks to its award-winning abstraction layer, please consult your sales manager for a complete list of supported vendors.</w:t>
-      </w:r>
-    </w:p>
-    <w:p>
-      <w:pPr>
+        <w:t xml:space="preserve">Audio, video mute</w:t>
+      </w:r>
+    </w:p>
+    <w:p>
+      <w:pPr>
+        <w:pStyle w:val="Compact"/>
         <w:numPr>
           <w:numId w:val="1016"/>
           <w:ilvl w:val="0"/>
         </w:numPr>
       </w:pPr>
       <w:r>
-        <w:t xml:space="preserve">WebRTC Application Controller (WAC): this is the network element where the WebRTC applications are deployed and managed. Applications are downloaded to the browser from the WAC vía HTTP, while the actual media and signaling traffic goes to the customer network through the WebRTC gateway. Sippo runs on a dedicated server which can be installed at the customer premises or in the cloud.</w:t>
-      </w:r>
-    </w:p>
-    <w:p>
-      <w:pPr>
+        <w:t xml:space="preserve">ScreenSharing</w:t>
+      </w:r>
+    </w:p>
+    <w:p>
+      <w:pPr>
+        <w:pStyle w:val="Compact"/>
         <w:numPr>
           <w:numId w:val="1016"/>
           <w:ilvl w:val="0"/>
         </w:numPr>
       </w:pPr>
       <w:r>
-        <w:t xml:space="preserve">Web browsers: the WebRTC applications are downloaded into the web browser after the user has been authenticated. From the point of view of the end-user, this is the only application that he/she will need to use. Sippo applications needs to have HTTP connectivity with the WAC and with the WebRTC gateway.</w:t>
-      </w:r>
-    </w:p>
-    <w:p>
-      <w:r>
-        <w:t xml:space="preserve">In a real deployment there are a number of additional network elements involved such a Session Border Controller, firewalls, STUN/TURN servers, SIP routers, etc… which will interact in some way with the WebRTC services and applications.</w:t>
+        <w:t xml:space="preserve">TakeSnapshot</w:t>
+      </w:r>
+    </w:p>
+    <w:p>
+      <w:pPr>
+        <w:pStyle w:val="Compact"/>
+        <w:numPr>
+          <w:numId w:val="1016"/>
+          <w:ilvl w:val="0"/>
+        </w:numPr>
+      </w:pPr>
+      <w:r>
+        <w:t xml:space="preserve">Support of IE and Safari for audio and video calls through a plugin</w:t>
+      </w:r>
+    </w:p>
+    <w:p>
+      <w:pPr>
+        <w:pStyle w:val="Compact"/>
+        <w:numPr>
+          <w:numId w:val="1016"/>
+          <w:ilvl w:val="0"/>
+        </w:numPr>
+      </w:pPr>
+      <w:r>
+        <w:t xml:space="preserve">Network disconnection detection</w:t>
+      </w:r>
+    </w:p>
+    <w:p>
+      <w:pPr>
+        <w:pStyle w:val="Compact"/>
+        <w:numPr>
+          <w:numId w:val="1016"/>
+          <w:ilvl w:val="0"/>
+        </w:numPr>
+      </w:pPr>
+      <w:r>
+        <w:t xml:space="preserve">Network traversal management for media flows</w:t>
+      </w:r>
+    </w:p>
+    <w:p>
+      <w:pPr>
+        <w:pStyle w:val="Compact"/>
+        <w:numPr>
+          <w:numId w:val="1016"/>
+          <w:ilvl w:val="0"/>
+        </w:numPr>
+      </w:pPr>
+      <w:r>
+        <w:t xml:space="preserve">DataChannel</w:t>
+      </w:r>
+    </w:p>
+    <w:p>
+      <w:pPr>
+        <w:pStyle w:val="Compact"/>
+        <w:numPr>
+          <w:numId w:val="1016"/>
+          <w:ilvl w:val="0"/>
+        </w:numPr>
+      </w:pPr>
+      <w:r>
+        <w:t xml:space="preserve">Calls recording</w:t>
+      </w:r>
+    </w:p>
+    <w:p>
+      <w:pPr>
+        <w:pStyle w:val="Compact"/>
+        <w:numPr>
+          <w:numId w:val="1016"/>
+          <w:ilvl w:val="0"/>
+        </w:numPr>
+      </w:pPr>
+      <w:r>
+        <w:t xml:space="preserve">Connection to IMS, RCS, SIP Architecture</w:t>
+      </w:r>
+    </w:p>
+    <w:p>
+      <w:pPr>
+        <w:pStyle w:val="Compact"/>
+        <w:numPr>
+          <w:numId w:val="1016"/>
+          <w:ilvl w:val="0"/>
+        </w:numPr>
+      </w:pPr>
+      <w:r>
+        <w:t xml:space="preserve">Conference calls</w:t>
+      </w:r>
+    </w:p>
+    <w:p>
+      <w:r>
+        <w:rPr>
+          <w:b/>
+        </w:rPr>
+        <w:t xml:space="preserve">Data Client :</w:t>
+      </w:r>
+    </w:p>
+    <w:p>
+      <w:r>
+        <w:t xml:space="preserve">Custom data sending and reception</w:t>
+      </w:r>
+    </w:p>
+    <w:p>
+      <w:r>
+        <w:rPr>
+          <w:b/>
+        </w:rPr>
+        <w:t xml:space="preserve">Compatibility :</w:t>
+      </w:r>
+    </w:p>
+    <w:p>
+      <w:r>
+        <w:t xml:space="preserve">Window, linux, OSx, Android devices through WebRTC compatible browsers</w:t>
+      </w:r>
+      <w:r>
+        <w:t xml:space="preserve"> </w:t>
+      </w:r>
+      <w:r>
+        <w:t xml:space="preserve">Plugin for Android and iOS application development</w:t>
       </w:r>
     </w:p>
     <w:p>
       <w:pPr>
         <w:pStyle w:val="Heading4"/>
       </w:pPr>
-      <w:bookmarkStart w:id="72" w:name="understanding-the-role-of-a-webrtc-application-controller"/>
-      <w:bookmarkEnd w:id="72"/>
-      <w:r>
-        <w:t xml:space="preserve">Understanding the role of a WebRTC Application Controller</w:t>
-      </w:r>
-    </w:p>
-    <w:p>
-      <w:r>
-        <w:t xml:space="preserve">The term “WebRTC Application Controller” has been coined by Quobis after our experience deploying WebRTC projects in large service providers all around the world. In a real setup, there are a number of features that are not meant to be provided by the service provider network, the WebRTC gateway or the browser (for example, authentication, identity management or security).</w:t>
-      </w:r>
-    </w:p>
-    <w:p>
-      <w:r>
-        <w:t xml:space="preserve">Sippo brings to the market a rich set of features which speeds up the deployment of WebRTC into existing networks, as for example:</w:t>
-      </w:r>
-    </w:p>
-    <w:p>
-      <w:pPr>
-        <w:pStyle w:val="Compact"/>
+      <w:bookmarkStart w:id="63" w:name="architecture-overview"/>
+      <w:bookmarkEnd w:id="63"/>
+      <w:r>
+        <w:t xml:space="preserve">Architecture Overview</w:t>
+      </w:r>
+    </w:p>
+    <w:p>
+      <w:r>
+        <w:t xml:space="preserve">ApiRTC solution use different components on server and client side.</w:t>
+      </w:r>
+    </w:p>
+    <w:p>
+      <w:r>
+        <w:rPr>
+          <w:b/>
+        </w:rPr>
+        <w:t xml:space="preserve">Messaging Node :</w:t>
+      </w:r>
+    </w:p>
+    <w:p>
+      <w:r>
+        <w:t xml:space="preserve">On server side, main used components are NodeJs and Redis :</w:t>
+      </w:r>
+    </w:p>
+    <w:p>
+      <w:r>
+        <w:t xml:space="preserve">NodeJs : https://nodejs.org/ - Description is available : http://en.wikipedia.org/wiki/Node.js</w:t>
+      </w:r>
+    </w:p>
+    <w:p>
+      <w:r>
+        <w:t xml:space="preserve">NodeJs is a Javascript engine that can be enhanced through diffrent existing modules for connections, log, ...</w:t>
+      </w:r>
+    </w:p>
+    <w:p>
+      <w:r>
+        <w:t xml:space="preserve">Redis : http://redis.io/ - Description is available : http://en.wikipedia.org/wiki/Redis</w:t>
+      </w:r>
+    </w:p>
+    <w:p>
+      <w:r>
+        <w:t xml:space="preserve">Redis is a NoSQL database that is really interesting for real time data and that provide a publish/subscribe that can be used to establish communication between several nodeJs process.</w:t>
+      </w:r>
+    </w:p>
+    <w:p>
+      <w:r>
+        <w:rPr>
+          <w:b/>
+        </w:rPr>
+        <w:t xml:space="preserve">Runtime / Framework :</w:t>
+      </w:r>
+    </w:p>
+    <w:p>
+      <w:r>
+        <w:t xml:space="preserve">ApiRTC use a javascript library on client side to provide teh developers APIs that enables teh developpesr to use platform feature.</w:t>
+      </w:r>
+    </w:p>
+    <w:p>
+      <w:pPr>
+        <w:pStyle w:val="Heading4"/>
+      </w:pPr>
+      <w:bookmarkStart w:id="64" w:name="architecture"/>
+      <w:bookmarkEnd w:id="64"/>
+      <w:r>
+        <w:t xml:space="preserve">Architecture</w:t>
+      </w:r>
+    </w:p>
+    <w:p>
+      <w:r>
+        <w:t xml:space="preserve">ApiRTC actual architecture is presented on following diagram :</w:t>
+      </w:r>
+      <w:r>
+        <w:t xml:space="preserve"> </w:t>
+      </w:r>
+    </w:p>
+    <w:p>
+      <w:r>
+        <w:t xml:space="preserve">Components such as NodeJs, Redis or socket.io are used. ApiRTC uses JSON over WebSocket to manage signalling between clients and server.</w:t>
+      </w:r>
+    </w:p>
+    <w:p>
+      <w:pPr>
+        <w:pStyle w:val="Heading4"/>
+      </w:pPr>
+      <w:bookmarkStart w:id="65" w:name="apis"/>
+      <w:bookmarkEnd w:id="65"/>
+      <w:r>
+        <w:t xml:space="preserve">APIs</w:t>
+      </w:r>
+    </w:p>
+    <w:p>
+      <w:r>
+        <w:t xml:space="preserve">ApiRTC provides API for developers : complete set of APIs is describe on http://apirtc.com/api-docs/</w:t>
+      </w:r>
+    </w:p>
+    <w:p>
+      <w:r>
+        <w:t xml:space="preserve">APIS are decomposed with main following classes :</w:t>
+      </w:r>
+      <w:r>
+        <w:t xml:space="preserve"> </w:t>
+      </w:r>
+      <w:r>
+        <w:t xml:space="preserve">* ApiRTCSession : manage user connection to the platform (presence)</w:t>
+      </w:r>
+      <w:r>
+        <w:t xml:space="preserve"> </w:t>
+      </w:r>
+      <w:r>
+        <w:t xml:space="preserve">* ApiRTCWebRTCClient : manage WebRTC feature : call, dataChannel ...</w:t>
+      </w:r>
+      <w:r>
+        <w:t xml:space="preserve"> </w:t>
+      </w:r>
+      <w:r>
+        <w:t xml:space="preserve">* ApiRTCIMClient : manage Instant messaging feature</w:t>
+      </w:r>
+      <w:r>
+        <w:t xml:space="preserve"> </w:t>
+      </w:r>
+      <w:r>
+        <w:t xml:space="preserve">* ApiRTCDataClient: : manage data sending feature</w:t>
+      </w:r>
+      <w:r>
+        <w:t xml:space="preserve"> </w:t>
+      </w:r>
+      <w:r>
+        <w:t xml:space="preserve">* ApiRTCWhiteBoardClient : manage Whiteboard feature</w:t>
+      </w:r>
+    </w:p>
+    <w:p>
+      <w:pPr>
+        <w:pStyle w:val="Heading4"/>
+      </w:pPr>
+      <w:bookmarkStart w:id="66" w:name="requirements-analysis"/>
+      <w:bookmarkEnd w:id="66"/>
+      <w:r>
+        <w:t xml:space="preserve">Requirements Analysis</w:t>
+      </w:r>
+    </w:p>
+    <w:p>
+      <w:r>
+        <w:t xml:space="preserve">Analysis regarding WP3 Messaging node requirements :</w:t>
+      </w:r>
+    </w:p>
+    <w:p>
+      <w:r>
+        <w:rPr>
+          <w:b/>
+        </w:rPr>
+        <w:t xml:space="preserve">Messaging Node with carrier grade deployment features :</w:t>
+      </w:r>
+      <w:r>
+        <w:t xml:space="preserve"> </w:t>
+      </w:r>
+      <w:r>
+        <w:t xml:space="preserve">NodeJs and Redis enables to buld a resiliante and scalable architecture</w:t>
+      </w:r>
+    </w:p>
+    <w:p>
+      <w:r>
+        <w:rPr>
+          <w:b/>
+        </w:rPr>
+        <w:t xml:space="preserve">The Messaging Node MUST offer DoS and DDoS Protection :</w:t>
+      </w:r>
+      <w:r>
+        <w:t xml:space="preserve"> </w:t>
+      </w:r>
+      <w:r>
+        <w:t xml:space="preserve">User authentication, message rate limitation are example of feature taht may be implemented to fulfill this requirement</w:t>
+      </w:r>
+    </w:p>
+    <w:p>
+      <w:r>
+        <w:rPr>
+          <w:b/>
+        </w:rPr>
+        <w:t xml:space="preserve">It should be possible to support Protocol on-the-fly :</w:t>
+      </w:r>
+    </w:p>
+    <w:p>
+      <w:r>
+        <w:t xml:space="preserve">ProtOFly connector can be developped. JS connector can be develop on top of NodeJs to enable protofly on server side. This connector will be for example reusable to connect an external CSP, Kurento Media Server, or the Identity manager</w:t>
+      </w:r>
+    </w:p>
+    <w:p>
+      <w:r>
+        <w:rPr>
+          <w:b/>
+        </w:rPr>
+        <w:t xml:space="preserve">Messaging Transport Protocols:</w:t>
+      </w:r>
+    </w:p>
+    <w:p>
+      <w:r>
+        <w:t xml:space="preserve">Socket.io enables the usage of different transport protocol to establish connection between user and server. (Long polling, WebSocket ...)</w:t>
+      </w:r>
+    </w:p>
+    <w:p>
+      <w:r>
+        <w:rPr>
+          <w:b/>
+        </w:rPr>
+        <w:t xml:space="preserve">Messaging Node logging :</w:t>
+      </w:r>
+    </w:p>
+    <w:p>
+      <w:r>
+        <w:t xml:space="preserve">Several logging modules are available : log4js, winston, bunyan ... Logs can be dispalyed in console, store in file with log rotate, send to a network entity ...</w:t>
+      </w:r>
+    </w:p>
+    <w:p>
+      <w:r>
+        <w:rPr>
+          <w:b/>
+        </w:rPr>
+        <w:t xml:space="preserve">Message delivery reliability :</w:t>
+      </w:r>
+      <w:r>
+        <w:t xml:space="preserve"> </w:t>
+      </w:r>
+      <w:r>
+        <w:t xml:space="preserve">Socket.io enables message acknowledgement</w:t>
+      </w:r>
+    </w:p>
+    <w:p>
+      <w:r>
+        <w:rPr>
+          <w:b/>
+        </w:rPr>
+        <w:t xml:space="preserve">Messaging Node deployments with carrier grade scalability :</w:t>
+      </w:r>
+    </w:p>
+    <w:p>
+      <w:r>
+        <w:t xml:space="preserve">Using Redis cluster mode : it is possible to use Redis Cluster with PUB/SUB mechanism : several NodeJs entities can be connected through the redis cluster : this can enable load balancing, redundancy</w:t>
+      </w:r>
+    </w:p>
+    <w:p>
+      <w:r>
+        <w:rPr>
+          <w:b/>
+        </w:rPr>
+        <w:t xml:space="preserve">Messaging Node should be tolerant to unstable connections :</w:t>
+      </w:r>
+    </w:p>
+    <w:p>
+      <w:r>
+        <w:t xml:space="preserve">Socket.io can manage reconnection with different configurable parameters (timeout, retries ...) reconnection whether to reconnect automatically (true)</w:t>
+      </w:r>
+    </w:p>
+    <w:p>
+      <w:r>
+        <w:t xml:space="preserve">reconnectionDelay how long to wait before attempting a new reconnection (1000) reconnectionDelayMax maximum amount of time to wait between reconnections (5000). Each attempt increases the reconnection by the amount specified by reconnectionDelay. timeout connection timeout before a connect_error and connect_timeout events are emitted (20000)</w:t>
+      </w:r>
+    </w:p>
+    <w:p>
+      <w:r>
+        <w:rPr>
+          <w:b/>
+        </w:rPr>
+        <w:t xml:space="preserve">Events about clients connection / disconnection from Messaging Node :</w:t>
+      </w:r>
+    </w:p>
+    <w:p>
+      <w:r>
+        <w:t xml:space="preserve">Using socket.io different events are fired on connection status : connect. Fired upon connecting. error. Fired upon a connection error disconnect. Fired upon a disconnection. reconnect. Fired upon a successful reconnection. reconnect_attempt. Fired upon an attempt to reconnect. reconnecting. Fired upon an attempt to reconnect. reconnect_error. Fired upon a reconnection attempt error. reconnect_failed. Fired when couldn’t reconnect within reconnectionAttempts</w:t>
+      </w:r>
+    </w:p>
+    <w:p>
+      <w:r>
+        <w:rPr>
+          <w:b/>
+        </w:rPr>
+        <w:t xml:space="preserve">Messaging Node must support very low message delivery latency :</w:t>
+      </w:r>
+    </w:p>
+    <w:p>
+      <w:r>
+        <w:rPr>
+          <w:b/>
+        </w:rPr>
+        <w:t xml:space="preserve">Messaging Node must be deployable in the most used Virtual Machines :</w:t>
+      </w:r>
+      <w:r>
+        <w:t xml:space="preserve"> </w:t>
+      </w:r>
+      <w:r>
+        <w:t xml:space="preserve">NodeJs is available on Linux, windows, mac and can be deployed on small virtual machine or devices</w:t>
+      </w:r>
+    </w:p>
+    <w:p>
+      <w:r>
+        <w:rPr>
+          <w:b/>
+        </w:rPr>
+        <w:t xml:space="preserve">Messaging Node should require minimal computing resources :</w:t>
+      </w:r>
+      <w:r>
+        <w:t xml:space="preserve"> </w:t>
+      </w:r>
+      <w:r>
+        <w:t xml:space="preserve">Messaging nodes components can be isntalled in only one VM</w:t>
+      </w:r>
+    </w:p>
+    <w:p>
+      <w:r>
+        <w:rPr>
+          <w:b/>
+        </w:rPr>
+        <w:t xml:space="preserve">Messaging Node must support external authentication and Authorisation :</w:t>
+      </w:r>
+      <w:r>
+        <w:t xml:space="preserve"> </w:t>
+      </w:r>
+      <w:r>
+        <w:t xml:space="preserve">Module like Passport : http://passportjs.org/ enables to use external authentication like facebook, twitter, google .. (We will have to check if passport can be used as it seems to require Express which may not be relevant in rethink case)</w:t>
+      </w:r>
+    </w:p>
+    <w:p>
+      <w:r>
+        <w:rPr>
+          <w:b/>
+        </w:rPr>
+        <w:t xml:space="preserve">Messaging Node must support multiple messaging functionalities :</w:t>
+      </w:r>
+      <w:r>
+        <w:t xml:space="preserve"> </w:t>
+      </w:r>
+      <w:r>
+        <w:t xml:space="preserve">Several routing can be performed with socket.io. Send message to only one dest, broadcast message to several users</w:t>
+      </w:r>
+    </w:p>
+    <w:p>
+      <w:pPr>
+        <w:pStyle w:val="Heading4"/>
+      </w:pPr>
+      <w:bookmarkStart w:id="67" w:name="integration-in-rethink"/>
+      <w:bookmarkEnd w:id="67"/>
+      <w:r>
+        <w:t xml:space="preserve">Integration in Rethink</w:t>
+      </w:r>
+    </w:p>
+    <w:p>
+      <w:r>
+        <w:t xml:space="preserve">ApiRTC can be used in a nodejs based Messaging Node.</w:t>
+      </w:r>
+    </w:p>
+    <w:p>
+      <w:r>
+        <w:t xml:space="preserve">Integration of ApiRTC in Rethink can be done by adding differents connectors depending of needs : - Identity Management : connector to Identity server - QoS Management : connector to QoS server - Other Web communication platform : connector to communication platform using ProtOFly - VoIP Platform : Connector to WebRTC GW - Connector to Media Servers</w:t>
+      </w:r>
+    </w:p>
+    <w:p>
+      <w:r>
+        <w:t xml:space="preserve">A Redis Cluster with Pub/Sub mechanism can be used to manage communications between connectors</w:t>
+      </w:r>
+    </w:p>
+    <w:p/>
+    <w:p>
+      <w:r>
+        <w:t xml:space="preserve">For Rethink, Apizee propose the usage of apiRTC Community Edition (Open source version : LGPL). This version is not yet published and documented and propose a limited set of feature compare to the entreprise edition but is suitable for 1 to 1 WebRTC call establishment.</w:t>
+      </w:r>
+    </w:p>
+    <w:p>
+      <w:pPr>
+        <w:pStyle w:val="Heading3"/>
+      </w:pPr>
+      <w:bookmarkStart w:id="68" w:name="state-of-the-art-of-current-webrtc-solutions-of-quobis"/>
+      <w:bookmarkEnd w:id="68"/>
+      <w:r>
+        <w:t xml:space="preserve">State of the art of current WebRTC solutions of Quobis</w:t>
+      </w:r>
+    </w:p>
+    <w:p>
+      <w:pPr>
+        <w:pStyle w:val="Heading4"/>
+      </w:pPr>
+      <w:bookmarkStart w:id="69" w:name="what-is-sippo"/>
+      <w:bookmarkEnd w:id="69"/>
+      <w:r>
+        <w:t xml:space="preserve">What is Sippo?</w:t>
+      </w:r>
+    </w:p>
+    <w:p>
+      <w:r>
+        <w:t xml:space="preserve">Sippo is the name of a WebRTC product family authored by Quobis which includes the following products: - Sippo WebRTC Application Controller: the server which provides the services. - Sippo WebRTC Apps: reference web applications which leverage the main features provided why the WAC. Two examples: - Sippo WebCollaborator: Reference enterprise WebRTC softphone - Sippo Click To Call: Reference customer contact WebRTC softphone</w:t>
+      </w:r>
+    </w:p>
+    <w:p>
+      <w:pPr>
+        <w:pStyle w:val="Heading4"/>
+      </w:pPr>
+      <w:bookmarkStart w:id="70" w:name="what-is-a-webrtc-application-controller"/>
+      <w:bookmarkEnd w:id="70"/>
+      <w:r>
+        <w:t xml:space="preserve">What is a “WebRTC Application Controller”?</w:t>
+      </w:r>
+    </w:p>
+    <w:p>
+      <w:r>
+        <w:t xml:space="preserve">Sippo WebRTC Application Controller (WAC, in short) is a solution that allows to deploy WebRTC applications fully-interconnected with existing services (AAA, OSS, BSS, etc.) and legacy VoIP or UC systems.</w:t>
+      </w:r>
+    </w:p>
+    <w:p>
+      <w:r>
+        <w:t xml:space="preserve">Sippo WAC supports a number of business cases, through its APIs, ranging from a simple click-to-dial button to advanced scenarios like RCS-based services, integration with existing Web Portals (including Facebook, Twitter or GMail), Banking, Health, Logistics, call centers/CRMs, UC, etc.</w:t>
+      </w:r>
+    </w:p>
+    <w:p>
+      <w:r>
+        <w:t xml:space="preserve">Sippo is standards compliant and has been designed and developed by engineers who participate in WebRTC standardization forums like W3C, IETF, 3GPP, SIPForum and GSMA. Thanks to its abstraction layer, Sippo can include new signaling modules rapidly or even use different signaling protocols within the same application (e.g. one signaling protocol for audio/video, another for IM/presence, etc.).</w:t>
+      </w:r>
+    </w:p>
+    <w:p>
+      <w:r>
+        <w:t xml:space="preserve">Sippo WAC is the right tool to develop, adapt or deploy any WebRTC tool in a SDN, in the case of telcos, or corporate architecture, with the security that it is going to be interoperable with the existing services and WebRTC gateways. In addition it provides features to manage user provisioning, store call detail records and provides contextual information</w:t>
+      </w:r>
+    </w:p>
+    <w:p>
+      <w:r>
+        <w:t xml:space="preserve">Sippo has been developed by Quobis and it's distributed worldwide through a network of first-class partners and UC vendors.</w:t>
+      </w:r>
+    </w:p>
+    <w:p>
+      <w:pPr>
+        <w:pStyle w:val="Heading4"/>
+      </w:pPr>
+      <w:bookmarkStart w:id="71" w:name="reference-architecture"/>
+      <w:bookmarkEnd w:id="71"/>
+      <w:r>
+        <w:t xml:space="preserve">Reference architecture</w:t>
+      </w:r>
+    </w:p>
+    <w:p>
+      <w:r>
+        <w:t xml:space="preserve">Sippo WAC is a network component which sits on the edge of the network, in close collaboration with the WebRTC gateway. The following picture describes how the WAC fits into a service provider or enterprise voice network:</w:t>
+      </w:r>
+    </w:p>
+    <w:p>
+      <w:r>
+        <w:rPr>
+          <w:i/>
+        </w:rPr>
+        <w:t xml:space="preserve">image missing</w:t>
+      </w:r>
+      <w:r>
+        <w:t xml:space="preserve"> </w:t>
+      </w:r>
+      <w:r>
+        <w:t xml:space="preserve">Imagen 1</w:t>
+      </w:r>
+    </w:p>
+    <w:p>
+      <w:r>
+        <w:t xml:space="preserve">The following network elements are the basic ones to understand the reference architecture (from right to left):</w:t>
+      </w:r>
+    </w:p>
+    <w:p>
+      <w:pPr>
         <w:numPr>
           <w:numId w:val="1017"/>
           <w:ilvl w:val="0"/>
         </w:numPr>
       </w:pPr>
       <w:r>
-        <w:t xml:space="preserve">Multi signaling mechanisms</w:t>
-      </w:r>
-    </w:p>
-    <w:p>
-      <w:pPr>
-        <w:pStyle w:val="Compact"/>
+        <w:t xml:space="preserve">Service Provider Network: this block represents the existing UC platform owned by the enterprise (where we might find a corporate PBX) or service provider (where we might find an IMS core or a Class 4/5 softswitch). In the latter case we will also find OSS/BSS systems and other identity management platforms that interact with Sippo in some way.</w:t>
+      </w:r>
+    </w:p>
+    <w:p>
+      <w:pPr>
         <w:numPr>
           <w:numId w:val="1017"/>
           <w:ilvl w:val="0"/>
         </w:numPr>
       </w:pPr>
       <w:r>
-        <w:t xml:space="preserve">SIP over WebSockets (RFC 7118)</w:t>
-      </w:r>
-    </w:p>
-    <w:p>
-      <w:pPr>
-        <w:pStyle w:val="Compact"/>
+        <w:t xml:space="preserve">Third-party WebRTC gateway: in some cases where the UC core does not support WebRTC traffic, there is a need for a WebRTC gateway which takes care of the translation of both the signaling and media plane. Signaling can be standard based (like SIPoWS) or a vendor-specific signaling protocol. The WebRTC gateway can be a standalone network element or it can be a functionality embedded into an existing network element like a SBC or an application server. Sippo excels in interoperability with leading gateway vendors thanks to its award-winning abstraction layer, please consult your sales manager for a complete list of supported vendors.</w:t>
+      </w:r>
+    </w:p>
+    <w:p>
+      <w:pPr>
         <w:numPr>
           <w:numId w:val="1017"/>
           <w:ilvl w:val="0"/>
         </w:numPr>
       </w:pPr>
       <w:r>
-        <w:t xml:space="preserve">JSON-based APIs</w:t>
-      </w:r>
-    </w:p>
-    <w:p>
-      <w:pPr>
-        <w:pStyle w:val="Compact"/>
+        <w:t xml:space="preserve">WebRTC Application Controller (WAC): this is the network element where the WebRTC applications are deployed and managed. Applications are downloaded to the browser from the WAC vía HTTP, while the actual media and signaling traffic goes to the customer network through the WebRTC gateway. Sippo runs on a dedicated server which can be installed at the customer premises or in the cloud.</w:t>
+      </w:r>
+    </w:p>
+    <w:p>
+      <w:pPr>
         <w:numPr>
           <w:numId w:val="1017"/>
           <w:ilvl w:val="0"/>
         </w:numPr>
       </w:pPr>
       <w:r>
-        <w:t xml:space="preserve">REST-based APIs</w:t>
-      </w:r>
-    </w:p>
-    <w:p>
-      <w:pPr>
-        <w:pStyle w:val="Compact"/>
-        <w:numPr>
-          <w:numId w:val="1017"/>
-          <w:ilvl w:val="0"/>
-        </w:numPr>
-      </w:pPr>
-      <w:r>
-        <w:t xml:space="preserve">Identity Management</w:t>
-      </w:r>
-    </w:p>
-    <w:p>
-      <w:pPr>
-        <w:pStyle w:val="Compact"/>
-        <w:numPr>
-          <w:numId w:val="1017"/>
-          <w:ilvl w:val="0"/>
-        </w:numPr>
-      </w:pPr>
-      <w:r>
-        <w:t xml:space="preserve">User provisioning</w:t>
-      </w:r>
-    </w:p>
-    <w:p>
-      <w:pPr>
-        <w:pStyle w:val="Compact"/>
-        <w:numPr>
-          <w:numId w:val="1017"/>
-          <w:ilvl w:val="0"/>
-        </w:numPr>
-      </w:pPr>
-      <w:r>
-        <w:t xml:space="preserve">Security Control</w:t>
-      </w:r>
-    </w:p>
-    <w:p>
-      <w:pPr>
-        <w:pStyle w:val="Compact"/>
-        <w:numPr>
-          <w:numId w:val="1017"/>
-          <w:ilvl w:val="0"/>
-        </w:numPr>
-      </w:pPr>
-      <w:r>
-        <w:t xml:space="preserve">Policy Control</w:t>
-      </w:r>
-    </w:p>
-    <w:p>
-      <w:pPr>
-        <w:pStyle w:val="Compact"/>
-        <w:numPr>
-          <w:numId w:val="1017"/>
-          <w:ilvl w:val="0"/>
-        </w:numPr>
-      </w:pPr>
-      <w:r>
-        <w:t xml:space="preserve">Statistics and logging</w:t>
-      </w:r>
-    </w:p>
-    <w:p>
-      <w:pPr>
-        <w:pStyle w:val="Compact"/>
-        <w:numPr>
-          <w:numId w:val="1017"/>
-          <w:ilvl w:val="0"/>
-        </w:numPr>
-      </w:pPr>
-      <w:r>
-        <w:t xml:space="preserve">Address book synchronization</w:t>
-      </w:r>
-    </w:p>
-    <w:p>
-      <w:pPr>
-        <w:pStyle w:val="Compact"/>
-        <w:numPr>
-          <w:numId w:val="1017"/>
-          <w:ilvl w:val="0"/>
-        </w:numPr>
-      </w:pPr>
-      <w:r>
-        <w:t xml:space="preserve">Browser abstraction layer</w:t>
-      </w:r>
-    </w:p>
-    <w:p>
-      <w:r>
-        <w:t xml:space="preserve">Besides those features, Sippo provides sippo.js, a ORCA.js (http://www.orcajs.org) compatible API for application developers hiding all the complexities of WebRTC signaling and media, hence enabling applications to be developed once and run in different devices, browsers and network environments.</w:t>
-      </w:r>
-    </w:p>
-    <w:p>
-      <w:r>
-        <w:t xml:space="preserve">Along with Sippo, Quobis has developed a number of WebRTC applications for specific verticals such as the Sippo Web Collaborator, Sippo Click to Call or Sippo GMail Toolbar.</w:t>
+        <w:t xml:space="preserve">Web browsers: the WebRTC applications are downloaded into the web browser after the user has been authenticated. From the point of view of the end-user, this is the only application that he/she will need to use. Sippo applications needs to have HTTP connectivity with the WAC and with the WebRTC gateway.</w:t>
+      </w:r>
+    </w:p>
+    <w:p>
+      <w:r>
+        <w:t xml:space="preserve">In a real deployment there are a number of additional network elements involved such a Session Border Controller, firewalls, STUN/TURN servers, SIP routers, etc… which will interact in some way with the WebRTC services and applications.</w:t>
       </w:r>
     </w:p>
     <w:p>
       <w:pPr>
         <w:pStyle w:val="Heading4"/>
       </w:pPr>
-      <w:bookmarkStart w:id="73" w:name="sippo-interfaces-and-apis"/>
-      <w:bookmarkEnd w:id="73"/>
-      <w:r>
-        <w:t xml:space="preserve">Sippo interfaces and API’s</w:t>
-      </w:r>
-    </w:p>
-    <w:p>
-      <w:r>
-        <w:t xml:space="preserve">Sippo offers a set of different API’s and service interfaces that are summarised in the picture below:</w:t>
-      </w:r>
-    </w:p>
-    <w:p>
-      <w:r>
-        <w:rPr>
-          <w:i/>
-        </w:rPr>
-        <w:t xml:space="preserve">pictures missing</w:t>
-      </w:r>
-      <w:r>
-        <w:t xml:space="preserve"> </w:t>
-      </w:r>
-      <w:r>
-        <w:t xml:space="preserve">Imagen</w:t>
-      </w:r>
-    </w:p>
-    <w:p>
-      <w:pPr>
-        <w:pStyle w:val="Heading5"/>
-      </w:pPr>
-      <w:bookmarkStart w:id="74" w:name="sippo.js-api-japi"/>
-      <w:bookmarkEnd w:id="74"/>
-      <w:r>
-        <w:t xml:space="preserve">Sippo.js API (JAPI)</w:t>
-      </w:r>
-    </w:p>
-    <w:p>
-      <w:r>
-        <w:t xml:space="preserve">Sippo.js is a Javascript API that is downloaded to the user’s browsers, thus containing all the signaling stacks and WebRTC media API calls. Sippo applications are built on top of this sippo.js API and it can also be used by third-party developers to code their own client applications.</w:t>
-      </w:r>
-    </w:p>
-    <w:p>
-      <w:r>
-        <w:t xml:space="preserve">Sippo.js API supports a complete set of signaling stacks, including both standards-based (like SIPoWS, authored by Quobis at RFC7118) and vendor-specific ones. That means that the applications built on top of the Sippo.js API are capable of communicating with different gateways from different vendors without changing the code. That’s one of the benefit of using Sippo.js API as it hides the complexity of the underlying signaling plane and provides a single and simple-to-use javascript API to the applications.</w:t>
-      </w:r>
-    </w:p>
-    <w:p>
-      <w:r>
-        <w:rPr>
-          <w:i/>
-        </w:rPr>
-        <w:t xml:space="preserve">picture missing</w:t>
-      </w:r>
-      <w:r>
-        <w:t xml:space="preserve"> </w:t>
-      </w:r>
-      <w:r>
-        <w:t xml:space="preserve">Imagen</w:t>
-      </w:r>
-    </w:p>
-    <w:p>
-      <w:pPr>
-        <w:pStyle w:val="Heading5"/>
-      </w:pPr>
-      <w:bookmarkStart w:id="75" w:name="sippo-service-api-sapi"/>
-      <w:bookmarkEnd w:id="75"/>
-      <w:r>
-        <w:t xml:space="preserve">Sippo Service API (SAPI)</w:t>
-      </w:r>
-    </w:p>
-    <w:p>
-      <w:r>
-        <w:t xml:space="preserve">Sippo Service API (SAPI) is a REST API which allows to connect Sippo WAC to different elements from the operator’s core and access network. This API can play both client-role and server-role to integrate the Sippo WAC and the WebRTC applications into the core.</w:t>
-      </w:r>
-    </w:p>
-    <w:p>
-      <w:r>
-        <w:t xml:space="preserve">SAPI is used in server-role between the WebRTC gateway and the WAC. It can be used for Identity Management (IdM) checks as part of the authentication process and check the permission set of the subscriber. When a some requests reach the WebRTC Gateway from a WebRTC Application, the gateway in turn verify the identity of the subscriber using the WebRTC application by sending an IdM request to the WAC through the SAPI.</w:t>
-      </w:r>
-    </w:p>
-    <w:p>
-      <w:pPr>
-        <w:pStyle w:val="Heading5"/>
-      </w:pPr>
-      <w:bookmarkStart w:id="76" w:name="sippo-connectors"/>
-      <w:bookmarkEnd w:id="76"/>
-      <w:r>
-        <w:t xml:space="preserve">Sippo connectors</w:t>
-      </w:r>
-    </w:p>
-    <w:p>
-      <w:r>
-        <w:t xml:space="preserve">Some of the Sippo features requires to connect to external services or to behave as a server to third party platforms. Some of those features are exposed to the sippo.js API while others are internal to the Sippo core.</w:t>
-      </w:r>
-    </w:p>
-    <w:p>
-      <w:r>
-        <w:t xml:space="preserve">Sippo connectors available so far in this version are:</w:t>
+      <w:bookmarkStart w:id="72" w:name="understanding-the-role-of-a-webrtc-application-controller"/>
+      <w:bookmarkEnd w:id="72"/>
+      <w:r>
+        <w:t xml:space="preserve">Understanding the role of a WebRTC Application Controller</w:t>
+      </w:r>
+    </w:p>
+    <w:p>
+      <w:r>
+        <w:t xml:space="preserve">The term “WebRTC Application Controller” has been coined by Quobis after our experience deploying WebRTC projects in large service providers all around the world. In a real setup, there are a number of features that are not meant to be provided by the service provider network, the WebRTC gateway or the browser (for example, authentication, identity management or security).</w:t>
+      </w:r>
+    </w:p>
+    <w:p>
+      <w:r>
+        <w:t xml:space="preserve">Sippo brings to the market a rich set of features which speeds up the deployment of WebRTC into existing networks, as for example:</w:t>
       </w:r>
     </w:p>
     <w:p>
@@ -3346,7 +3490,7 @@
         </w:numPr>
       </w:pPr>
       <w:r>
-        <w:t xml:space="preserve">LDAP connector: Sippo can synchronize with an external LDAP server to retrieve contact lists, phone numbers and related information.</w:t>
+        <w:t xml:space="preserve">Multi signaling mechanisms</w:t>
       </w:r>
     </w:p>
     <w:p>
@@ -3358,42 +3502,174 @@
         </w:numPr>
       </w:pPr>
       <w:r>
-        <w:t xml:space="preserve">Vendor-specific connectors: Sippo provides specific connectors for some features provided by the gateway vendors. The details of each connector is described in the joint application notes issued by Quobis and each vendor, please contact your sales representative for more information. The configuration of these connector is described in annex documents to this guide.</w:t>
+        <w:t xml:space="preserve">SIP over WebSockets (RFC 7118)</w:t>
+      </w:r>
+    </w:p>
+    <w:p>
+      <w:pPr>
+        <w:pStyle w:val="Compact"/>
+        <w:numPr>
+          <w:numId w:val="1018"/>
+          <w:ilvl w:val="0"/>
+        </w:numPr>
+      </w:pPr>
+      <w:r>
+        <w:t xml:space="preserve">JSON-based APIs</w:t>
+      </w:r>
+    </w:p>
+    <w:p>
+      <w:pPr>
+        <w:pStyle w:val="Compact"/>
+        <w:numPr>
+          <w:numId w:val="1018"/>
+          <w:ilvl w:val="0"/>
+        </w:numPr>
+      </w:pPr>
+      <w:r>
+        <w:t xml:space="preserve">REST-based APIs</w:t>
+      </w:r>
+    </w:p>
+    <w:p>
+      <w:pPr>
+        <w:pStyle w:val="Compact"/>
+        <w:numPr>
+          <w:numId w:val="1018"/>
+          <w:ilvl w:val="0"/>
+        </w:numPr>
+      </w:pPr>
+      <w:r>
+        <w:t xml:space="preserve">Identity Management</w:t>
+      </w:r>
+    </w:p>
+    <w:p>
+      <w:pPr>
+        <w:pStyle w:val="Compact"/>
+        <w:numPr>
+          <w:numId w:val="1018"/>
+          <w:ilvl w:val="0"/>
+        </w:numPr>
+      </w:pPr>
+      <w:r>
+        <w:t xml:space="preserve">User provisioning</w:t>
+      </w:r>
+    </w:p>
+    <w:p>
+      <w:pPr>
+        <w:pStyle w:val="Compact"/>
+        <w:numPr>
+          <w:numId w:val="1018"/>
+          <w:ilvl w:val="0"/>
+        </w:numPr>
+      </w:pPr>
+      <w:r>
+        <w:t xml:space="preserve">Security Control</w:t>
+      </w:r>
+    </w:p>
+    <w:p>
+      <w:pPr>
+        <w:pStyle w:val="Compact"/>
+        <w:numPr>
+          <w:numId w:val="1018"/>
+          <w:ilvl w:val="0"/>
+        </w:numPr>
+      </w:pPr>
+      <w:r>
+        <w:t xml:space="preserve">Policy Control</w:t>
+      </w:r>
+    </w:p>
+    <w:p>
+      <w:pPr>
+        <w:pStyle w:val="Compact"/>
+        <w:numPr>
+          <w:numId w:val="1018"/>
+          <w:ilvl w:val="0"/>
+        </w:numPr>
+      </w:pPr>
+      <w:r>
+        <w:t xml:space="preserve">Statistics and logging</w:t>
+      </w:r>
+    </w:p>
+    <w:p>
+      <w:pPr>
+        <w:pStyle w:val="Compact"/>
+        <w:numPr>
+          <w:numId w:val="1018"/>
+          <w:ilvl w:val="0"/>
+        </w:numPr>
+      </w:pPr>
+      <w:r>
+        <w:t xml:space="preserve">Address book synchronization</w:t>
+      </w:r>
+    </w:p>
+    <w:p>
+      <w:pPr>
+        <w:pStyle w:val="Compact"/>
+        <w:numPr>
+          <w:numId w:val="1018"/>
+          <w:ilvl w:val="0"/>
+        </w:numPr>
+      </w:pPr>
+      <w:r>
+        <w:t xml:space="preserve">Browser abstraction layer</w:t>
+      </w:r>
+    </w:p>
+    <w:p>
+      <w:r>
+        <w:t xml:space="preserve">Besides those features, Sippo provides sippo.js, a ORCA.js (http://www.orcajs.org) compatible API for application developers hiding all the complexities of WebRTC signaling and media, hence enabling applications to be developed once and run in different devices, browsers and network environments.</w:t>
+      </w:r>
+    </w:p>
+    <w:p>
+      <w:r>
+        <w:t xml:space="preserve">Along with Sippo, Quobis has developed a number of WebRTC applications for specific verticals such as the Sippo Web Collaborator, Sippo Click to Call or Sippo GMail Toolbar.</w:t>
+      </w:r>
+    </w:p>
+    <w:p>
+      <w:pPr>
+        <w:pStyle w:val="Heading4"/>
+      </w:pPr>
+      <w:bookmarkStart w:id="73" w:name="sippo-interfaces-and-apis"/>
+      <w:bookmarkEnd w:id="73"/>
+      <w:r>
+        <w:t xml:space="preserve">Sippo interfaces and API’s</w:t>
+      </w:r>
+    </w:p>
+    <w:p>
+      <w:r>
+        <w:t xml:space="preserve">Sippo offers a set of different API’s and service interfaces that are summarised in the picture below:</w:t>
+      </w:r>
+    </w:p>
+    <w:p>
+      <w:r>
+        <w:rPr>
+          <w:i/>
+        </w:rPr>
+        <w:t xml:space="preserve">pictures missing</w:t>
+      </w:r>
+      <w:r>
+        <w:t xml:space="preserve"> </w:t>
+      </w:r>
+      <w:r>
+        <w:t xml:space="preserve">Imagen</w:t>
       </w:r>
     </w:p>
     <w:p>
       <w:pPr>
         <w:pStyle w:val="Heading5"/>
       </w:pPr>
-      <w:bookmarkStart w:id="77" w:name="sippo-webrtc-api-wapi"/>
-      <w:bookmarkEnd w:id="77"/>
-      <w:r>
-        <w:t xml:space="preserve">Sippo WebRTC API (WAPI)</w:t>
-      </w:r>
-    </w:p>
-    <w:p>
-      <w:r>
-        <w:t xml:space="preserve">This is an internal API offered by the Sippo WAC to the client applications, and it’s not intended to be used by third parties. This API basically interchanges messages between the application and the WAC using WebSockets (JSONoWS) or HTTP.</w:t>
-      </w:r>
-    </w:p>
-    <w:p>
-      <w:pPr>
-        <w:pStyle w:val="Heading4"/>
-      </w:pPr>
-      <w:bookmarkStart w:id="78" w:name="sippo-internals-services-and-backends"/>
-      <w:bookmarkEnd w:id="78"/>
-      <w:r>
-        <w:t xml:space="preserve">Sippo internals: services and backends</w:t>
-      </w:r>
-    </w:p>
-    <w:p>
-      <w:r>
-        <w:t xml:space="preserve">This explains some basic concepts of the Sippo architecture, in order to understand how to properly configure the controller and all the services provided and also how the different sippo.js API calls are interpreted and managed from the WAC depending on the configuration.</w:t>
-      </w:r>
-    </w:p>
-    <w:p>
-      <w:r>
-        <w:t xml:space="preserve">There are two key concepts to understand the internal architecture of Sippo: services and backends. A service is a functionality provided by the WAC, whereas a backend is a implementation of a specific service. In other words, we can say that a services is “what” to do and the backend is “how” to do it.</w:t>
+      <w:bookmarkStart w:id="74" w:name="sippo.js-api-japi"/>
+      <w:bookmarkEnd w:id="74"/>
+      <w:r>
+        <w:t xml:space="preserve">Sippo.js API (JAPI)</w:t>
+      </w:r>
+    </w:p>
+    <w:p>
+      <w:r>
+        <w:t xml:space="preserve">Sippo.js is a Javascript API that is downloaded to the user’s browsers, thus containing all the signaling stacks and WebRTC media API calls. Sippo applications are built on top of this sippo.js API and it can also be used by third-party developers to code their own client applications.</w:t>
+      </w:r>
+    </w:p>
+    <w:p>
+      <w:r>
+        <w:t xml:space="preserve">Sippo.js API supports a complete set of signaling stacks, including both standards-based (like SIPoWS, authored by Quobis at RFC7118) and vendor-specific ones. That means that the applications built on top of the Sippo.js API are capable of communicating with different gateways from different vendors without changing the code. That’s one of the benefit of using Sippo.js API as it hides the complexity of the underlying signaling plane and provides a single and simple-to-use javascript API to the applications.</w:t>
       </w:r>
     </w:p>
     <w:p>
@@ -3411,13 +3687,43 @@
       </w:r>
     </w:p>
     <w:p>
-      <w:r>
-        <w:t xml:space="preserve">There are thirty-three available services at Sippo WAC that are listed alphabetically in the table below. Some of those services have a 1-to-1 implementation at sippo.js API calls while others are internals and not exposed to the end user, but are explained here for completeness.</w:t>
-      </w:r>
-    </w:p>
-    <w:p>
-      <w:r>
-        <w:t xml:space="preserve">Each services is configured in a specific section of wac.ini, the main configuration file of Sippo WAC.</w:t>
+      <w:pPr>
+        <w:pStyle w:val="Heading5"/>
+      </w:pPr>
+      <w:bookmarkStart w:id="75" w:name="sippo-service-api-sapi"/>
+      <w:bookmarkEnd w:id="75"/>
+      <w:r>
+        <w:t xml:space="preserve">Sippo Service API (SAPI)</w:t>
+      </w:r>
+    </w:p>
+    <w:p>
+      <w:r>
+        <w:t xml:space="preserve">Sippo Service API (SAPI) is a REST API which allows to connect Sippo WAC to different elements from the operator’s core and access network. This API can play both client-role and server-role to integrate the Sippo WAC and the WebRTC applications into the core.</w:t>
+      </w:r>
+    </w:p>
+    <w:p>
+      <w:r>
+        <w:t xml:space="preserve">SAPI is used in server-role between the WebRTC gateway and the WAC. It can be used for Identity Management (IdM) checks as part of the authentication process and check the permission set of the subscriber. When a some requests reach the WebRTC Gateway from a WebRTC Application, the gateway in turn verify the identity of the subscriber using the WebRTC application by sending an IdM request to the WAC through the SAPI.</w:t>
+      </w:r>
+    </w:p>
+    <w:p>
+      <w:pPr>
+        <w:pStyle w:val="Heading5"/>
+      </w:pPr>
+      <w:bookmarkStart w:id="76" w:name="sippo-connectors"/>
+      <w:bookmarkEnd w:id="76"/>
+      <w:r>
+        <w:t xml:space="preserve">Sippo connectors</w:t>
+      </w:r>
+    </w:p>
+    <w:p>
+      <w:r>
+        <w:t xml:space="preserve">Some of the Sippo features requires to connect to external services or to behave as a server to third party platforms. Some of those features are exposed to the sippo.js API while others are internal to the Sippo core.</w:t>
+      </w:r>
+    </w:p>
+    <w:p>
+      <w:r>
+        <w:t xml:space="preserve">Sippo connectors available so far in this version are:</w:t>
       </w:r>
     </w:p>
     <w:p>
@@ -3429,7 +3735,7 @@
         </w:numPr>
       </w:pPr>
       <w:r>
-        <w:t xml:space="preserve">Service configuration: describes the parameters of this specific service. Service name is included between brackets, as for example [auth] for the “Authentication” service. One of the parameters of each service is the name of the backend that it’s using.</w:t>
+        <w:t xml:space="preserve">LDAP connector: Sippo can synchronize with an external LDAP server to retrieve contact lists, phone numbers and related information.</w:t>
       </w:r>
     </w:p>
     <w:p>
@@ -3437,6 +3743,89 @@
         <w:pStyle w:val="Compact"/>
         <w:numPr>
           <w:numId w:val="1019"/>
+          <w:ilvl w:val="0"/>
+        </w:numPr>
+      </w:pPr>
+      <w:r>
+        <w:t xml:space="preserve">Vendor-specific connectors: Sippo provides specific connectors for some features provided by the gateway vendors. The details of each connector is described in the joint application notes issued by Quobis and each vendor, please contact your sales representative for more information. The configuration of these connector is described in annex documents to this guide.</w:t>
+      </w:r>
+    </w:p>
+    <w:p>
+      <w:pPr>
+        <w:pStyle w:val="Heading5"/>
+      </w:pPr>
+      <w:bookmarkStart w:id="77" w:name="sippo-webrtc-api-wapi"/>
+      <w:bookmarkEnd w:id="77"/>
+      <w:r>
+        <w:t xml:space="preserve">Sippo WebRTC API (WAPI)</w:t>
+      </w:r>
+    </w:p>
+    <w:p>
+      <w:r>
+        <w:t xml:space="preserve">This is an internal API offered by the Sippo WAC to the client applications, and it’s not intended to be used by third parties. This API basically interchanges messages between the application and the WAC using WebSockets (JSONoWS) or HTTP.</w:t>
+      </w:r>
+    </w:p>
+    <w:p>
+      <w:pPr>
+        <w:pStyle w:val="Heading4"/>
+      </w:pPr>
+      <w:bookmarkStart w:id="78" w:name="sippo-internals-services-and-backends"/>
+      <w:bookmarkEnd w:id="78"/>
+      <w:r>
+        <w:t xml:space="preserve">Sippo internals: services and backends</w:t>
+      </w:r>
+    </w:p>
+    <w:p>
+      <w:r>
+        <w:t xml:space="preserve">This explains some basic concepts of the Sippo architecture, in order to understand how to properly configure the controller and all the services provided and also how the different sippo.js API calls are interpreted and managed from the WAC depending on the configuration.</w:t>
+      </w:r>
+    </w:p>
+    <w:p>
+      <w:r>
+        <w:t xml:space="preserve">There are two key concepts to understand the internal architecture of Sippo: services and backends. A service is a functionality provided by the WAC, whereas a backend is a implementation of a specific service. In other words, we can say that a services is “what” to do and the backend is “how” to do it.</w:t>
+      </w:r>
+    </w:p>
+    <w:p>
+      <w:r>
+        <w:rPr>
+          <w:i/>
+        </w:rPr>
+        <w:t xml:space="preserve">picture missing</w:t>
+      </w:r>
+      <w:r>
+        <w:t xml:space="preserve"> </w:t>
+      </w:r>
+      <w:r>
+        <w:t xml:space="preserve">Imagen</w:t>
+      </w:r>
+    </w:p>
+    <w:p>
+      <w:r>
+        <w:t xml:space="preserve">There are thirty-three available services at Sippo WAC that are listed alphabetically in the table below. Some of those services have a 1-to-1 implementation at sippo.js API calls while others are internals and not exposed to the end user, but are explained here for completeness.</w:t>
+      </w:r>
+    </w:p>
+    <w:p>
+      <w:r>
+        <w:t xml:space="preserve">Each services is configured in a specific section of wac.ini, the main configuration file of Sippo WAC.</w:t>
+      </w:r>
+    </w:p>
+    <w:p>
+      <w:pPr>
+        <w:pStyle w:val="Compact"/>
+        <w:numPr>
+          <w:numId w:val="1020"/>
+          <w:ilvl w:val="0"/>
+        </w:numPr>
+      </w:pPr>
+      <w:r>
+        <w:t xml:space="preserve">Service configuration: describes the parameters of this specific service. Service name is included between brackets, as for example [auth] for the “Authentication” service. One of the parameters of each service is the name of the backend that it’s using.</w:t>
+      </w:r>
+    </w:p>
+    <w:p>
+      <w:pPr>
+        <w:pStyle w:val="Compact"/>
+        <w:numPr>
+          <w:numId w:val="1020"/>
           <w:ilvl w:val="0"/>
         </w:numPr>
       </w:pPr>
@@ -4194,7 +4583,7 @@
     <w:p>
       <w:pPr>
         <w:numPr>
-          <w:numId w:val="1020"/>
+          <w:numId w:val="1021"/>
           <w:ilvl w:val="0"/>
         </w:numPr>
       </w:pPr>
@@ -4205,7 +4594,7 @@
     <w:p>
       <w:pPr>
         <w:numPr>
-          <w:numId w:val="1020"/>
+          <w:numId w:val="1021"/>
           <w:ilvl w:val="0"/>
         </w:numPr>
       </w:pPr>
@@ -4216,7 +4605,7 @@
     <w:p>
       <w:pPr>
         <w:numPr>
-          <w:numId w:val="1020"/>
+          <w:numId w:val="1021"/>
           <w:ilvl w:val="0"/>
         </w:numPr>
       </w:pPr>
@@ -4419,7 +4808,7 @@
     <w:p>
       <w:pPr>
         <w:numPr>
-          <w:numId w:val="1021"/>
+          <w:numId w:val="1022"/>
           <w:ilvl w:val="0"/>
         </w:numPr>
       </w:pPr>
@@ -4431,88 +4820,6 @@
       </w:r>
       <w:r>
         <w:t xml:space="preserve">: The attacker has direct access to the sandbox environment, hence to the code and execution state of Hyperty instances. For example, on a browser platform, users typically have access to the JavaScript of a given page. This means that a malicious user could leverage that mechanism to tamper with the JavaScript code of locally running Hyperty instances.</w:t>
-      </w:r>
-    </w:p>
-    <w:p>
-      <w:pPr>
-        <w:numPr>
-          <w:numId w:val="1021"/>
-          <w:ilvl w:val="0"/>
-        </w:numPr>
-      </w:pPr>
-      <w:r>
-        <w:rPr>
-          <w:i/>
-        </w:rPr>
-        <w:t xml:space="preserve">Runtime level (V2)</w:t>
-      </w:r>
-      <w:r>
-        <w:t xml:space="preserve">: The attacker has direct access to the code or execution state of the Hyperty Runtime. Depending on the specific exploit, he can mount attacks that disable the defenses against any of the attacks described in the previous section. For example, on a browser platform, a V2 attack can be achieved by installing a malicious browser extension that bypasses the policy enforcement mechanism of the Hyperty Runtime.</w:t>
-      </w:r>
-    </w:p>
-    <w:p>
-      <w:pPr>
-        <w:numPr>
-          <w:numId w:val="1021"/>
-          <w:ilvl w:val="0"/>
-        </w:numPr>
-      </w:pPr>
-      <w:r>
-        <w:rPr>
-          <w:i/>
-        </w:rPr>
-        <w:t xml:space="preserve">Process level (V3)</w:t>
-      </w:r>
-      <w:r>
-        <w:t xml:space="preserve">: the attacker has access to the execution state of the process where the Hyperty Runtime is hosted. Just like V2 attacks, this type of attack can result in catastrophic consequences. Examples of attacks performed at the process level include attaching a debugger to the Hyperty Runtime process and inspect its internal data structures, or dumping the process’s memory to disk by reading from /dev/mem.</w:t>
-      </w:r>
-    </w:p>
-    <w:p>
-      <w:pPr>
-        <w:numPr>
-          <w:numId w:val="1021"/>
-          <w:ilvl w:val="0"/>
-        </w:numPr>
-      </w:pPr>
-      <w:r>
-        <w:rPr>
-          <w:i/>
-        </w:rPr>
-        <w:t xml:space="preserve">Operating system level (V4)</w:t>
-      </w:r>
-      <w:r>
-        <w:t xml:space="preserve">: the adversary has access to the execution state of the operating system, and therefore to the execution state of the Hyperty Runtime. Similarly to V2 and V3, V4 attacks can be catastrophic. An attack performed at this layer consists, for example, of adding a rootkit to the operating system in order to keep track of the all ingress and outgress communication performed by the Hyperty instances running on the host.</w:t>
-      </w:r>
-    </w:p>
-    <w:p>
-      <w:pPr>
-        <w:numPr>
-          <w:numId w:val="1021"/>
-          <w:ilvl w:val="0"/>
-        </w:numPr>
-      </w:pPr>
-      <w:r>
-        <w:rPr>
-          <w:i/>
-        </w:rPr>
-        <w:t xml:space="preserve">Hardware level (V5)</w:t>
-      </w:r>
-      <w:r>
-        <w:t xml:space="preserve">: the adversary has physical access to the hardware of the platform and can launch simple attacks that do not involve tampering with the circuitry. Attacks in this category include, removal or inspection of the hard disk, probing the system bus in order to extract secrets from volatile memory, etc. An attack at this level may also include tampering with the silicon chips, perform side-channel attacks, etc. Such attacks require a high-level of expertise and committed resources. In theory, attacks performed at this level can reveal the entirety of the system state, including operating system’s. In practice, however, such attacks are more directed to extract specific secrets when V3 attacks or above are not possible.</w:t>
-      </w:r>
-    </w:p>
-    <w:p>
-      <w:r>
-        <w:rPr>
-          <w:b/>
-        </w:rPr>
-        <w:t xml:space="preserve">Difficulty level.</w:t>
-      </w:r>
-      <w:r>
-        <w:t xml:space="preserve"> </w:t>
-      </w:r>
-      <w:r>
-        <w:t xml:space="preserve">The difficulty level of launching an attack depends on several factors, namely the privileges owned by the adversary (e.g., user or superuser), the skills required to perform the exploit (e.g., run a debugger or tamper with silicon), and the resources that are necessary to commit to successfully carry out the exploit (e.g., specific software exploits, memory probes, etc.). Based on these factors, we define three difficulty levels for a given attack:</w:t>
       </w:r>
     </w:p>
     <w:p>
@@ -4526,10 +4833,10 @@
         <w:rPr>
           <w:i/>
         </w:rPr>
-        <w:t xml:space="preserve">Easy (D1)</w:t>
-      </w:r>
-      <w:r>
-        <w:t xml:space="preserve">: The attack is easy to perform. Based on the privileges owned by the attacker, the tools that are necessary to launch the attack are accessible, well documented, and are simple to handle. Some examples of D0 attacks include: (i) on a browser platform, a malicious user leverages the browser interface controls in order to modify the JavaScript code of a given Hyperty, (ii) on a server platform, a disgruntled system administrator leverages superuser privileges to disable the policy enforcement mechanisms of the Hyperty Runtime where client Hyperty instances are being executed.</w:t>
+        <w:t xml:space="preserve">Runtime level (V2)</w:t>
+      </w:r>
+      <w:r>
+        <w:t xml:space="preserve">: The attacker has direct access to the code or execution state of the Hyperty Runtime. Depending on the specific exploit, he can mount attacks that disable the defenses against any of the attacks described in the previous section. For example, on a browser platform, a V2 attack can be achieved by installing a malicious browser extension that bypasses the policy enforcement mechanism of the Hyperty Runtime.</w:t>
       </w:r>
     </w:p>
     <w:p>
@@ -4543,16 +4850,98 @@
         <w:rPr>
           <w:i/>
         </w:rPr>
-        <w:t xml:space="preserve">Medium (D2)</w:t>
-      </w:r>
-      <w:r>
-        <w:t xml:space="preserve">: The attack requires considerable skills and / or resources. It can be launched by mastering the tools presently available in the system (e.g., tools provided by the operating system, debuggers) or installing new ones that can be found on the Internet (including malware or exploits). The attacker has not enough skills or resources to find new vulnerabilities in the system or to develop its own exploits known vulnerabilities. Examples of such attacks include, for example, attaching debuggers to extract in-memory secrets from the Hyperty Runtime, patch the Hyperty Runtime using exploit code published on the Web, etc.</w:t>
+        <w:t xml:space="preserve">Process level (V3)</w:t>
+      </w:r>
+      <w:r>
+        <w:t xml:space="preserve">: the attacker has access to the execution state of the process where the Hyperty Runtime is hosted. Just like V2 attacks, this type of attack can result in catastrophic consequences. Examples of attacks performed at the process level include attaching a debugger to the Hyperty Runtime process and inspect its internal data structures, or dumping the process’s memory to disk by reading from /dev/mem.</w:t>
       </w:r>
     </w:p>
     <w:p>
       <w:pPr>
         <w:numPr>
           <w:numId w:val="1022"/>
+          <w:ilvl w:val="0"/>
+        </w:numPr>
+      </w:pPr>
+      <w:r>
+        <w:rPr>
+          <w:i/>
+        </w:rPr>
+        <w:t xml:space="preserve">Operating system level (V4)</w:t>
+      </w:r>
+      <w:r>
+        <w:t xml:space="preserve">: the adversary has access to the execution state of the operating system, and therefore to the execution state of the Hyperty Runtime. Similarly to V2 and V3, V4 attacks can be catastrophic. An attack performed at this layer consists, for example, of adding a rootkit to the operating system in order to keep track of the all ingress and outgress communication performed by the Hyperty instances running on the host.</w:t>
+      </w:r>
+    </w:p>
+    <w:p>
+      <w:pPr>
+        <w:numPr>
+          <w:numId w:val="1022"/>
+          <w:ilvl w:val="0"/>
+        </w:numPr>
+      </w:pPr>
+      <w:r>
+        <w:rPr>
+          <w:i/>
+        </w:rPr>
+        <w:t xml:space="preserve">Hardware level (V5)</w:t>
+      </w:r>
+      <w:r>
+        <w:t xml:space="preserve">: the adversary has physical access to the hardware of the platform and can launch simple attacks that do not involve tampering with the circuitry. Attacks in this category include, removal or inspection of the hard disk, probing the system bus in order to extract secrets from volatile memory, etc. An attack at this level may also include tampering with the silicon chips, perform side-channel attacks, etc. Such attacks require a high-level of expertise and committed resources. In theory, attacks performed at this level can reveal the entirety of the system state, including operating system’s. In practice, however, such attacks are more directed to extract specific secrets when V3 attacks or above are not possible.</w:t>
+      </w:r>
+    </w:p>
+    <w:p>
+      <w:r>
+        <w:rPr>
+          <w:b/>
+        </w:rPr>
+        <w:t xml:space="preserve">Difficulty level.</w:t>
+      </w:r>
+      <w:r>
+        <w:t xml:space="preserve"> </w:t>
+      </w:r>
+      <w:r>
+        <w:t xml:space="preserve">The difficulty level of launching an attack depends on several factors, namely the privileges owned by the adversary (e.g., user or superuser), the skills required to perform the exploit (e.g., run a debugger or tamper with silicon), and the resources that are necessary to commit to successfully carry out the exploit (e.g., specific software exploits, memory probes, etc.). Based on these factors, we define three difficulty levels for a given attack:</w:t>
+      </w:r>
+    </w:p>
+    <w:p>
+      <w:pPr>
+        <w:numPr>
+          <w:numId w:val="1023"/>
+          <w:ilvl w:val="0"/>
+        </w:numPr>
+      </w:pPr>
+      <w:r>
+        <w:rPr>
+          <w:i/>
+        </w:rPr>
+        <w:t xml:space="preserve">Easy (D1)</w:t>
+      </w:r>
+      <w:r>
+        <w:t xml:space="preserve">: The attack is easy to perform. Based on the privileges owned by the attacker, the tools that are necessary to launch the attack are accessible, well documented, and are simple to handle. Some examples of D0 attacks include: (i) on a browser platform, a malicious user leverages the browser interface controls in order to modify the JavaScript code of a given Hyperty, (ii) on a server platform, a disgruntled system administrator leverages superuser privileges to disable the policy enforcement mechanisms of the Hyperty Runtime where client Hyperty instances are being executed.</w:t>
+      </w:r>
+    </w:p>
+    <w:p>
+      <w:pPr>
+        <w:numPr>
+          <w:numId w:val="1023"/>
+          <w:ilvl w:val="0"/>
+        </w:numPr>
+      </w:pPr>
+      <w:r>
+        <w:rPr>
+          <w:i/>
+        </w:rPr>
+        <w:t xml:space="preserve">Medium (D2)</w:t>
+      </w:r>
+      <w:r>
+        <w:t xml:space="preserve">: The attack requires considerable skills and / or resources. It can be launched by mastering the tools presently available in the system (e.g., tools provided by the operating system, debuggers) or installing new ones that can be found on the Internet (including malware or exploits). The attacker has not enough skills or resources to find new vulnerabilities in the system or to develop its own exploits known vulnerabilities. Examples of such attacks include, for example, attaching debuggers to extract in-memory secrets from the Hyperty Runtime, patch the Hyperty Runtime using exploit code published on the Web, etc.</w:t>
+      </w:r>
+    </w:p>
+    <w:p>
+      <w:pPr>
+        <w:numPr>
+          <w:numId w:val="1023"/>
           <w:ilvl w:val="0"/>
         </w:numPr>
       </w:pPr>
@@ -4698,7 +5087,7 @@
     <w:p>
       <w:pPr>
         <w:numPr>
-          <w:numId w:val="1023"/>
+          <w:numId w:val="1024"/>
           <w:ilvl w:val="0"/>
         </w:numPr>
       </w:pPr>
@@ -4715,7 +5104,7 @@
     <w:p>
       <w:pPr>
         <w:numPr>
-          <w:numId w:val="1023"/>
+          <w:numId w:val="1024"/>
           <w:ilvl w:val="0"/>
         </w:numPr>
       </w:pPr>
@@ -4732,7 +5121,7 @@
     <w:p>
       <w:pPr>
         <w:numPr>
-          <w:numId w:val="1023"/>
+          <w:numId w:val="1024"/>
           <w:ilvl w:val="0"/>
         </w:numPr>
       </w:pPr>
@@ -4750,7 +5139,7 @@
       <w:pPr>
         <w:pStyle w:val="Compact"/>
         <w:numPr>
-          <w:numId w:val="1023"/>
+          <w:numId w:val="1024"/>
           <w:ilvl w:val="0"/>
         </w:numPr>
       </w:pPr>
@@ -4768,7 +5157,7 @@
       <w:pPr>
         <w:pStyle w:val="Compact"/>
         <w:numPr>
-          <w:numId w:val="1023"/>
+          <w:numId w:val="1024"/>
           <w:ilvl w:val="0"/>
         </w:numPr>
       </w:pPr>
@@ -4785,7 +5174,7 @@
     <w:p>
       <w:pPr>
         <w:numPr>
-          <w:numId w:val="1023"/>
+          <w:numId w:val="1024"/>
           <w:ilvl w:val="0"/>
         </w:numPr>
       </w:pPr>
@@ -4802,7 +5191,7 @@
     <w:p>
       <w:pPr>
         <w:numPr>
-          <w:numId w:val="1023"/>
+          <w:numId w:val="1024"/>
           <w:ilvl w:val="0"/>
         </w:numPr>
       </w:pPr>
@@ -4820,7 +5209,7 @@
       <w:pPr>
         <w:pStyle w:val="Compact"/>
         <w:numPr>
-          <w:numId w:val="1023"/>
+          <w:numId w:val="1024"/>
           <w:ilvl w:val="0"/>
         </w:numPr>
       </w:pPr>
@@ -4838,7 +5227,7 @@
       <w:pPr>
         <w:pStyle w:val="Compact"/>
         <w:numPr>
-          <w:numId w:val="1023"/>
+          <w:numId w:val="1024"/>
           <w:ilvl w:val="0"/>
         </w:numPr>
       </w:pPr>
@@ -4856,7 +5245,7 @@
       <w:pPr>
         <w:pStyle w:val="Compact"/>
         <w:numPr>
-          <w:numId w:val="1023"/>
+          <w:numId w:val="1024"/>
           <w:ilvl w:val="0"/>
         </w:numPr>
       </w:pPr>
@@ -4873,7 +5262,7 @@
     <w:p>
       <w:pPr>
         <w:numPr>
-          <w:numId w:val="1023"/>
+          <w:numId w:val="1024"/>
           <w:ilvl w:val="0"/>
         </w:numPr>
       </w:pPr>
@@ -5033,7 +5422,7 @@
     <w:p>
       <w:pPr>
         <w:numPr>
-          <w:numId w:val="1024"/>
+          <w:numId w:val="1025"/>
           <w:ilvl w:val="0"/>
         </w:numPr>
       </w:pPr>
@@ -5050,7 +5439,7 @@
     <w:p>
       <w:pPr>
         <w:numPr>
-          <w:numId w:val="1024"/>
+          <w:numId w:val="1025"/>
           <w:ilvl w:val="0"/>
         </w:numPr>
       </w:pPr>
@@ -5067,7 +5456,7 @@
     <w:p>
       <w:pPr>
         <w:numPr>
-          <w:numId w:val="1024"/>
+          <w:numId w:val="1025"/>
           <w:ilvl w:val="0"/>
         </w:numPr>
       </w:pPr>
@@ -5085,7 +5474,7 @@
       <w:pPr>
         <w:pStyle w:val="Compact"/>
         <w:numPr>
-          <w:numId w:val="1024"/>
+          <w:numId w:val="1025"/>
           <w:ilvl w:val="0"/>
         </w:numPr>
       </w:pPr>
@@ -5103,7 +5492,7 @@
       <w:pPr>
         <w:pStyle w:val="Compact"/>
         <w:numPr>
-          <w:numId w:val="1024"/>
+          <w:numId w:val="1025"/>
           <w:ilvl w:val="0"/>
         </w:numPr>
       </w:pPr>
@@ -5121,7 +5510,7 @@
       <w:pPr>
         <w:pStyle w:val="Compact"/>
         <w:numPr>
-          <w:numId w:val="1024"/>
+          <w:numId w:val="1025"/>
           <w:ilvl w:val="0"/>
         </w:numPr>
       </w:pPr>
@@ -5138,7 +5527,7 @@
     <w:p>
       <w:pPr>
         <w:numPr>
-          <w:numId w:val="1024"/>
+          <w:numId w:val="1025"/>
           <w:ilvl w:val="0"/>
         </w:numPr>
       </w:pPr>
@@ -5490,6 +5879,22 @@
           <w:rStyle w:val="VerbatimChar"/>
         </w:rPr>
         <w:t xml:space="preserve">RuntimeSandbox getSandbox( DomainURL url )</w:t>
+      </w:r>
+    </w:p>
+    <w:p>
+      <w:r>
+        <w:t xml:space="preserve">To verify if source is valid and to resolve target runtime url address if needed (eg protostub runtime url in case the message is to be dispatched to a remote endpoint ).</w:t>
+      </w:r>
+    </w:p>
+    <w:p>
+      <w:pPr>
+        <w:pStyle w:val="SourceCode"/>
+      </w:pPr>
+      <w:r>
+        <w:rPr>
+          <w:rStyle w:val="VerbatimChar"/>
+        </w:rPr>
+        <w:t xml:space="preserve">Message.Message resolve( Message.Message message )</w:t>
       </w:r>
     </w:p>
     <w:p>
@@ -8832,7 +9237,7 @@
       <w:pPr>
         <w:pStyle w:val="Compact"/>
         <w:numPr>
-          <w:numId w:val="1025"/>
+          <w:numId w:val="1026"/>
           <w:ilvl w:val="0"/>
         </w:numPr>
       </w:pPr>
@@ -8844,7 +9249,7 @@
       <w:pPr>
         <w:pStyle w:val="Compact"/>
         <w:numPr>
-          <w:numId w:val="1025"/>
+          <w:numId w:val="1026"/>
           <w:ilvl w:val="0"/>
         </w:numPr>
       </w:pPr>
@@ -8856,7 +9261,7 @@
       <w:pPr>
         <w:pStyle w:val="Compact"/>
         <w:numPr>
-          <w:numId w:val="1025"/>
+          <w:numId w:val="1026"/>
           <w:ilvl w:val="0"/>
         </w:numPr>
       </w:pPr>
@@ -8868,7 +9273,7 @@
       <w:pPr>
         <w:pStyle w:val="Compact"/>
         <w:numPr>
-          <w:numId w:val="1025"/>
+          <w:numId w:val="1026"/>
           <w:ilvl w:val="0"/>
         </w:numPr>
       </w:pPr>
@@ -8880,7 +9285,7 @@
       <w:pPr>
         <w:pStyle w:val="Compact"/>
         <w:numPr>
-          <w:numId w:val="1025"/>
+          <w:numId w:val="1026"/>
           <w:ilvl w:val="0"/>
         </w:numPr>
       </w:pPr>
@@ -8892,7 +9297,7 @@
       <w:pPr>
         <w:pStyle w:val="Compact"/>
         <w:numPr>
-          <w:numId w:val="1025"/>
+          <w:numId w:val="1026"/>
           <w:ilvl w:val="0"/>
         </w:numPr>
       </w:pPr>
@@ -8904,7 +9309,7 @@
       <w:pPr>
         <w:pStyle w:val="Compact"/>
         <w:numPr>
-          <w:numId w:val="1025"/>
+          <w:numId w:val="1026"/>
           <w:ilvl w:val="0"/>
         </w:numPr>
       </w:pPr>
@@ -8916,7 +9321,7 @@
       <w:pPr>
         <w:pStyle w:val="Compact"/>
         <w:numPr>
-          <w:numId w:val="1025"/>
+          <w:numId w:val="1026"/>
           <w:ilvl w:val="0"/>
         </w:numPr>
       </w:pPr>
@@ -9041,7 +9446,7 @@
       <w:pPr>
         <w:pStyle w:val="Compact"/>
         <w:numPr>
-          <w:numId w:val="1026"/>
+          <w:numId w:val="1027"/>
           <w:ilvl w:val="0"/>
         </w:numPr>
       </w:pPr>
@@ -9053,7 +9458,7 @@
       <w:pPr>
         <w:pStyle w:val="Compact"/>
         <w:numPr>
-          <w:numId w:val="1026"/>
+          <w:numId w:val="1027"/>
           <w:ilvl w:val="0"/>
         </w:numPr>
       </w:pPr>
@@ -9065,7 +9470,7 @@
       <w:pPr>
         <w:pStyle w:val="Compact"/>
         <w:numPr>
-          <w:numId w:val="1026"/>
+          <w:numId w:val="1027"/>
           <w:ilvl w:val="0"/>
         </w:numPr>
       </w:pPr>
@@ -9077,7 +9482,7 @@
       <w:pPr>
         <w:pStyle w:val="Compact"/>
         <w:numPr>
-          <w:numId w:val="1026"/>
+          <w:numId w:val="1027"/>
           <w:ilvl w:val="0"/>
         </w:numPr>
       </w:pPr>
@@ -9089,7 +9494,7 @@
       <w:pPr>
         <w:pStyle w:val="Compact"/>
         <w:numPr>
-          <w:numId w:val="1026"/>
+          <w:numId w:val="1027"/>
           <w:ilvl w:val="0"/>
         </w:numPr>
       </w:pPr>
@@ -9101,7 +9506,7 @@
       <w:pPr>
         <w:pStyle w:val="Compact"/>
         <w:numPr>
-          <w:numId w:val="1026"/>
+          <w:numId w:val="1027"/>
           <w:ilvl w:val="0"/>
         </w:numPr>
       </w:pPr>
@@ -9307,9 +9712,24 @@
       <w:pPr>
         <w:pStyle w:val="Heading5"/>
       </w:pPr>
-      <w:bookmarkStart w:id="217" w:name="crosswalk-based-cordova-android"/>
+      <w:bookmarkStart w:id="217" w:name="phonertc"/>
       <w:bookmarkEnd w:id="217"/>
       <w:r>
+        <w:t xml:space="preserve">phoneRTC</w:t>
+      </w:r>
+    </w:p>
+    <w:p>
+      <w:r>
+        <w:t xml:space="preserve">phoneRTC : https://github.com/alongubkin/phonertc</w:t>
+      </w:r>
+    </w:p>
+    <w:p>
+      <w:pPr>
+        <w:pStyle w:val="Heading5"/>
+      </w:pPr>
+      <w:bookmarkStart w:id="218" w:name="crosswalk-based-cordova-android"/>
+      <w:bookmarkEnd w:id="218"/>
+      <w:r>
         <w:t xml:space="preserve">Crosswalk-based Cordova Android</w:t>
       </w:r>
     </w:p>
@@ -9327,8 +9747,8 @@
       <w:pPr>
         <w:pStyle w:val="Heading4"/>
       </w:pPr>
-      <w:bookmarkStart w:id="218" w:name="cordova-vs-phonegap"/>
-      <w:bookmarkEnd w:id="218"/>
+      <w:bookmarkStart w:id="219" w:name="cordova-vs-phonegap"/>
+      <w:bookmarkEnd w:id="219"/>
       <w:r>
         <w:t xml:space="preserve">Cordova vs PhoneGap</w:t>
       </w:r>
@@ -9342,8 +9762,8 @@
       <w:pPr>
         <w:pStyle w:val="Heading4"/>
       </w:pPr>
-      <w:bookmarkStart w:id="219" w:name="cordova-vs-ionic"/>
-      <w:bookmarkEnd w:id="219"/>
+      <w:bookmarkStart w:id="220" w:name="cordova-vs-ionic"/>
+      <w:bookmarkEnd w:id="220"/>
       <w:r>
         <w:t xml:space="preserve">Cordova vs Ionic</w:t>
       </w:r>
@@ -9357,8 +9777,8 @@
       <w:pPr>
         <w:pStyle w:val="Heading4"/>
       </w:pPr>
-      <w:bookmarkStart w:id="220" w:name="webview"/>
-      <w:bookmarkEnd w:id="220"/>
+      <w:bookmarkStart w:id="221" w:name="webview"/>
+      <w:bookmarkEnd w:id="221"/>
       <w:r>
         <w:t xml:space="preserve">Webview</w:t>
       </w:r>
@@ -9382,8 +9802,8 @@
       <w:pPr>
         <w:pStyle w:val="Heading5"/>
       </w:pPr>
-      <w:bookmarkStart w:id="221" w:name="webview-webrtc-support"/>
-      <w:bookmarkEnd w:id="221"/>
+      <w:bookmarkStart w:id="222" w:name="webview-webrtc-support"/>
+      <w:bookmarkEnd w:id="222"/>
       <w:r>
         <w:t xml:space="preserve">Webview WebRTC support</w:t>
       </w:r>
@@ -9397,8 +9817,8 @@
       <w:pPr>
         <w:pStyle w:val="Heading5"/>
       </w:pPr>
-      <w:bookmarkStart w:id="222" w:name="crosswalk-vs-webview"/>
-      <w:bookmarkEnd w:id="222"/>
+      <w:bookmarkStart w:id="223" w:name="crosswalk-vs-webview"/>
+      <w:bookmarkEnd w:id="223"/>
       <w:r>
         <w:t xml:space="preserve">Crosswalk vs Webview</w:t>
       </w:r>
@@ -9415,10 +9835,100 @@
     </w:p>
     <w:p>
       <w:pPr>
+        <w:pStyle w:val="Heading4"/>
+      </w:pPr>
+      <w:bookmarkStart w:id="224" w:name="openwebrtc"/>
+      <w:bookmarkEnd w:id="224"/>
+      <w:r>
+        <w:t xml:space="preserve">OpenWebRTC</w:t>
+      </w:r>
+    </w:p>
+    <w:p>
+      <w:r>
+        <w:t xml:space="preserve">TO BE COMPLETED</w:t>
+      </w:r>
+    </w:p>
+    <w:p>
+      <w:r>
+        <w:t xml:space="preserve">OpenWebRTC : to be tested.</w:t>
+      </w:r>
+    </w:p>
+    <w:p>
+      <w:r>
+        <w:t xml:space="preserve">May enable both native and Hybrid application development.</w:t>
+      </w:r>
+    </w:p>
+    <w:p>
+      <w:pPr>
         <w:pStyle w:val="Heading3"/>
       </w:pPr>
-      <w:bookmarkStart w:id="223" w:name="runtime-implementation-in-constrained-devices"/>
-      <w:bookmarkEnd w:id="223"/>
+      <w:bookmarkStart w:id="225" w:name="selected-solution-for-the-implementation"/>
+      <w:bookmarkEnd w:id="225"/>
+      <w:r>
+        <w:t xml:space="preserve">Selected solution for the implementation:</w:t>
+      </w:r>
+    </w:p>
+    <w:p>
+      <w:pPr>
+        <w:pStyle w:val="Heading4"/>
+      </w:pPr>
+      <w:bookmarkStart w:id="226" w:name="android"/>
+      <w:bookmarkEnd w:id="226"/>
+      <w:r>
+        <w:t xml:space="preserve">Android :</w:t>
+      </w:r>
+    </w:p>
+    <w:p>
+      <w:r>
+        <w:t xml:space="preserve">Crosswalk : integrate chromium in the application with different possible integration : - Crosswalk embedded in the application - Crosswalk cordova plugin</w:t>
+      </w:r>
+    </w:p>
+    <w:p>
+      <w:r>
+        <w:t xml:space="preserve">Crosswalk usage should ensure us a compatibility with what is done for browser runtime as it embed Chromium</w:t>
+      </w:r>
+    </w:p>
+    <w:p>
+      <w:pPr>
+        <w:pStyle w:val="Heading4"/>
+      </w:pPr>
+      <w:bookmarkStart w:id="227" w:name="ios"/>
+      <w:bookmarkEnd w:id="227"/>
+      <w:r>
+        <w:t xml:space="preserve">iOS :</w:t>
+      </w:r>
+    </w:p>
+    <w:p>
+      <w:r>
+        <w:t xml:space="preserve">iOSRTC, cordova plugin : https://github.com/eface2face/cordova-plugin-iosrtc</w:t>
+      </w:r>
+    </w:p>
+    <w:p>
+      <w:pPr>
+        <w:pStyle w:val="Heading4"/>
+      </w:pPr>
+      <w:bookmarkStart w:id="228" w:name="android-ios"/>
+      <w:bookmarkEnd w:id="228"/>
+      <w:r>
+        <w:t xml:space="preserve">Android &amp; iOS :</w:t>
+      </w:r>
+    </w:p>
+    <w:p>
+      <w:r>
+        <w:t xml:space="preserve">Crosswalk and iosRTC can be embeded in the same application code to support both platform.</w:t>
+      </w:r>
+    </w:p>
+    <w:p>
+      <w:r>
+        <w:t xml:space="preserve">Hybrid solution will be selected for the project as it enable to use JavaScript for the runtime</w:t>
+      </w:r>
+    </w:p>
+    <w:p>
+      <w:pPr>
+        <w:pStyle w:val="Heading3"/>
+      </w:pPr>
+      <w:bookmarkStart w:id="229" w:name="runtime-implementation-in-constrained-devices"/>
+      <w:bookmarkEnd w:id="229"/>
       <w:r>
         <w:t xml:space="preserve">Runtime implementation in Constrained Devices</w:t>
       </w:r>
@@ -9430,7 +9940,7 @@
       <w:r>
         <w:t xml:space="preserve"> </w:t>
       </w:r>
-      <w:hyperlink r:id="rId224">
+      <w:hyperlink r:id="rId230">
         <w:r>
           <w:rPr>
             <w:rStyle w:val="Link"/>
@@ -9443,31 +9953,96 @@
       </w:r>
     </w:p>
     <w:p>
-      <w:r>
-        <w:t xml:space="preserve">http://elinux.org/Node.js_on_RPi</w:t>
-      </w:r>
-    </w:p>
-    <w:p>
-      <w:r>
-        <w:t xml:space="preserve">http://beagleboard.org/Support/BoneScript</w:t>
-      </w:r>
-    </w:p>
-    <w:p>
-      <w:r>
-        <w:t xml:space="preserve">https://www.npmjs.com/package/node-sandbox</w:t>
-      </w:r>
-    </w:p>
-    <w:p>
-      <w:r>
-        <w:t xml:space="preserve">A package for LWM2M is already available for NodeJs (https://github.com/telefonicaid/lwm2m-node-lib).</w:t>
+      <w:pPr>
+        <w:pStyle w:val="Heading3"/>
+      </w:pPr>
+      <w:bookmarkStart w:id="231" w:name="nodejs-installation"/>
+      <w:bookmarkEnd w:id="231"/>
+      <w:r>
+        <w:t xml:space="preserve">NodeJs Installation</w:t>
+      </w:r>
+    </w:p>
+    <w:p>
+      <w:r>
+        <w:t xml:space="preserve">For installing NodeJs on Raspberry Pi, 2 steps are required: download the debian package and then install it (http://weworkweplay.com/play/raspberry-pi-nodejs/)</w:t>
+      </w:r>
+    </w:p>
+    <w:p>
+      <w:pPr>
+        <w:pStyle w:val="SourceCode"/>
+      </w:pPr>
+      <w:r>
+        <w:rPr>
+          <w:rStyle w:val="VerbatimChar"/>
+        </w:rPr>
+        <w:t xml:space="preserve">wget http://node-arm.herokuapp.com/node_latest_armhf.deb </w:t>
+      </w:r>
+      <w:r>
+        <w:br w:type="textWrapping"/>
+      </w:r>
+      <w:r>
+        <w:rPr>
+          <w:rStyle w:val="VerbatimChar"/>
+        </w:rPr>
+        <w:t xml:space="preserve">sudo dpkg -i node_latest_armhf.deb</w:t>
+      </w:r>
+    </w:p>
+    <w:p>
+      <w:r>
+        <w:t xml:space="preserve">For installing NodeJs on BeagleBoard (http://beagleboard.org/Support/BoneScript) one can compile it from scratch (http://www.armhf.com/node-js-for-the-beaglebone-black/) or install it in a similar way as for Raspberry using one of the versions from the download page: http://www.armhf.com/download/</w:t>
+      </w:r>
+    </w:p>
+    <w:p>
+      <w:pPr>
+        <w:pStyle w:val="Heading3"/>
+      </w:pPr>
+      <w:bookmarkStart w:id="232" w:name="design"/>
+      <w:bookmarkEnd w:id="232"/>
+      <w:r>
+        <w:t xml:space="preserve">Design</w:t>
+      </w:r>
+    </w:p>
+    <w:p>
+      <w:r>
+        <w:t xml:space="preserve">The goal of the design is to use stable NodeJs open-source or business friendly modules that provide functionality for the components that are part of the architecture of the Runtime.</w:t>
+      </w:r>
+    </w:p>
+    <w:p>
+      <w:r>
+        <w:t xml:space="preserve">One of the key functional requirements is security of the Runtime. Thus multiple sandboxes to separate code is present in the Runtime architecture as a security by design feature. There are 3 types of sandboxes to be used: Core Sandbox, Service Provider Sandbox and Hyperty Sandbox (http://gf3.github.io/sandbox/).</w:t>
+      </w:r>
+    </w:p>
+    <w:p>
+      <w:r>
+        <w:t xml:space="preserve">The message component of the Runtime implementation constitues one of the main components. There are many message buses implemented as NodeJs modules. The one selected for evaluation is Capriza, https://github.com/capriza/node-busmq, having as key functionality: scalability and guaranteed order of messages.</w:t>
+      </w:r>
+    </w:p>
+    <w:p>
+      <w:r>
+        <w:t xml:space="preserve">For the Runtime UA a module implementing the protocol LWM2M is already available for NodeJs (https://github.com/telefonicaid/lwm2m-node-lib).</w:t>
+      </w:r>
+    </w:p>
+    <w:p>
+      <w:pPr>
+        <w:pStyle w:val="Heading3"/>
+      </w:pPr>
+      <w:bookmarkStart w:id="233" w:name="code-snippets-maybe-they-should-be-directly-added-as-code-on-the-github"/>
+      <w:bookmarkEnd w:id="233"/>
+      <w:r>
+        <w:t xml:space="preserve">Code Snippets (maybe they should be directly added as code on the github)</w:t>
+      </w:r>
+    </w:p>
+    <w:p>
+      <w:r>
+        <w:t xml:space="preserve">For creating several sandboxes the following code can be used:</w:t>
       </w:r>
     </w:p>
     <w:p>
       <w:pPr>
         <w:pStyle w:val="Heading4"/>
       </w:pPr>
-      <w:bookmarkStart w:id="225" w:name="also-potentially-relevant"/>
-      <w:bookmarkEnd w:id="225"/>
+      <w:bookmarkStart w:id="234" w:name="also-potentially-relevant"/>
+      <w:bookmarkEnd w:id="234"/>
       <w:r>
         <w:t xml:space="preserve">Also potentially relevant:</w:t>
       </w:r>
@@ -9486,8 +10061,8 @@
       <w:pPr>
         <w:pStyle w:val="Heading1"/>
       </w:pPr>
-      <w:bookmarkStart w:id="226" w:name="message-node-specification"/>
-      <w:bookmarkEnd w:id="226"/>
+      <w:bookmarkStart w:id="235" w:name="message-node-specification"/>
+      <w:bookmarkEnd w:id="235"/>
       <w:r>
         <w:t xml:space="preserve">Message Node Specification</w:t>
       </w:r>
@@ -9496,8 +10071,8 @@
       <w:pPr>
         <w:pStyle w:val="Heading2"/>
       </w:pPr>
-      <w:bookmarkStart w:id="227" w:name="messaging-node-architecture"/>
-      <w:bookmarkEnd w:id="227"/>
+      <w:bookmarkStart w:id="236" w:name="messaging-node-architecture"/>
+      <w:bookmarkEnd w:id="236"/>
       <w:r>
         <w:t xml:space="preserve">Messaging Node Architecture</w:t>
       </w:r>
@@ -9524,7 +10099,7 @@
                     </pic:cNvPicPr>
                   </pic:nvPicPr>
                   <pic:blipFill>
-                    <a:blip r:embed="rId228"/>
+                    <a:blip r:embed="rId237"/>
                     <a:stretch>
                       <a:fillRect/>
                     </a:stretch>
@@ -9573,8 +10148,8 @@
       <w:pPr>
         <w:pStyle w:val="Heading3"/>
       </w:pPr>
-      <w:bookmarkStart w:id="229" w:name="core-functionalities"/>
-      <w:bookmarkEnd w:id="229"/>
+      <w:bookmarkStart w:id="238" w:name="core-functionalities"/>
+      <w:bookmarkEnd w:id="238"/>
       <w:r>
         <w:t xml:space="preserve">Core Functionalities</w:t>
       </w:r>
@@ -9583,8 +10158,8 @@
       <w:pPr>
         <w:pStyle w:val="Heading4"/>
       </w:pPr>
-      <w:bookmarkStart w:id="230" w:name="message-bus-2"/>
-      <w:bookmarkEnd w:id="230"/>
+      <w:bookmarkStart w:id="239" w:name="message-bus-2"/>
+      <w:bookmarkEnd w:id="239"/>
       <w:r>
         <w:t xml:space="preserve">Message BUS</w:t>
       </w:r>
@@ -9598,8 +10173,8 @@
       <w:pPr>
         <w:pStyle w:val="Heading4"/>
       </w:pPr>
-      <w:bookmarkStart w:id="231" w:name="access-control"/>
-      <w:bookmarkEnd w:id="231"/>
+      <w:bookmarkStart w:id="240" w:name="access-control"/>
+      <w:bookmarkEnd w:id="240"/>
       <w:r>
         <w:t xml:space="preserve">Access Control</w:t>
       </w:r>
@@ -9613,8 +10188,8 @@
       <w:pPr>
         <w:pStyle w:val="Heading4"/>
       </w:pPr>
-      <w:bookmarkStart w:id="232" w:name="session-management"/>
-      <w:bookmarkEnd w:id="232"/>
+      <w:bookmarkStart w:id="241" w:name="session-management"/>
+      <w:bookmarkEnd w:id="241"/>
       <w:r>
         <w:t xml:space="preserve">Session Management</w:t>
       </w:r>
@@ -9628,8 +10203,8 @@
       <w:pPr>
         <w:pStyle w:val="Heading4"/>
       </w:pPr>
-      <w:bookmarkStart w:id="233" w:name="address-allocation-management"/>
-      <w:bookmarkEnd w:id="233"/>
+      <w:bookmarkStart w:id="242" w:name="address-allocation-management"/>
+      <w:bookmarkEnd w:id="242"/>
       <w:r>
         <w:t xml:space="preserve">Address Allocation Management</w:t>
       </w:r>
@@ -9648,8 +10223,8 @@
       <w:pPr>
         <w:pStyle w:val="Heading3"/>
       </w:pPr>
-      <w:bookmarkStart w:id="234" w:name="protocol-stub-1"/>
-      <w:bookmarkEnd w:id="234"/>
+      <w:bookmarkStart w:id="243" w:name="protocol-stub-1"/>
+      <w:bookmarkEnd w:id="243"/>
       <w:r>
         <w:t xml:space="preserve">Protocol Stub</w:t>
       </w:r>
@@ -9668,8 +10243,8 @@
       <w:pPr>
         <w:pStyle w:val="Heading3"/>
       </w:pPr>
-      <w:bookmarkStart w:id="235" w:name="connectors"/>
-      <w:bookmarkEnd w:id="235"/>
+      <w:bookmarkStart w:id="244" w:name="connectors"/>
+      <w:bookmarkEnd w:id="244"/>
       <w:r>
         <w:t xml:space="preserve">Connectors</w:t>
       </w:r>
@@ -9682,7 +10257,7 @@
     <w:p>
       <w:pPr>
         <w:numPr>
-          <w:numId w:val="1027"/>
+          <w:numId w:val="1028"/>
           <w:ilvl w:val="0"/>
         </w:numPr>
       </w:pPr>
@@ -9693,7 +10268,7 @@
     <w:p>
       <w:pPr>
         <w:numPr>
-          <w:numId w:val="1027"/>
+          <w:numId w:val="1028"/>
           <w:ilvl w:val="0"/>
         </w:numPr>
       </w:pPr>
@@ -9704,7 +10279,7 @@
     <w:p>
       <w:pPr>
         <w:numPr>
-          <w:numId w:val="1027"/>
+          <w:numId w:val="1028"/>
           <w:ilvl w:val="0"/>
         </w:numPr>
       </w:pPr>
@@ -9715,7 +10290,7 @@
     <w:p>
       <w:pPr>
         <w:numPr>
-          <w:numId w:val="1027"/>
+          <w:numId w:val="1028"/>
           <w:ilvl w:val="0"/>
         </w:numPr>
       </w:pPr>
@@ -9727,8 +10302,8 @@
       <w:pPr>
         <w:pStyle w:val="Heading2"/>
       </w:pPr>
-      <w:bookmarkStart w:id="236" w:name="vertx-specification"/>
-      <w:bookmarkEnd w:id="236"/>
+      <w:bookmarkStart w:id="245" w:name="vertx-specification"/>
+      <w:bookmarkEnd w:id="245"/>
       <w:r>
         <w:t xml:space="preserve">Vertx Specification</w:t>
       </w:r>
@@ -9746,7 +10321,7 @@
         </w:rPr>
         <w:t xml:space="preserve"> </w:t>
       </w:r>
-      <w:hyperlink r:id="rId237">
+      <w:hyperlink r:id="rId246">
         <w:r>
           <w:rPr>
             <w:rStyle w:val="Link"/>
@@ -9772,8 +10347,8 @@
       <w:pPr>
         <w:pStyle w:val="Heading3"/>
       </w:pPr>
-      <w:bookmarkStart w:id="238" w:name="core-functionalities-1"/>
-      <w:bookmarkEnd w:id="238"/>
+      <w:bookmarkStart w:id="247" w:name="core-functionalities-1"/>
+      <w:bookmarkEnd w:id="247"/>
       <w:r>
         <w:t xml:space="preserve">Core Functionalities</w:t>
       </w:r>
@@ -9782,7 +10357,7 @@
       <w:pPr>
         <w:pStyle w:val="Compact"/>
         <w:numPr>
-          <w:numId w:val="1028"/>
+          <w:numId w:val="1029"/>
           <w:ilvl w:val="0"/>
         </w:numPr>
       </w:pPr>
@@ -9794,7 +10369,7 @@
       <w:pPr>
         <w:pStyle w:val="Compact"/>
         <w:numPr>
-          <w:numId w:val="1028"/>
+          <w:numId w:val="1029"/>
           <w:ilvl w:val="0"/>
         </w:numPr>
       </w:pPr>
@@ -9812,7 +10387,7 @@
       <w:pPr>
         <w:pStyle w:val="Compact"/>
         <w:numPr>
-          <w:numId w:val="1028"/>
+          <w:numId w:val="1029"/>
           <w:ilvl w:val="0"/>
         </w:numPr>
       </w:pPr>
@@ -9824,8 +10399,8 @@
       <w:pPr>
         <w:pStyle w:val="Heading4"/>
       </w:pPr>
-      <w:bookmarkStart w:id="239" w:name="pipeline"/>
-      <w:bookmarkEnd w:id="239"/>
+      <w:bookmarkStart w:id="248" w:name="pipeline"/>
+      <w:bookmarkEnd w:id="248"/>
       <w:r>
         <w:t xml:space="preserve">Pipeline</w:t>
       </w:r>
@@ -9839,8 +10414,8 @@
       <w:pPr>
         <w:pStyle w:val="Heading4"/>
       </w:pPr>
-      <w:bookmarkStart w:id="240" w:name="session-management-1"/>
-      <w:bookmarkEnd w:id="240"/>
+      <w:bookmarkStart w:id="249" w:name="session-management-1"/>
+      <w:bookmarkEnd w:id="249"/>
       <w:r>
         <w:t xml:space="preserve">Session Management</w:t>
       </w:r>
@@ -9854,8 +10429,8 @@
       <w:pPr>
         <w:pStyle w:val="Heading4"/>
       </w:pPr>
-      <w:bookmarkStart w:id="241" w:name="address-allocation-management-1"/>
-      <w:bookmarkEnd w:id="241"/>
+      <w:bookmarkStart w:id="250" w:name="address-allocation-management-1"/>
+      <w:bookmarkEnd w:id="250"/>
       <w:r>
         <w:t xml:space="preserve">Address Allocation Management</w:t>
       </w:r>
@@ -9869,8 +10444,8 @@
       <w:pPr>
         <w:pStyle w:val="Heading4"/>
       </w:pPr>
-      <w:bookmarkStart w:id="242" w:name="access-control-1"/>
-      <w:bookmarkEnd w:id="242"/>
+      <w:bookmarkStart w:id="251" w:name="access-control-1"/>
+      <w:bookmarkEnd w:id="251"/>
       <w:r>
         <w:t xml:space="preserve">Access Control</w:t>
       </w:r>
@@ -9884,8 +10459,8 @@
       <w:pPr>
         <w:pStyle w:val="Heading4"/>
       </w:pPr>
-      <w:bookmarkStart w:id="243" w:name="message-bus-3"/>
-      <w:bookmarkEnd w:id="243"/>
+      <w:bookmarkStart w:id="252" w:name="message-bus-3"/>
+      <w:bookmarkEnd w:id="252"/>
       <w:r>
         <w:t xml:space="preserve">Message BUS</w:t>
       </w:r>
@@ -9899,8 +10474,8 @@
       <w:pPr>
         <w:pStyle w:val="Heading3"/>
       </w:pPr>
-      <w:bookmarkStart w:id="244" w:name="protocol-stub-sandbox"/>
-      <w:bookmarkEnd w:id="244"/>
+      <w:bookmarkStart w:id="253" w:name="protocol-stub-sandbox"/>
+      <w:bookmarkEnd w:id="253"/>
       <w:r>
         <w:t xml:space="preserve">Protocol Stub Sandbox</w:t>
       </w:r>
@@ -9909,8 +10484,8 @@
       <w:pPr>
         <w:pStyle w:val="Heading3"/>
       </w:pPr>
-      <w:bookmarkStart w:id="245" w:name="connectors-1"/>
-      <w:bookmarkEnd w:id="245"/>
+      <w:bookmarkStart w:id="254" w:name="connectors-1"/>
+      <w:bookmarkEnd w:id="254"/>
       <w:r>
         <w:t xml:space="preserve">Connectors</w:t>
       </w:r>
@@ -9919,8 +10494,8 @@
       <w:pPr>
         <w:pStyle w:val="Heading4"/>
       </w:pPr>
-      <w:bookmarkStart w:id="246" w:name="end-user-device-connector"/>
-      <w:bookmarkEnd w:id="246"/>
+      <w:bookmarkStart w:id="255" w:name="end-user-device-connector"/>
+      <w:bookmarkEnd w:id="255"/>
       <w:r>
         <w:t xml:space="preserve">End User Device Connector</w:t>
       </w:r>
@@ -9934,8 +10509,8 @@
       <w:pPr>
         <w:pStyle w:val="Heading4"/>
       </w:pPr>
-      <w:bookmarkStart w:id="247" w:name="network-server-connector"/>
-      <w:bookmarkEnd w:id="247"/>
+      <w:bookmarkStart w:id="256" w:name="network-server-connector"/>
+      <w:bookmarkEnd w:id="256"/>
       <w:r>
         <w:t xml:space="preserve">Network Server Connector</w:t>
       </w:r>
@@ -9949,8 +10524,8 @@
       <w:pPr>
         <w:pStyle w:val="Heading4"/>
       </w:pPr>
-      <w:bookmarkStart w:id="248" w:name="registry-connector"/>
-      <w:bookmarkEnd w:id="248"/>
+      <w:bookmarkStart w:id="257" w:name="registry-connector"/>
+      <w:bookmarkEnd w:id="257"/>
       <w:r>
         <w:t xml:space="preserve">Registry Connector</w:t>
       </w:r>
@@ -9964,8 +10539,8 @@
       <w:pPr>
         <w:pStyle w:val="Heading4"/>
       </w:pPr>
-      <w:bookmarkStart w:id="249" w:name="idm-connector"/>
-      <w:bookmarkEnd w:id="249"/>
+      <w:bookmarkStart w:id="258" w:name="idm-connector"/>
+      <w:bookmarkEnd w:id="258"/>
       <w:r>
         <w:t xml:space="preserve">IdM Connector</w:t>
       </w:r>
@@ -9997,8 +10572,8 @@
       <w:pPr>
         <w:pStyle w:val="Heading2"/>
       </w:pPr>
-      <w:bookmarkStart w:id="250" w:name="node.js-specification"/>
-      <w:bookmarkEnd w:id="250"/>
+      <w:bookmarkStart w:id="259" w:name="node.js-specification"/>
+      <w:bookmarkEnd w:id="259"/>
       <w:r>
         <w:t xml:space="preserve">Node.js Specification</w:t>
       </w:r>
@@ -10016,7 +10591,7 @@
         </w:rPr>
         <w:t xml:space="preserve"> </w:t>
       </w:r>
-      <w:hyperlink r:id="rId237">
+      <w:hyperlink r:id="rId246">
         <w:r>
           <w:rPr>
             <w:rStyle w:val="Link"/>
@@ -10042,8 +10617,8 @@
       <w:pPr>
         <w:pStyle w:val="Heading3"/>
       </w:pPr>
-      <w:bookmarkStart w:id="251" w:name="core-functionalities-2"/>
-      <w:bookmarkEnd w:id="251"/>
+      <w:bookmarkStart w:id="260" w:name="core-functionalities-2"/>
+      <w:bookmarkEnd w:id="260"/>
       <w:r>
         <w:t xml:space="preserve">Core Functionalities</w:t>
       </w:r>
@@ -10052,7 +10627,7 @@
       <w:pPr>
         <w:pStyle w:val="Compact"/>
         <w:numPr>
-          <w:numId w:val="1029"/>
+          <w:numId w:val="1030"/>
           <w:ilvl w:val="0"/>
         </w:numPr>
       </w:pPr>
@@ -10064,7 +10639,7 @@
       <w:pPr>
         <w:pStyle w:val="Compact"/>
         <w:numPr>
-          <w:numId w:val="1029"/>
+          <w:numId w:val="1030"/>
           <w:ilvl w:val="0"/>
         </w:numPr>
       </w:pPr>
@@ -10076,8 +10651,8 @@
       <w:pPr>
         <w:pStyle w:val="Heading4"/>
       </w:pPr>
-      <w:bookmarkStart w:id="252" w:name="low-level-connection-management"/>
-      <w:bookmarkEnd w:id="252"/>
+      <w:bookmarkStart w:id="261" w:name="low-level-connection-management"/>
+      <w:bookmarkEnd w:id="261"/>
       <w:r>
         <w:t xml:space="preserve">Low level connection management</w:t>
       </w:r>
@@ -10091,8 +10666,8 @@
       <w:pPr>
         <w:pStyle w:val="Heading4"/>
       </w:pPr>
-      <w:bookmarkStart w:id="253" w:name="session-management-2"/>
-      <w:bookmarkEnd w:id="253"/>
+      <w:bookmarkStart w:id="262" w:name="session-management-2"/>
+      <w:bookmarkEnd w:id="262"/>
       <w:r>
         <w:t xml:space="preserve">Session Management</w:t>
       </w:r>
@@ -10115,8 +10690,8 @@
       <w:pPr>
         <w:pStyle w:val="Heading4"/>
       </w:pPr>
-      <w:bookmarkStart w:id="254" w:name="address-allocation-management-2"/>
-      <w:bookmarkEnd w:id="254"/>
+      <w:bookmarkStart w:id="263" w:name="address-allocation-management-2"/>
+      <w:bookmarkEnd w:id="263"/>
       <w:r>
         <w:t xml:space="preserve">Address Allocation Management</w:t>
       </w:r>
@@ -10130,8 +10705,8 @@
       <w:pPr>
         <w:pStyle w:val="Heading4"/>
       </w:pPr>
-      <w:bookmarkStart w:id="255" w:name="access-control-2"/>
-      <w:bookmarkEnd w:id="255"/>
+      <w:bookmarkStart w:id="264" w:name="access-control-2"/>
+      <w:bookmarkEnd w:id="264"/>
       <w:r>
         <w:t xml:space="preserve">Access Control</w:t>
       </w:r>
@@ -10145,8 +10720,8 @@
       <w:pPr>
         <w:pStyle w:val="Heading4"/>
       </w:pPr>
-      <w:bookmarkStart w:id="256" w:name="message-bus-4"/>
-      <w:bookmarkEnd w:id="256"/>
+      <w:bookmarkStart w:id="265" w:name="message-bus-4"/>
+      <w:bookmarkEnd w:id="265"/>
       <w:r>
         <w:t xml:space="preserve">Message BUS</w:t>
       </w:r>
@@ -10160,8 +10735,8 @@
       <w:pPr>
         <w:pStyle w:val="Heading3"/>
       </w:pPr>
-      <w:bookmarkStart w:id="257" w:name="protocol-stub-sandbox-1"/>
-      <w:bookmarkEnd w:id="257"/>
+      <w:bookmarkStart w:id="266" w:name="protocol-stub-sandbox-1"/>
+      <w:bookmarkEnd w:id="266"/>
       <w:r>
         <w:t xml:space="preserve">Protocol Stub Sandbox</w:t>
       </w:r>
@@ -10181,8 +10756,8 @@
       <w:pPr>
         <w:pStyle w:val="Heading3"/>
       </w:pPr>
-      <w:bookmarkStart w:id="258" w:name="connectors-2"/>
-      <w:bookmarkEnd w:id="258"/>
+      <w:bookmarkStart w:id="267" w:name="connectors-2"/>
+      <w:bookmarkEnd w:id="267"/>
       <w:r>
         <w:t xml:space="preserve">Connectors</w:t>
       </w:r>
@@ -10196,8 +10771,8 @@
       <w:pPr>
         <w:pStyle w:val="Heading4"/>
       </w:pPr>
-      <w:bookmarkStart w:id="259" w:name="end-user-device-connector-1"/>
-      <w:bookmarkEnd w:id="259"/>
+      <w:bookmarkStart w:id="268" w:name="end-user-device-connector-1"/>
+      <w:bookmarkEnd w:id="268"/>
       <w:r>
         <w:t xml:space="preserve">End User Device Connector</w:t>
       </w:r>
@@ -10217,8 +10792,8 @@
       <w:pPr>
         <w:pStyle w:val="Heading5"/>
       </w:pPr>
-      <w:bookmarkStart w:id="260" w:name="lwm2m-library"/>
-      <w:bookmarkEnd w:id="260"/>
+      <w:bookmarkStart w:id="269" w:name="lwm2m-library"/>
+      <w:bookmarkEnd w:id="269"/>
       <w:r>
         <w:t xml:space="preserve">LWM2M library</w:t>
       </w:r>
@@ -10230,7 +10805,7 @@
       <w:r>
         <w:t xml:space="preserve"> </w:t>
       </w:r>
-      <w:hyperlink r:id="rId261">
+      <w:hyperlink r:id="rId270">
         <w:r>
           <w:rPr>
             <w:rStyle w:val="Link"/>
@@ -10249,8 +10824,8 @@
       <w:pPr>
         <w:pStyle w:val="Heading4"/>
       </w:pPr>
-      <w:bookmarkStart w:id="262" w:name="network-server-connector-1"/>
-      <w:bookmarkEnd w:id="262"/>
+      <w:bookmarkStart w:id="271" w:name="network-server-connector-1"/>
+      <w:bookmarkEnd w:id="271"/>
       <w:r>
         <w:t xml:space="preserve">Network Server Connector</w:t>
       </w:r>
@@ -10264,8 +10839,8 @@
       <w:pPr>
         <w:pStyle w:val="Heading4"/>
       </w:pPr>
-      <w:bookmarkStart w:id="263" w:name="registry-connector-1"/>
-      <w:bookmarkEnd w:id="263"/>
+      <w:bookmarkStart w:id="272" w:name="registry-connector-1"/>
+      <w:bookmarkEnd w:id="272"/>
       <w:r>
         <w:t xml:space="preserve">Registry Connector</w:t>
       </w:r>
@@ -10279,8 +10854,8 @@
       <w:pPr>
         <w:pStyle w:val="Heading4"/>
       </w:pPr>
-      <w:bookmarkStart w:id="264" w:name="idm-connector-1"/>
-      <w:bookmarkEnd w:id="264"/>
+      <w:bookmarkStart w:id="273" w:name="idm-connector-1"/>
+      <w:bookmarkEnd w:id="273"/>
       <w:r>
         <w:t xml:space="preserve">IdM Connector</w:t>
       </w:r>
@@ -10299,14 +10874,14 @@
       <w:pPr>
         <w:pStyle w:val="Heading3"/>
       </w:pPr>
-      <w:bookmarkStart w:id="265" w:name="node-sandbox-framework"/>
-      <w:bookmarkEnd w:id="265"/>
+      <w:bookmarkStart w:id="274" w:name="node-sandbox-framework"/>
+      <w:bookmarkEnd w:id="274"/>
       <w:r>
         <w:t xml:space="preserve">Node Sandbox framework</w:t>
       </w:r>
     </w:p>
     <w:p>
-      <w:hyperlink r:id="rId266">
+      <w:hyperlink r:id="rId275">
         <w:r>
           <w:rPr>
             <w:rStyle w:val="Link"/>
@@ -10325,55 +10900,36 @@
       <w:pPr>
         <w:pStyle w:val="Heading3"/>
       </w:pPr>
-      <w:bookmarkStart w:id="267" w:name="usage-of-redis-with-nodejs"/>
-      <w:bookmarkEnd w:id="267"/>
+      <w:bookmarkStart w:id="276" w:name="usage-of-redis-with-nodejs"/>
+      <w:bookmarkEnd w:id="276"/>
       <w:r>
         <w:t xml:space="preserve">Usage of Redis with NodeJs</w:t>
       </w:r>
     </w:p>
     <w:p>
       <w:r>
-        <w:t xml:space="preserve">Redis can be used to add scalability/redundancy to the messaging node. It can also facilitate the development and the integration of new connectors, Here is a quick architecture :</w:t>
-      </w:r>
-    </w:p>
-    <w:p>
-      <w:pPr>
-        <w:pStyle w:val="SourceCode"/>
-      </w:pPr>
-      <w:r>
-        <w:rPr>
-          <w:rStyle w:val="VerbatimChar"/>
-        </w:rPr>
-        <w:t xml:space="preserve">  User A ---- NodeJs 1 ----- REdis ------ NodeJs Connector to IdM</w:t>
-      </w:r>
-      <w:r>
-        <w:br w:type="textWrapping"/>
-      </w:r>
-      <w:r>
-        <w:rPr>
-          <w:rStyle w:val="VerbatimChar"/>
-        </w:rPr>
-        <w:t xml:space="preserve">  User B -------|            |   |------- NodeJs Connector to another CSP</w:t>
-      </w:r>
-      <w:r>
-        <w:br w:type="textWrapping"/>
-      </w:r>
-      <w:r>
-        <w:rPr>
-          <w:rStyle w:val="VerbatimChar"/>
-        </w:rPr>
-        <w:t xml:space="preserve">                             |   |------- NodeJs Connector to Kurento</w:t>
-      </w:r>
-      <w:r>
-        <w:br w:type="textWrapping"/>
-      </w:r>
-      <w:r>
-        <w:rPr>
-          <w:rStyle w:val="VerbatimChar"/>
-        </w:rPr>
-        <w:t xml:space="preserve">  User C -----NodeJs 2 ------|   |------- NodeJs Connector to an IMS GW</w:t>
-      </w:r>
-    </w:p>
+        <w:t xml:space="preserve">Redis can be used to add scalability/redundancy to the messaging node.</w:t>
+      </w:r>
+    </w:p>
+    <w:p>
+      <w:r>
+        <w:t xml:space="preserve">This is simple to use Redis Pub/Sub and easy to add new connectors.</w:t>
+      </w:r>
+    </w:p>
+    <w:p>
+      <w:r>
+        <w:t xml:space="preserve">It can also facilitate the development and the integration of new connectors</w:t>
+      </w:r>
+    </w:p>
+    <w:p>
+      <w:r>
+        <w:rPr>
+          <w:b/>
+        </w:rPr>
+        <w:t xml:space="preserve">Architecture description :</w:t>
+      </w:r>
+    </w:p>
+    <w:p/>
     <w:p>
       <w:r>
         <w:t xml:space="preserve">Communication between Users and NodeJs can be managed by socket.io</w:t>
@@ -10391,15 +10947,38 @@
     </w:p>
     <w:p>
       <w:r>
-        <w:t xml:space="preserve">Redis instance can be a single instance or a Redis cluster</w:t>
-      </w:r>
-    </w:p>
+        <w:t xml:space="preserve">Redis instance can be a single instance or a Redis cluster.</w:t>
+      </w:r>
+    </w:p>
+    <w:p>
+      <w:r>
+        <w:t xml:space="preserve">Goal will then to mutualize connectors by using the protoStub/protoFly mechanism : this will add flexibility to connect other GWs, CSP ...</w:t>
+      </w:r>
+    </w:p>
+    <w:p>
+      <w:r>
+        <w:rPr>
+          <w:b/>
+        </w:rPr>
+        <w:t xml:space="preserve">Architecture : Integration in ReThink :</w:t>
+      </w:r>
+    </w:p>
+    <w:p/>
+    <w:p>
+      <w:r>
+        <w:rPr>
+          <w:b/>
+        </w:rPr>
+        <w:t xml:space="preserve">Architecture : Integration in ReThink with Actors:</w:t>
+      </w:r>
+    </w:p>
+    <w:p/>
     <w:p>
       <w:pPr>
         <w:pStyle w:val="Heading2"/>
       </w:pPr>
-      <w:bookmarkStart w:id="268" w:name="matrix.org-based-messaging-node-specification"/>
-      <w:bookmarkEnd w:id="268"/>
+      <w:bookmarkStart w:id="277" w:name="matrix.org-based-messaging-node-specification"/>
+      <w:bookmarkEnd w:id="277"/>
       <w:r>
         <w:t xml:space="preserve">Matrix.org based Messaging Node Specification</w:t>
       </w:r>
@@ -10417,7 +10996,7 @@
         </w:rPr>
         <w:t xml:space="preserve"> </w:t>
       </w:r>
-      <w:hyperlink r:id="rId237">
+      <w:hyperlink r:id="rId246">
         <w:r>
           <w:rPr>
             <w:rStyle w:val="Link"/>
@@ -10443,8 +11022,8 @@
       <w:pPr>
         <w:pStyle w:val="Heading3"/>
       </w:pPr>
-      <w:bookmarkStart w:id="269" w:name="core-functionalities-3"/>
-      <w:bookmarkEnd w:id="269"/>
+      <w:bookmarkStart w:id="278" w:name="core-functionalities-3"/>
+      <w:bookmarkEnd w:id="278"/>
       <w:r>
         <w:t xml:space="preserve">Core Functionalities</w:t>
       </w:r>
@@ -10458,8 +11037,8 @@
       <w:pPr>
         <w:pStyle w:val="Heading4"/>
       </w:pPr>
-      <w:bookmarkStart w:id="270" w:name="message-bus-5"/>
-      <w:bookmarkEnd w:id="270"/>
+      <w:bookmarkStart w:id="279" w:name="message-bus-5"/>
+      <w:bookmarkEnd w:id="279"/>
       <w:r>
         <w:t xml:space="preserve">Message BUS</w:t>
       </w:r>
@@ -10483,8 +11062,8 @@
       <w:pPr>
         <w:pStyle w:val="Heading4"/>
       </w:pPr>
-      <w:bookmarkStart w:id="271" w:name="access-control-3"/>
-      <w:bookmarkEnd w:id="271"/>
+      <w:bookmarkStart w:id="280" w:name="access-control-3"/>
+      <w:bookmarkEnd w:id="280"/>
       <w:r>
         <w:t xml:space="preserve">Access Control</w:t>
       </w:r>
@@ -10527,8 +11106,8 @@
       <w:pPr>
         <w:pStyle w:val="Heading4"/>
       </w:pPr>
-      <w:bookmarkStart w:id="272" w:name="session-management-3"/>
-      <w:bookmarkEnd w:id="272"/>
+      <w:bookmarkStart w:id="281" w:name="session-management-3"/>
+      <w:bookmarkEnd w:id="281"/>
       <w:r>
         <w:t xml:space="preserve">Session Management</w:t>
       </w:r>
@@ -10540,7 +11119,7 @@
       <w:r>
         <w:t xml:space="preserve"> </w:t>
       </w:r>
-      <w:hyperlink r:id="rId237">
+      <w:hyperlink r:id="rId246">
         <w:r>
           <w:rPr>
             <w:rStyle w:val="Link"/>
@@ -10559,8 +11138,8 @@
       <w:pPr>
         <w:pStyle w:val="Heading5"/>
       </w:pPr>
-      <w:bookmarkStart w:id="273" w:name="user-session-control"/>
-      <w:bookmarkEnd w:id="273"/>
+      <w:bookmarkStart w:id="282" w:name="user-session-control"/>
+      <w:bookmarkEnd w:id="282"/>
       <w:r>
         <w:t xml:space="preserve">User session control</w:t>
       </w:r>
@@ -10579,8 +11158,8 @@
       <w:pPr>
         <w:pStyle w:val="Heading5"/>
       </w:pPr>
-      <w:bookmarkStart w:id="274" w:name="communication-session-control"/>
-      <w:bookmarkEnd w:id="274"/>
+      <w:bookmarkStart w:id="283" w:name="communication-session-control"/>
+      <w:bookmarkEnd w:id="283"/>
       <w:r>
         <w:t xml:space="preserve">Communication session control</w:t>
       </w:r>
@@ -10594,8 +11173,8 @@
       <w:pPr>
         <w:pStyle w:val="Heading5"/>
       </w:pPr>
-      <w:bookmarkStart w:id="275" w:name="stub-and-connector-management"/>
-      <w:bookmarkEnd w:id="275"/>
+      <w:bookmarkStart w:id="284" w:name="stub-and-connector-management"/>
+      <w:bookmarkEnd w:id="284"/>
       <w:r>
         <w:t xml:space="preserve">Stub and connector management</w:t>
       </w:r>
@@ -10629,8 +11208,8 @@
       <w:pPr>
         <w:pStyle w:val="Heading4"/>
       </w:pPr>
-      <w:bookmarkStart w:id="276" w:name="address-allocation-management-3"/>
-      <w:bookmarkEnd w:id="276"/>
+      <w:bookmarkStart w:id="285" w:name="address-allocation-management-3"/>
+      <w:bookmarkEnd w:id="285"/>
       <w:r>
         <w:t xml:space="preserve">Address Allocation Management</w:t>
       </w:r>
@@ -10663,8 +11242,8 @@
       <w:pPr>
         <w:pStyle w:val="Heading3"/>
       </w:pPr>
-      <w:bookmarkStart w:id="277" w:name="protocol-stub-2"/>
-      <w:bookmarkEnd w:id="277"/>
+      <w:bookmarkStart w:id="286" w:name="protocol-stub-2"/>
+      <w:bookmarkEnd w:id="286"/>
       <w:r>
         <w:t xml:space="preserve">Protocol Stub</w:t>
       </w:r>
@@ -10678,8 +11257,8 @@
       <w:pPr>
         <w:pStyle w:val="Heading3"/>
       </w:pPr>
-      <w:bookmarkStart w:id="278" w:name="connectors-3"/>
-      <w:bookmarkEnd w:id="278"/>
+      <w:bookmarkStart w:id="287" w:name="connectors-3"/>
+      <w:bookmarkEnd w:id="287"/>
       <w:r>
         <w:t xml:space="preserve">Connectors</w:t>
       </w:r>
@@ -10690,7 +11269,7 @@
         <w:pStyle w:val="BlockQuote"/>
         <w:pStyle w:val="BlockQuote"/>
         <w:numPr>
-          <w:numId w:val="1030"/>
+          <w:numId w:val="1031"/>
           <w:ilvl w:val="0"/>
         </w:numPr>
       </w:pPr>
@@ -10704,7 +11283,7 @@
         <w:pStyle w:val="BlockQuote"/>
         <w:pStyle w:val="BlockQuote"/>
         <w:numPr>
-          <w:numId w:val="1030"/>
+          <w:numId w:val="1031"/>
           <w:ilvl w:val="0"/>
         </w:numPr>
       </w:pPr>
@@ -10718,7 +11297,7 @@
         <w:pStyle w:val="BlockQuote"/>
         <w:pStyle w:val="BlockQuote"/>
         <w:numPr>
-          <w:numId w:val="1030"/>
+          <w:numId w:val="1031"/>
           <w:ilvl w:val="0"/>
         </w:numPr>
       </w:pPr>
@@ -10732,7 +11311,7 @@
         <w:pStyle w:val="BlockQuote"/>
         <w:pStyle w:val="BlockQuote"/>
         <w:numPr>
-          <w:numId w:val="1030"/>
+          <w:numId w:val="1031"/>
           <w:ilvl w:val="0"/>
         </w:numPr>
       </w:pPr>
@@ -10749,8 +11328,8 @@
       <w:pPr>
         <w:pStyle w:val="Heading1"/>
       </w:pPr>
-      <w:bookmarkStart w:id="279" w:name="conclusions"/>
-      <w:bookmarkEnd w:id="279"/>
+      <w:bookmarkStart w:id="288" w:name="conclusions"/>
+      <w:bookmarkEnd w:id="288"/>
       <w:r>
         <w:t xml:space="preserve">Conclusions</w:t>
       </w:r>
@@ -10759,8 +11338,8 @@
       <w:pPr>
         <w:pStyle w:val="Heading1"/>
       </w:pPr>
-      <w:bookmarkStart w:id="280" w:name="references"/>
-      <w:bookmarkEnd w:id="280"/>
+      <w:bookmarkStart w:id="289" w:name="references"/>
+      <w:bookmarkEnd w:id="289"/>
       <w:r>
         <w:t xml:space="preserve">References</w:t>
       </w:r>
@@ -10772,7 +11351,7 @@
       <w:r>
         <w:t xml:space="preserve"> </w:t>
       </w:r>
-      <w:hyperlink r:id="rId281">
+      <w:hyperlink r:id="rId290">
         <w:r>
           <w:rPr>
             <w:rStyle w:val="Link"/>
@@ -10788,7 +11367,7 @@
       <w:r>
         <w:t xml:space="preserve"> </w:t>
       </w:r>
-      <w:hyperlink r:id="rId282">
+      <w:hyperlink r:id="rId291">
         <w:r>
           <w:rPr>
             <w:rStyle w:val="Link"/>
@@ -10804,7 +11383,7 @@
       <w:r>
         <w:t xml:space="preserve"> </w:t>
       </w:r>
-      <w:hyperlink r:id="rId283">
+      <w:hyperlink r:id="rId292">
         <w:r>
           <w:rPr>
             <w:rStyle w:val="Link"/>
@@ -10820,7 +11399,7 @@
       <w:r>
         <w:t xml:space="preserve"> </w:t>
       </w:r>
-      <w:hyperlink r:id="rId284">
+      <w:hyperlink r:id="rId293">
         <w:r>
           <w:rPr>
             <w:rStyle w:val="Link"/>
@@ -10836,7 +11415,7 @@
       <w:r>
         <w:t xml:space="preserve"> </w:t>
       </w:r>
-      <w:hyperlink r:id="rId285">
+      <w:hyperlink r:id="rId294">
         <w:r>
           <w:rPr>
             <w:rStyle w:val="Link"/>
@@ -10852,7 +11431,7 @@
       <w:r>
         <w:t xml:space="preserve"> </w:t>
       </w:r>
-      <w:hyperlink r:id="rId286">
+      <w:hyperlink r:id="rId295">
         <w:r>
           <w:rPr>
             <w:rStyle w:val="Link"/>
@@ -10868,7 +11447,7 @@
       <w:r>
         <w:t xml:space="preserve"> </w:t>
       </w:r>
-      <w:hyperlink r:id="rId287">
+      <w:hyperlink r:id="rId296">
         <w:r>
           <w:rPr>
             <w:rStyle w:val="Link"/>
@@ -10884,7 +11463,7 @@
       <w:r>
         <w:t xml:space="preserve"> </w:t>
       </w:r>
-      <w:hyperlink r:id="rId288">
+      <w:hyperlink r:id="rId297">
         <w:r>
           <w:rPr>
             <w:rStyle w:val="Link"/>
@@ -10900,7 +11479,7 @@
       <w:r>
         <w:t xml:space="preserve"> </w:t>
       </w:r>
-      <w:hyperlink r:id="rId289">
+      <w:hyperlink r:id="rId298">
         <w:r>
           <w:rPr>
             <w:rStyle w:val="Link"/>
@@ -10916,7 +11495,7 @@
       <w:r>
         <w:t xml:space="preserve"> </w:t>
       </w:r>
-      <w:hyperlink r:id="rId290">
+      <w:hyperlink r:id="rId299">
         <w:r>
           <w:rPr>
             <w:rStyle w:val="Link"/>
@@ -10932,7 +11511,7 @@
       <w:r>
         <w:t xml:space="preserve"> </w:t>
       </w:r>
-      <w:hyperlink r:id="rId291">
+      <w:hyperlink r:id="rId300">
         <w:r>
           <w:rPr>
             <w:rStyle w:val="Link"/>
@@ -10948,7 +11527,7 @@
       <w:r>
         <w:t xml:space="preserve"> </w:t>
       </w:r>
-      <w:hyperlink r:id="rId292">
+      <w:hyperlink r:id="rId301">
         <w:r>
           <w:rPr>
             <w:rStyle w:val="Link"/>
@@ -10964,7 +11543,7 @@
       <w:r>
         <w:t xml:space="preserve"> </w:t>
       </w:r>
-      <w:hyperlink r:id="rId293">
+      <w:hyperlink r:id="rId302">
         <w:r>
           <w:rPr>
             <w:rStyle w:val="Link"/>
@@ -10980,7 +11559,7 @@
       <w:r>
         <w:t xml:space="preserve"> </w:t>
       </w:r>
-      <w:hyperlink r:id="rId294">
+      <w:hyperlink r:id="rId303">
         <w:r>
           <w:rPr>
             <w:rStyle w:val="Link"/>
@@ -10992,7 +11571,7 @@
     <w:p>
       <w:pPr>
         <w:numPr>
-          <w:numId w:val="1031"/>
+          <w:numId w:val="1032"/>
           <w:ilvl w:val="0"/>
         </w:numPr>
       </w:pPr>
@@ -11003,7 +11582,7 @@
     <w:p>
       <w:pPr>
         <w:numPr>
-          <w:numId w:val="1031"/>
+          <w:numId w:val="1032"/>
           <w:ilvl w:val="0"/>
         </w:numPr>
       </w:pPr>
@@ -11014,7 +11593,7 @@
     <w:p>
       <w:pPr>
         <w:numPr>
-          <w:numId w:val="1031"/>
+          <w:numId w:val="1032"/>
           <w:ilvl w:val="0"/>
         </w:numPr>
       </w:pPr>
@@ -11025,7 +11604,7 @@
     <w:p>
       <w:pPr>
         <w:numPr>
-          <w:numId w:val="1031"/>
+          <w:numId w:val="1032"/>
           <w:ilvl w:val="0"/>
         </w:numPr>
       </w:pPr>
@@ -11036,7 +11615,7 @@
     <w:p>
       <w:pPr>
         <w:numPr>
-          <w:numId w:val="1031"/>
+          <w:numId w:val="1032"/>
           <w:ilvl w:val="0"/>
         </w:numPr>
       </w:pPr>
@@ -11047,7 +11626,7 @@
     <w:p>
       <w:pPr>
         <w:numPr>
-          <w:numId w:val="1031"/>
+          <w:numId w:val="1032"/>
           <w:ilvl w:val="0"/>
         </w:numPr>
       </w:pPr>
@@ -12638,7 +13217,7 @@
     </w:lvl>
   </w:abstractNum>
   <w:abstractNum w:abstractNumId="990">
-    <w:nsid w:val="eb309f96"/>
+    <w:nsid w:val="31218967"/>
     <w:multiLevelType w:val="multilevel"/>
     <w:lvl w:ilvl="0">
       <w:numFmt w:val="bullet"/>
@@ -12719,7 +13298,7 @@
     </w:lvl>
   </w:abstractNum>
   <w:abstractNum w:abstractNumId="991">
-    <w:nsid w:val="31a4f8aa"/>
+    <w:nsid w:val="bd630c91"/>
     <w:multiLevelType w:val="multilevel"/>
     <w:lvl w:ilvl="0">
       <w:numFmt w:val="bullet"/>
@@ -12800,7 +13379,7 @@
     </w:lvl>
   </w:abstractNum>
   <w:abstractNum w:abstractNumId="99431">
-    <w:nsid w:val="5fe8a71f"/>
+    <w:nsid w:val="52990eac"/>
     <w:multiLevelType w:val="multilevel"/>
     <w:lvl w:ilvl="0">
       <w:start w:val="1"/>
@@ -13032,6 +13611,9 @@
     <w:abstractNumId w:val="991"/>
   </w:num>
   <w:num w:numId="1031">
+    <w:abstractNumId w:val="991"/>
+  </w:num>
+  <w:num w:numId="1032">
     <w:abstractNumId w:val="99431"/>
     <w:lvlOverride w:ilvl="0">
       <w:startOverride w:val="1"/>

</xml_diff>

<commit_message>
a few updates for the dynamic view according to feedback received
</commit_message>
<xml_diff>
--- a/docs/deliverables/d31/D3.1-body.docx
+++ b/docs/deliverables/d31/D3.1-body.docx
@@ -5807,7 +5807,7 @@
       <w:r>
         <w:drawing>
           <wp:inline>
-            <wp:extent cx="5753100" cy="5380677"/>
+            <wp:extent cx="5753100" cy="4596571"/>
             <wp:effectExtent b="0" l="0" r="0" t="0"/>
             <wp:docPr descr="" id="1" name="Picture"/>
             <a:graphic>
@@ -5828,7 +5828,7 @@
                   <pic:spPr bwMode="auto">
                     <a:xfrm>
                       <a:off x="0" y="0"/>
-                      <a:ext cx="5753100" cy="5380677"/>
+                      <a:ext cx="5753100" cy="4596571"/>
                     </a:xfrm>
                     <a:prstGeom prst="rect">
                       <a:avLst/>
@@ -5962,10 +5962,140 @@
     </w:p>
     <w:p>
       <w:pPr>
+        <w:pStyle w:val="Heading5"/>
+      </w:pPr>
+      <w:bookmarkStart w:id="124" w:name="discussion-items"/>
+      <w:bookmarkEnd w:id="124"/>
+      <w:r>
+        <w:t xml:space="preserve">Discussion items</w:t>
+      </w:r>
+    </w:p>
+    <w:p>
+      <w:pPr>
+        <w:pStyle w:val="Compact"/>
+        <w:numPr>
+          <w:numId w:val="1039"/>
+          <w:ilvl w:val="0"/>
+        </w:numPr>
+      </w:pPr>
+      <w:r>
+        <w:t xml:space="preserve">Need to rename back-end service to catalogue to make relation between components clear</w:t>
+      </w:r>
+    </w:p>
+    <w:p>
+      <w:pPr>
+        <w:pStyle w:val="Compact"/>
+        <w:numPr>
+          <w:numId w:val="1039"/>
+          <w:ilvl w:val="0"/>
+        </w:numPr>
+      </w:pPr>
+      <w:r>
+        <w:t xml:space="preserve">Who is initiating message 1 (loadstub)? It it coming from the same or from different sandbox? --&gt; several components might initiate message; can come from same or from other sandbox</w:t>
+      </w:r>
+    </w:p>
+    <w:p>
+      <w:pPr>
+        <w:pStyle w:val="Compact"/>
+        <w:numPr>
+          <w:numId w:val="1039"/>
+          <w:ilvl w:val="0"/>
+        </w:numPr>
+      </w:pPr>
+      <w:r>
+        <w:t xml:space="preserve">For message 3, the "sp-domain" is coming from message 1 --&gt; rename domain in message 1 and 2 to sp-domain</w:t>
+      </w:r>
+    </w:p>
+    <w:p>
+      <w:pPr>
+        <w:pStyle w:val="Compact"/>
+        <w:numPr>
+          <w:numId w:val="1039"/>
+          <w:ilvl w:val="0"/>
+        </w:numPr>
+      </w:pPr>
+      <w:r>
+        <w:t xml:space="preserve">Message 3 incomplete. path in url not correct. likely need to include /default. Align with agreed fromat per Aveiro meeting.</w:t>
+      </w:r>
+    </w:p>
+    <w:p>
+      <w:pPr>
+        <w:pStyle w:val="Compact"/>
+        <w:numPr>
+          <w:numId w:val="1039"/>
+          <w:ilvl w:val="0"/>
+        </w:numPr>
+      </w:pPr>
+      <w:r>
+        <w:t xml:space="preserve">Missing message 3a (response + what is in there = the protocol stub descriptor of the default protocol stub)</w:t>
+      </w:r>
+    </w:p>
+    <w:p>
+      <w:pPr>
+        <w:pStyle w:val="Compact"/>
+        <w:numPr>
+          <w:numId w:val="1039"/>
+          <w:ilvl w:val="0"/>
+        </w:numPr>
+      </w:pPr>
+      <w:r>
+        <w:t xml:space="preserve">missing message 4a (response + what is included)</w:t>
+      </w:r>
+    </w:p>
+    <w:p>
+      <w:pPr>
+        <w:pStyle w:val="Compact"/>
+        <w:numPr>
+          <w:numId w:val="1039"/>
+          <w:ilvl w:val="0"/>
+        </w:numPr>
+      </w:pPr>
+      <w:r>
+        <w:t xml:space="preserve">message 5 does not specify the sandbox to use for instantiating the proto sub. -- Question here is how to have the implementation of the UA agnostic of the sandbox -- also, the downloading of the protocol sub and the instantiation has to be done wihtin the sandbox the protostub later on runs in</w:t>
+      </w:r>
+    </w:p>
+    <w:p>
+      <w:pPr>
+        <w:pStyle w:val="Compact"/>
+        <w:numPr>
+          <w:numId w:val="1039"/>
+          <w:ilvl w:val="0"/>
+        </w:numPr>
+      </w:pPr>
+      <w:r>
+        <w:t xml:space="preserve">messages 4 and 5 will have to be initiated within the Sanbox at Alice Device</w:t>
+      </w:r>
+    </w:p>
+    <w:p>
+      <w:pPr>
+        <w:pStyle w:val="Compact"/>
+        <w:numPr>
+          <w:numId w:val="1039"/>
+          <w:ilvl w:val="0"/>
+        </w:numPr>
+      </w:pPr>
+      <w:r>
+        <w:t xml:space="preserve">Sandbox at Alice Device will likely have to have a dedicated management component that is automatically initiated upon cration of the sandbox</w:t>
+      </w:r>
+    </w:p>
+    <w:p>
+      <w:pPr>
+        <w:pStyle w:val="Compact"/>
+        <w:numPr>
+          <w:numId w:val="1039"/>
+          <w:ilvl w:val="0"/>
+        </w:numPr>
+      </w:pPr>
+      <w:r>
+        <w:t xml:space="preserve">Instantiate protostub after you have allocated URL</w:t>
+      </w:r>
+    </w:p>
+    <w:p>
+      <w:pPr>
         <w:pStyle w:val="Heading4"/>
       </w:pPr>
-      <w:bookmarkStart w:id="124" w:name="header-identifiers-in-html-latex-and-context"/>
-      <w:bookmarkEnd w:id="124"/>
+      <w:bookmarkStart w:id="125" w:name="header-identifiers-in-html-latex-and-context"/>
+      <w:bookmarkEnd w:id="125"/>
       <w:r>
         <w:t xml:space="preserve">Deploy Hyperty</w:t>
       </w:r>
@@ -5992,7 +6122,7 @@
                     </pic:cNvPicPr>
                   </pic:nvPicPr>
                   <pic:blipFill>
-                    <a:blip r:embed="rId125"/>
+                    <a:blip r:embed="rId126"/>
                     <a:stretch>
                       <a:fillRect/>
                     </a:stretch>
@@ -6084,7 +6214,7 @@
       <w:r>
         <w:t xml:space="preserve"> </w:t>
       </w:r>
-      <w:hyperlink r:id="rId126">
+      <w:hyperlink r:id="rId127">
         <w:r>
           <w:rPr>
             <w:rStyle w:val="Link"/>
@@ -6116,7 +6246,7 @@
                     </pic:cNvPicPr>
                   </pic:nvPicPr>
                   <pic:blipFill>
-                    <a:blip r:embed="rId127"/>
+                    <a:blip r:embed="rId128"/>
                     <a:stretch>
                       <a:fillRect/>
                     </a:stretch>
@@ -6217,8 +6347,8 @@
       <w:pPr>
         <w:pStyle w:val="Heading4"/>
       </w:pPr>
-      <w:bookmarkStart w:id="128" w:name="register-hyperty"/>
-      <w:bookmarkEnd w:id="128"/>
+      <w:bookmarkStart w:id="129" w:name="register-hyperty"/>
+      <w:bookmarkEnd w:id="129"/>
       <w:r>
         <w:t xml:space="preserve">Register Hyperty</w:t>
       </w:r>
@@ -6245,7 +6375,7 @@
                     </pic:cNvPicPr>
                   </pic:nvPicPr>
                   <pic:blipFill>
-                    <a:blip r:embed="rId129"/>
+                    <a:blip r:embed="rId130"/>
                     <a:stretch>
                       <a:fillRect/>
                     </a:stretch>
@@ -6287,7 +6417,7 @@
       <w:r>
         <w:t xml:space="preserve"> </w:t>
       </w:r>
-      <w:hyperlink r:id="rId130">
+      <w:hyperlink r:id="rId131">
         <w:r>
           <w:rPr>
             <w:rStyle w:val="Link"/>
@@ -6309,7 +6439,7 @@
       <w:r>
         <w:t xml:space="preserve"> </w:t>
       </w:r>
-      <w:hyperlink r:id="rId131">
+      <w:hyperlink r:id="rId132">
         <w:r>
           <w:rPr>
             <w:rStyle w:val="Link"/>
@@ -6523,8 +6653,8 @@
       <w:pPr>
         <w:pStyle w:val="Heading4"/>
       </w:pPr>
-      <w:bookmarkStart w:id="132" w:name="message-routing-in-message-bus"/>
-      <w:bookmarkEnd w:id="132"/>
+      <w:bookmarkStart w:id="133" w:name="message-routing-in-message-bus"/>
+      <w:bookmarkEnd w:id="133"/>
       <w:r>
         <w:t xml:space="preserve">Message Routing in Message BUS</w:t>
       </w:r>
@@ -6551,7 +6681,7 @@
                     </pic:cNvPicPr>
                   </pic:nvPicPr>
                   <pic:blipFill>
-                    <a:blip r:embed="rId133"/>
+                    <a:blip r:embed="rId134"/>
                     <a:stretch>
                       <a:fillRect/>
                     </a:stretch>
@@ -6593,7 +6723,7 @@
       <w:r>
         <w:t xml:space="preserve"> </w:t>
       </w:r>
-      <w:hyperlink r:id="rId134">
+      <w:hyperlink r:id="rId135">
         <w:r>
           <w:rPr>
             <w:rStyle w:val="Link"/>
@@ -6627,7 +6757,7 @@
       <w:pPr>
         <w:pStyle w:val="Compact"/>
         <w:numPr>
-          <w:numId w:val="1039"/>
+          <w:numId w:val="1040"/>
           <w:ilvl w:val="0"/>
         </w:numPr>
       </w:pPr>
@@ -6639,7 +6769,7 @@
       <w:pPr>
         <w:pStyle w:val="Compact"/>
         <w:numPr>
-          <w:numId w:val="1039"/>
+          <w:numId w:val="1040"/>
           <w:ilvl w:val="0"/>
         </w:numPr>
       </w:pPr>
@@ -6651,7 +6781,7 @@
       <w:pPr>
         <w:pStyle w:val="Compact"/>
         <w:numPr>
-          <w:numId w:val="1039"/>
+          <w:numId w:val="1040"/>
           <w:ilvl w:val="0"/>
         </w:numPr>
       </w:pPr>
@@ -6663,8 +6793,8 @@
       <w:pPr>
         <w:pStyle w:val="Heading4"/>
       </w:pPr>
-      <w:bookmarkStart w:id="135" w:name="intra-domain-local-communication"/>
-      <w:bookmarkEnd w:id="135"/>
+      <w:bookmarkStart w:id="136" w:name="intra-domain-local-communication"/>
+      <w:bookmarkEnd w:id="136"/>
       <w:r>
         <w:t xml:space="preserve">Intra-domain Local Communication</w:t>
       </w:r>
@@ -6691,7 +6821,7 @@
                     </pic:cNvPicPr>
                   </pic:nvPicPr>
                   <pic:blipFill>
-                    <a:blip r:embed="rId136"/>
+                    <a:blip r:embed="rId137"/>
                     <a:stretch>
                       <a:fillRect/>
                     </a:stretch>
@@ -6730,8 +6860,8 @@
       <w:pPr>
         <w:pStyle w:val="Heading4"/>
       </w:pPr>
-      <w:bookmarkStart w:id="137" w:name="intra-domain-remote-communication"/>
-      <w:bookmarkEnd w:id="137"/>
+      <w:bookmarkStart w:id="138" w:name="intra-domain-remote-communication"/>
+      <w:bookmarkEnd w:id="138"/>
       <w:r>
         <w:t xml:space="preserve">Intra-domain Remote Communication</w:t>
       </w:r>
@@ -6758,7 +6888,7 @@
                     </pic:cNvPicPr>
                   </pic:nvPicPr>
                   <pic:blipFill>
-                    <a:blip r:embed="rId138"/>
+                    <a:blip r:embed="rId139"/>
                     <a:stretch>
                       <a:fillRect/>
                     </a:stretch>
@@ -6797,8 +6927,8 @@
       <w:pPr>
         <w:pStyle w:val="Heading4"/>
       </w:pPr>
-      <w:bookmarkStart w:id="139" w:name="inter-domain-local-communication"/>
-      <w:bookmarkEnd w:id="139"/>
+      <w:bookmarkStart w:id="140" w:name="inter-domain-local-communication"/>
+      <w:bookmarkEnd w:id="140"/>
       <w:r>
         <w:t xml:space="preserve">Inter-domain Local Communication</w:t>
       </w:r>
@@ -6825,7 +6955,7 @@
                     </pic:cNvPicPr>
                   </pic:nvPicPr>
                   <pic:blipFill>
-                    <a:blip r:embed="rId140"/>
+                    <a:blip r:embed="rId141"/>
                     <a:stretch>
                       <a:fillRect/>
                     </a:stretch>
@@ -6864,8 +6994,8 @@
       <w:pPr>
         <w:pStyle w:val="Heading4"/>
       </w:pPr>
-      <w:bookmarkStart w:id="141" w:name="inter-domain-remote-communication"/>
-      <w:bookmarkEnd w:id="141"/>
+      <w:bookmarkStart w:id="142" w:name="inter-domain-remote-communication"/>
+      <w:bookmarkEnd w:id="142"/>
       <w:r>
         <w:t xml:space="preserve">Inter-domain Remote Communication</w:t>
       </w:r>
@@ -6892,7 +7022,7 @@
                     </pic:cNvPicPr>
                   </pic:nvPicPr>
                   <pic:blipFill>
-                    <a:blip r:embed="rId142"/>
+                    <a:blip r:embed="rId143"/>
                     <a:stretch>
                       <a:fillRect/>
                     </a:stretch>
@@ -6931,8 +7061,8 @@
       <w:pPr>
         <w:pStyle w:val="Heading4"/>
       </w:pPr>
-      <w:bookmarkStart w:id="143" w:name="setup-of-data-object-synchronisation-with-reporter-observer-communication-pattern"/>
-      <w:bookmarkEnd w:id="143"/>
+      <w:bookmarkStart w:id="144" w:name="setup-of-data-object-synchronisation-with-reporter-observer-communication-pattern"/>
+      <w:bookmarkEnd w:id="144"/>
       <w:r>
         <w:t xml:space="preserve">Setup of Data Object Synchronisation with Reporter-Observer communication pattern</w:t>
       </w:r>
@@ -6959,7 +7089,7 @@
                     </pic:cNvPicPr>
                   </pic:nvPicPr>
                   <pic:blipFill>
-                    <a:blip r:embed="rId144"/>
+                    <a:blip r:embed="rId145"/>
                     <a:stretch>
                       <a:fillRect/>
                     </a:stretch>
@@ -7000,7 +7130,7 @@
       </w:r>
     </w:p>
     <w:p>
-      <w:hyperlink r:id="rId145">
+      <w:hyperlink r:id="rId146">
         <w:r>
           <w:rPr>
             <w:rStyle w:val="Link"/>
@@ -7082,7 +7212,7 @@
       </w:r>
     </w:p>
     <w:p>
-      <w:hyperlink r:id="rId145">
+      <w:hyperlink r:id="rId146">
         <w:r>
           <w:rPr>
             <w:rStyle w:val="Link"/>
@@ -7190,7 +7320,7 @@
                     </pic:cNvPicPr>
                   </pic:nvPicPr>
                   <pic:blipFill>
-                    <a:blip r:embed="rId146"/>
+                    <a:blip r:embed="rId147"/>
                     <a:stretch>
                       <a:fillRect/>
                     </a:stretch>
@@ -7251,7 +7381,7 @@
       </w:r>
     </w:p>
     <w:p>
-      <w:hyperlink r:id="rId147">
+      <w:hyperlink r:id="rId148">
         <w:r>
           <w:rPr>
             <w:rStyle w:val="Link"/>
@@ -7323,7 +7453,7 @@
       </w:r>
     </w:p>
     <w:p>
-      <w:hyperlink r:id="rId148">
+      <w:hyperlink r:id="rId149">
         <w:r>
           <w:rPr>
             <w:rStyle w:val="Link"/>
@@ -7395,7 +7525,7 @@
       </w:r>
     </w:p>
     <w:p>
-      <w:hyperlink r:id="rId149">
+      <w:hyperlink r:id="rId150">
         <w:r>
           <w:rPr>
             <w:rStyle w:val="Link"/>
@@ -7492,11 +7622,31 @@
       </w:r>
     </w:p>
     <w:p>
+      <w:r>
+        <w:rPr>
+          <w:b/>
+        </w:rPr>
+        <w:t xml:space="preserve">notes for changes</w:t>
+      </w:r>
+    </w:p>
+    <w:p>
+      <w:pPr>
+        <w:pStyle w:val="Compact"/>
+        <w:numPr>
+          <w:numId w:val="1041"/>
+          <w:ilvl w:val="0"/>
+        </w:numPr>
+      </w:pPr>
+      <w:r>
+        <w:t xml:space="preserve">subscription to data object has to reach the protostub in order to add listener at messaging node level. To check with address allocation to other entities like protostub and hyperties.</w:t>
+      </w:r>
+    </w:p>
+    <w:p>
       <w:pPr>
         <w:pStyle w:val="Heading3"/>
       </w:pPr>
-      <w:bookmarkStart w:id="150" w:name="runtime-identity-management-procedures"/>
-      <w:bookmarkEnd w:id="150"/>
+      <w:bookmarkStart w:id="151" w:name="runtime-identity-management-procedures"/>
+      <w:bookmarkEnd w:id="151"/>
       <w:r>
         <w:t xml:space="preserve">Runtime Identity Management Procedures</w:t>
       </w:r>
@@ -7510,7 +7660,7 @@
       <w:pPr>
         <w:pStyle w:val="Compact"/>
         <w:numPr>
-          <w:numId w:val="1040"/>
+          <w:numId w:val="1042"/>
           <w:ilvl w:val="0"/>
         </w:numPr>
       </w:pPr>
@@ -7522,7 +7672,7 @@
       <w:pPr>
         <w:pStyle w:val="Compact"/>
         <w:numPr>
-          <w:numId w:val="1040"/>
+          <w:numId w:val="1042"/>
           <w:ilvl w:val="0"/>
         </w:numPr>
       </w:pPr>
@@ -7534,7 +7684,7 @@
       <w:pPr>
         <w:pStyle w:val="Compact"/>
         <w:numPr>
-          <w:numId w:val="1040"/>
+          <w:numId w:val="1042"/>
           <w:ilvl w:val="0"/>
         </w:numPr>
       </w:pPr>
@@ -7546,7 +7696,7 @@
       <w:pPr>
         <w:pStyle w:val="Compact"/>
         <w:numPr>
-          <w:numId w:val="1040"/>
+          <w:numId w:val="1042"/>
           <w:ilvl w:val="0"/>
         </w:numPr>
       </w:pPr>
@@ -7558,8 +7708,8 @@
       <w:pPr>
         <w:pStyle w:val="Heading4"/>
       </w:pPr>
-      <w:bookmarkStart w:id="151" w:name="user-identity-registration"/>
-      <w:bookmarkEnd w:id="151"/>
+      <w:bookmarkStart w:id="152" w:name="user-identity-registration"/>
+      <w:bookmarkEnd w:id="152"/>
       <w:r>
         <w:t xml:space="preserve">User Identity Registration</w:t>
       </w:r>
@@ -7573,7 +7723,7 @@
       <w:r>
         <w:drawing>
           <wp:inline>
-            <wp:extent cx="5753100" cy="4850450"/>
+            <wp:extent cx="5753100" cy="4322004"/>
             <wp:effectExtent b="0" l="0" r="0" t="0"/>
             <wp:docPr descr="" id="1" name="Picture"/>
             <a:graphic>
@@ -7586,7 +7736,7 @@
                     </pic:cNvPicPr>
                   </pic:nvPicPr>
                   <pic:blipFill>
-                    <a:blip r:embed="rId152"/>
+                    <a:blip r:embed="rId153"/>
                     <a:stretch>
                       <a:fillRect/>
                     </a:stretch>
@@ -7594,7 +7744,7 @@
                   <pic:spPr bwMode="auto">
                     <a:xfrm>
                       <a:off x="0" y="0"/>
-                      <a:ext cx="5753100" cy="4850450"/>
+                      <a:ext cx="5753100" cy="4322004"/>
                     </a:xfrm>
                     <a:prstGeom prst="rect">
                       <a:avLst/>
@@ -7623,7 +7773,7 @@
     </w:p>
     <w:p>
       <w:r>
-        <w:t xml:space="preserve">Steps 1: the App request the RuntimeUA to register the new Identity, providing the IdP URL and the IdP user identifier.</w:t>
+        <w:t xml:space="preserve">Steps 1: the App request the RuntimeUA to register the new Identity, providing the IdP URL and the user ID Token.</w:t>
       </w:r>
     </w:p>
     <w:p>
@@ -7633,7 +7783,7 @@
       <w:r>
         <w:t xml:space="preserve"> </w:t>
       </w:r>
-      <w:hyperlink r:id="rId153">
+      <w:hyperlink r:id="rId154">
         <w:r>
           <w:rPr>
             <w:rStyle w:val="Link"/>
@@ -7664,8 +7814,8 @@
       <w:pPr>
         <w:pStyle w:val="Heading4"/>
       </w:pPr>
-      <w:bookmarkStart w:id="154" w:name="domain-login"/>
-      <w:bookmarkEnd w:id="154"/>
+      <w:bookmarkStart w:id="155" w:name="domain-login"/>
+      <w:bookmarkEnd w:id="155"/>
       <w:r>
         <w:t xml:space="preserve">Domain Login</w:t>
       </w:r>
@@ -7692,7 +7842,7 @@
                     </pic:cNvPicPr>
                   </pic:nvPicPr>
                   <pic:blipFill>
-                    <a:blip r:embed="rId155"/>
+                    <a:blip r:embed="rId156"/>
                     <a:stretch>
                       <a:fillRect/>
                     </a:stretch>
@@ -7779,7 +7929,7 @@
                     </pic:cNvPicPr>
                   </pic:nvPicPr>
                   <pic:blipFill>
-                    <a:blip r:embed="rId156"/>
+                    <a:blip r:embed="rId157"/>
                     <a:stretch>
                       <a:fillRect/>
                     </a:stretch>
@@ -7823,8 +7973,8 @@
       <w:pPr>
         <w:pStyle w:val="Heading4"/>
       </w:pPr>
-      <w:bookmarkStart w:id="157" w:name="associate-user-identity-to-hyperty-instance"/>
-      <w:bookmarkEnd w:id="157"/>
+      <w:bookmarkStart w:id="158" w:name="associate-user-identity-to-hyperty-instance"/>
+      <w:bookmarkEnd w:id="158"/>
       <w:r>
         <w:t xml:space="preserve">Associate User Identity to Hyperty Instance</w:t>
       </w:r>
@@ -7833,7 +7983,7 @@
       <w:r>
         <w:drawing>
           <wp:inline>
-            <wp:extent cx="5753100" cy="3743135"/>
+            <wp:extent cx="5753100" cy="5984822"/>
             <wp:effectExtent b="0" l="0" r="0" t="0"/>
             <wp:docPr descr="" id="1" name="Picture"/>
             <a:graphic>
@@ -7846,7 +7996,7 @@
                     </pic:cNvPicPr>
                   </pic:nvPicPr>
                   <pic:blipFill>
-                    <a:blip r:embed="rId158"/>
+                    <a:blip r:embed="rId159"/>
                     <a:stretch>
                       <a:fillRect/>
                     </a:stretch>
@@ -7854,7 +8004,7 @@
                   <pic:spPr bwMode="auto">
                     <a:xfrm>
                       <a:off x="0" y="0"/>
-                      <a:ext cx="5753100" cy="3743135"/>
+                      <a:ext cx="5753100" cy="5984822"/>
                     </a:xfrm>
                     <a:prstGeom prst="rect">
                       <a:avLst/>
@@ -7883,218 +8033,74 @@
     </w:p>
     <w:p>
       <w:r>
-        <w:t xml:space="preserve">This sequence details the steps needed to associate the user identity to a given Hyperty instance.</w:t>
-      </w:r>
-    </w:p>
-    <w:p>
-      <w:r>
-        <w:rPr>
-          <w:i/>
-        </w:rPr>
-        <w:t xml:space="preserve">1</w:t>
-      </w:r>
-      <w:r>
-        <w:t xml:space="preserve">- Create ProtoSutb1 sandbox.</w:t>
-      </w:r>
-    </w:p>
-    <w:p>
-      <w:r>
-        <w:rPr>
-          <w:i/>
-        </w:rPr>
-        <w:t xml:space="preserve">2</w:t>
-      </w:r>
-      <w:r>
-        <w:t xml:space="preserve">- Create Hyperty 1 instance for Service Provider 1.</w:t>
-      </w:r>
-    </w:p>
-    <w:p>
-      <w:r>
-        <w:rPr>
-          <w:i/>
-        </w:rPr>
-        <w:t xml:space="preserve">3</w:t>
-      </w:r>
-      <w:r>
-        <w:t xml:space="preserve">- Create SP1 router and the respective PEP connector.</w:t>
-      </w:r>
-    </w:p>
-    <w:p>
-      <w:r>
-        <w:rPr>
-          <w:i/>
-        </w:rPr>
-        <w:t xml:space="preserve">4</w:t>
-      </w:r>
-      <w:r>
-        <w:t xml:space="preserve">- The application using Hyperty 1, triggers a request to set the Identity to be associated to this Hyperty instance. This request is sent to the SP1 router to be touted to the RunTime UA</w:t>
-      </w:r>
-    </w:p>
-    <w:p>
-      <w:r>
-        <w:rPr>
-          <w:i/>
-        </w:rPr>
-        <w:t xml:space="preserve">5</w:t>
-      </w:r>
-      <w:r>
-        <w:t xml:space="preserve">- Optimally the SP1 router checks the policies of the application itself in regard to the internal identity rule/policies. Note that, this verification is internal and not related with the verification performed by the Core Runtime.</w:t>
-      </w:r>
-    </w:p>
-    <w:p>
-      <w:r>
-        <w:rPr>
-          <w:i/>
-        </w:rPr>
-        <w:t xml:space="preserve">6</w:t>
-      </w:r>
-      <w:r>
-        <w:t xml:space="preserve">- SP1Router send the request (if authorized by the Application internal rules) to associate an identity to the Hyperty 1 instance. This request is sent to the Core Runtime Message Bus. This request includes the Identification Token of Hyperty 1.</w:t>
-      </w:r>
-    </w:p>
-    <w:p>
-      <w:r>
-        <w:rPr>
-          <w:i/>
-        </w:rPr>
-        <w:t xml:space="preserve">7</w:t>
-      </w:r>
-      <w:r>
-        <w:t xml:space="preserve">- The MsgBus sends the Hyperty-user association to the RunTime UserAgent.</w:t>
-      </w:r>
-    </w:p>
-    <w:p>
-      <w:r>
-        <w:rPr>
-          <w:i/>
-        </w:rPr>
-        <w:t xml:space="preserve">8</w:t>
-      </w:r>
-      <w:r>
-        <w:t xml:space="preserve">- The RunTime UserAgent 'selects' the user identity to be used (eventually by asking Alice which used ID to use) and sends it to the Registry.</w:t>
-      </w:r>
-    </w:p>
-    <w:p>
-      <w:r>
-        <w:rPr>
-          <w:i/>
-        </w:rPr>
-        <w:t xml:space="preserve">9</w:t>
-      </w:r>
-      <w:r>
-        <w:t xml:space="preserve">- The registry sends a request to the Identities Engine.</w:t>
-      </w:r>
-    </w:p>
-    <w:p>
-      <w:r>
-        <w:rPr>
-          <w:i/>
-        </w:rPr>
-        <w:t xml:space="preserve">10</w:t>
-      </w:r>
-      <w:r>
-        <w:t xml:space="preserve">- The Identities Engine replies with the identity token (ID Token) for the selected user. This step assumes that an identity Token has already exists for the requested user. If it does not, a</w:t>
+        <w:t xml:space="preserve">This sequence details the steps needed to associate the user identity to a given Hyperty instance. These steps are usually triggered by the</w:t>
       </w:r>
       <w:r>
         <w:t xml:space="preserve"> </w:t>
       </w:r>
-      <w:hyperlink r:id="rId159">
+      <w:hyperlink r:id="rId160">
         <w:r>
           <w:rPr>
             <w:rStyle w:val="Link"/>
           </w:rPr>
-          <w:t xml:space="preserve">Domain Login</w:t>
+          <w:t xml:space="preserve">Hyperty Registration</w:t>
         </w:r>
       </w:hyperlink>
       <w:r>
         <w:t xml:space="preserve"> </w:t>
       </w:r>
       <w:r>
-        <w:t xml:space="preserve">must be performed.</w:t>
-      </w:r>
-    </w:p>
-    <w:p>
-      <w:r>
-        <w:rPr>
-          <w:i/>
-        </w:rPr>
-        <w:t xml:space="preserve">11</w:t>
-      </w:r>
-      <w:r>
-        <w:t xml:space="preserve">- The Registry sends a request to the Authorization/Policy engine to verify if the User Identity association request by the Hyperty Instance is authorized by the existing Policies.</w:t>
-      </w:r>
-    </w:p>
-    <w:p>
-      <w:r>
-        <w:rPr>
-          <w:i/>
-        </w:rPr>
-        <w:t xml:space="preserve">12</w:t>
-      </w:r>
-      <w:r>
-        <w:t xml:space="preserve">- If the association is allowed a success message is replied to the registry. If not a reject message is replied (not depicted in the figure).</w:t>
-      </w:r>
-    </w:p>
-    <w:p>
-      <w:r>
-        <w:rPr>
-          <w:i/>
-        </w:rPr>
-        <w:t xml:space="preserve">13</w:t>
-      </w:r>
-      <w:r>
-        <w:t xml:space="preserve">- The Register Engine generates an Association Token. This Association Token will allow the Hyperty instance to use the requested ID Token.</w:t>
-      </w:r>
-    </w:p>
-    <w:p>
-      <w:r>
-        <w:rPr>
-          <w:i/>
-        </w:rPr>
-        <w:t xml:space="preserve">14</w:t>
-      </w:r>
-      <w:r>
-        <w:t xml:space="preserve">- The created ID Association Token is sent to the SP1 router.</w:t>
-      </w:r>
-    </w:p>
-    <w:p>
-      <w:r>
-        <w:rPr>
-          <w:i/>
-        </w:rPr>
-        <w:t xml:space="preserve">15</w:t>
-      </w:r>
-      <w:r>
-        <w:t xml:space="preserve">- The router forwards the ID Association Token to the Hyperty instance (how requested it).</w:t>
-      </w:r>
-    </w:p>
-    <w:p>
-      <w:r>
-        <w:rPr>
-          <w:i/>
-        </w:rPr>
-        <w:t xml:space="preserve">16</w:t>
-      </w:r>
-      <w:r>
-        <w:t xml:space="preserve">- Hyperty 1 created a new ID Association Token object.</w:t>
-      </w:r>
-    </w:p>
-    <w:p>
-      <w:r>
-        <w:t xml:space="preserve">Note: This association protocol is assuming that the request for the ID association is triggered by the Application/Hyperty instance. The Second option is for the association action to be triggered by the User Agent (RuntimeUA). In this case steps 4 to 7 need to be changed.</w:t>
-      </w:r>
-    </w:p>
-    <w:p>
-      <w:r>
-        <w:t xml:space="preserve">This question has to be further investigated.</w:t>
+        <w:t xml:space="preserve">procedure but can be triggered anytime it is decided to change the Identity.</w:t>
+      </w:r>
+    </w:p>
+    <w:p>
+      <w:r>
+        <w:t xml:space="preserve">Steps 1-3: During the</w:t>
+      </w:r>
+      <w:r>
+        <w:t xml:space="preserve"> </w:t>
+      </w:r>
+      <w:hyperlink r:id="rId160">
+        <w:r>
+          <w:rPr>
+            <w:rStyle w:val="Link"/>
+          </w:rPr>
+          <w:t xml:space="preserve">Hyperty Registration</w:t>
+        </w:r>
+      </w:hyperlink>
+      <w:r>
+        <w:t xml:space="preserve"> </w:t>
+      </w:r>
+      <w:r>
+        <w:t xml:space="preserve">process, triggered by the Runtime User Agent, the Runtime Registry request the Identity Module for all available identities that can be associated to the Hyperty Instance.</w:t>
+      </w:r>
+    </w:p>
+    <w:p>
+      <w:r>
+        <w:t xml:space="preserve">Steps 4-5: optionally, the RuntimeUA requests the Policy Engine to authorise the User Identity association.</w:t>
+      </w:r>
+    </w:p>
+    <w:p>
+      <w:r>
+        <w:t xml:space="preserve">Steps 6-7: in case there is more than one possible Identity, Alice can be asked to select one (should this step be performed by the IdModule?)</w:t>
+      </w:r>
+    </w:p>
+    <w:p>
+      <w:r>
+        <w:t xml:space="preserve">Steps 8-10: the RuntimeUA requests the Identity Module, which replies with the identity token (ID Token) for the selected user. This step assumes that an identity Token has already exists for the requested user. If it does not, a new Identity Token has to be generated.</w:t>
+      </w:r>
+    </w:p>
+    <w:p>
+      <w:r>
+        <w:t xml:space="preserve">Steps 11- The RuntimeUA requests the Registry to bind the selected ID Token to the Hyperty Instance. The HypertyURL works like an Association ID which will allow the Runtime Core to sign messages sent by the Hyperty instance with its associated ID Token.</w:t>
       </w:r>
     </w:p>
     <w:p>
       <w:pPr>
         <w:pStyle w:val="Heading3"/>
       </w:pPr>
-      <w:bookmarkStart w:id="160" w:name="main-runtime-procedures-for-h2h-communication"/>
-      <w:bookmarkEnd w:id="160"/>
+      <w:bookmarkStart w:id="161" w:name="main-runtime-procedures-for-h2h-communication"/>
+      <w:bookmarkEnd w:id="161"/>
       <w:r>
         <w:t xml:space="preserve">Main Runtime Procedures for H2H Communication</w:t>
       </w:r>
@@ -8108,7 +8114,7 @@
       <w:pPr>
         <w:pStyle w:val="Compact"/>
         <w:numPr>
-          <w:numId w:val="1041"/>
+          <w:numId w:val="1043"/>
           <w:ilvl w:val="0"/>
         </w:numPr>
       </w:pPr>
@@ -8120,7 +8126,7 @@
       <w:pPr>
         <w:pStyle w:val="Compact"/>
         <w:numPr>
-          <w:numId w:val="1041"/>
+          <w:numId w:val="1043"/>
           <w:ilvl w:val="0"/>
         </w:numPr>
       </w:pPr>
@@ -8137,7 +8143,7 @@
       <w:pPr>
         <w:pStyle w:val="Compact"/>
         <w:numPr>
-          <w:numId w:val="1042"/>
+          <w:numId w:val="1044"/>
           <w:ilvl w:val="0"/>
         </w:numPr>
       </w:pPr>
@@ -8149,7 +8155,7 @@
       <w:pPr>
         <w:pStyle w:val="Compact"/>
         <w:numPr>
-          <w:numId w:val="1042"/>
+          <w:numId w:val="1044"/>
           <w:ilvl w:val="0"/>
         </w:numPr>
       </w:pPr>
@@ -8161,7 +8167,7 @@
       <w:pPr>
         <w:pStyle w:val="Compact"/>
         <w:numPr>
-          <w:numId w:val="1042"/>
+          <w:numId w:val="1044"/>
           <w:ilvl w:val="0"/>
         </w:numPr>
       </w:pPr>
@@ -8173,7 +8179,7 @@
       <w:pPr>
         <w:pStyle w:val="Compact"/>
         <w:numPr>
-          <w:numId w:val="1042"/>
+          <w:numId w:val="1044"/>
           <w:ilvl w:val="0"/>
         </w:numPr>
       </w:pPr>
@@ -8185,7 +8191,7 @@
       <w:pPr>
         <w:pStyle w:val="Compact"/>
         <w:numPr>
-          <w:numId w:val="1042"/>
+          <w:numId w:val="1044"/>
           <w:ilvl w:val="0"/>
         </w:numPr>
       </w:pPr>
@@ -8197,7 +8203,7 @@
       <w:pPr>
         <w:pStyle w:val="Compact"/>
         <w:numPr>
-          <w:numId w:val="1042"/>
+          <w:numId w:val="1044"/>
           <w:ilvl w:val="0"/>
         </w:numPr>
       </w:pPr>
@@ -8209,8 +8215,8 @@
       <w:pPr>
         <w:pStyle w:val="Heading4"/>
       </w:pPr>
-      <w:bookmarkStart w:id="161" w:name="main-runtime-procedures-for-intra-domain-h2h-communications"/>
-      <w:bookmarkEnd w:id="161"/>
+      <w:bookmarkStart w:id="162" w:name="main-runtime-procedures-for-intra-domain-h2h-communications"/>
+      <w:bookmarkEnd w:id="162"/>
       <w:r>
         <w:t xml:space="preserve">Main Runtime Procedures for Intra-domain H2H Communications</w:t>
       </w:r>
@@ -8219,8 +8225,8 @@
       <w:pPr>
         <w:pStyle w:val="Heading5"/>
       </w:pPr>
-      <w:bookmarkStart w:id="162" w:name="h2h-intradomain-communication---alice-invites-bob"/>
-      <w:bookmarkEnd w:id="162"/>
+      <w:bookmarkStart w:id="163" w:name="h2h-intradomain-communication---alice-invites-bob"/>
+      <w:bookmarkEnd w:id="163"/>
       <w:r>
         <w:t xml:space="preserve">H2H Intradomain Communication - Alice invites Bob</w:t>
       </w:r>
@@ -8247,7 +8253,7 @@
                     </pic:cNvPicPr>
                   </pic:nvPicPr>
                   <pic:blipFill>
-                    <a:blip r:embed="rId163"/>
+                    <a:blip r:embed="rId164"/>
                     <a:stretch>
                       <a:fillRect/>
                     </a:stretch>
@@ -8298,7 +8304,7 @@
       </w:r>
     </w:p>
     <w:p>
-      <w:hyperlink r:id="rId145">
+      <w:hyperlink r:id="rId146">
         <w:r>
           <w:rPr>
             <w:rStyle w:val="Link"/>
@@ -8383,8 +8389,8 @@
       <w:pPr>
         <w:pStyle w:val="Heading5"/>
       </w:pPr>
-      <w:bookmarkStart w:id="164" w:name="h2h-intradomain-communication---bob-receives-invitation"/>
-      <w:bookmarkEnd w:id="164"/>
+      <w:bookmarkStart w:id="165" w:name="h2h-intradomain-communication---bob-receives-invitation"/>
+      <w:bookmarkEnd w:id="165"/>
       <w:r>
         <w:t xml:space="preserve">H2H Intradomain Communication - Bob receives invitation</w:t>
       </w:r>
@@ -8411,7 +8417,7 @@
                     </pic:cNvPicPr>
                   </pic:nvPicPr>
                   <pic:blipFill>
-                    <a:blip r:embed="rId165"/>
+                    <a:blip r:embed="rId166"/>
                     <a:stretch>
                       <a:fillRect/>
                     </a:stretch>
@@ -8468,7 +8474,7 @@
       <w:r>
         <w:t xml:space="preserve"> </w:t>
       </w:r>
-      <w:hyperlink r:id="rId147">
+      <w:hyperlink r:id="rId148">
         <w:r>
           <w:rPr>
             <w:rStyle w:val="Link"/>
@@ -8540,8 +8546,8 @@
       <w:pPr>
         <w:pStyle w:val="Heading5"/>
       </w:pPr>
-      <w:bookmarkStart w:id="166" w:name="h2h-intradomain-communication---invitation-acknowledgement"/>
-      <w:bookmarkEnd w:id="166"/>
+      <w:bookmarkStart w:id="167" w:name="h2h-intradomain-communication---invitation-acknowledgement"/>
+      <w:bookmarkEnd w:id="167"/>
       <w:r>
         <w:t xml:space="preserve">H2H Intradomain Communication - Invitation Acknowledgement</w:t>
       </w:r>
@@ -8568,7 +8574,7 @@
                     </pic:cNvPicPr>
                   </pic:nvPicPr>
                   <pic:blipFill>
-                    <a:blip r:embed="rId167"/>
+                    <a:blip r:embed="rId168"/>
                     <a:stretch>
                       <a:fillRect/>
                     </a:stretch>
@@ -8622,8 +8628,8 @@
       <w:pPr>
         <w:pStyle w:val="Heading5"/>
       </w:pPr>
-      <w:bookmarkStart w:id="168" w:name="incoming-call-is-notified-to-bobs-application-and-alice-is-updated"/>
-      <w:bookmarkEnd w:id="168"/>
+      <w:bookmarkStart w:id="169" w:name="incoming-call-is-notified-to-bobs-application-and-alice-is-updated"/>
+      <w:bookmarkEnd w:id="169"/>
       <w:r>
         <w:t xml:space="preserve">Incoming call is notified to Bob's application and Alice is updated</w:t>
       </w:r>
@@ -8645,7 +8651,7 @@
                     </pic:cNvPicPr>
                   </pic:nvPicPr>
                   <pic:blipFill>
-                    <a:blip r:embed="rId169"/>
+                    <a:blip r:embed="rId170"/>
                     <a:stretch>
                       <a:fillRect/>
                     </a:stretch>
@@ -8704,8 +8710,8 @@
       <w:pPr>
         <w:pStyle w:val="Heading5"/>
       </w:pPr>
-      <w:bookmarkStart w:id="170" w:name="bob-starts-webrtc-api"/>
-      <w:bookmarkEnd w:id="170"/>
+      <w:bookmarkStart w:id="171" w:name="bob-starts-webrtc-api"/>
+      <w:bookmarkEnd w:id="171"/>
       <w:r>
         <w:t xml:space="preserve">Bob starts WebRTC API</w:t>
       </w:r>
@@ -8727,7 +8733,7 @@
                     </pic:cNvPicPr>
                   </pic:nvPicPr>
                   <pic:blipFill>
-                    <a:blip r:embed="rId171"/>
+                    <a:blip r:embed="rId172"/>
                     <a:stretch>
                       <a:fillRect/>
                     </a:stretch>
@@ -8796,8 +8802,8 @@
       <w:pPr>
         <w:pStyle w:val="Heading5"/>
       </w:pPr>
-      <w:bookmarkStart w:id="172" w:name="synchronization-of-alices-data-object"/>
-      <w:bookmarkEnd w:id="172"/>
+      <w:bookmarkStart w:id="173" w:name="synchronization-of-alices-data-object"/>
+      <w:bookmarkEnd w:id="173"/>
       <w:r>
         <w:t xml:space="preserve">Synchronization of Alice's Data Object</w:t>
       </w:r>
@@ -8819,7 +8825,7 @@
                     </pic:cNvPicPr>
                   </pic:nvPicPr>
                   <pic:blipFill>
-                    <a:blip r:embed="rId173"/>
+                    <a:blip r:embed="rId174"/>
                     <a:stretch>
                       <a:fillRect/>
                     </a:stretch>
@@ -8868,8 +8874,8 @@
       <w:pPr>
         <w:pStyle w:val="Heading4"/>
       </w:pPr>
-      <w:bookmarkStart w:id="174" w:name="main-runtime-procedures-for-inter-domain-h2h-communications"/>
-      <w:bookmarkEnd w:id="174"/>
+      <w:bookmarkStart w:id="175" w:name="main-runtime-procedures-for-inter-domain-h2h-communications"/>
+      <w:bookmarkEnd w:id="175"/>
       <w:r>
         <w:t xml:space="preserve">Main Runtime Procedures for Inter-domain H2H Communications</w:t>
       </w:r>
@@ -8878,8 +8884,8 @@
       <w:pPr>
         <w:pStyle w:val="Heading5"/>
       </w:pPr>
-      <w:bookmarkStart w:id="175" w:name="h2h-interdomain-communication---create-communication"/>
-      <w:bookmarkEnd w:id="175"/>
+      <w:bookmarkStart w:id="176" w:name="h2h-interdomain-communication---create-communication"/>
+      <w:bookmarkEnd w:id="176"/>
       <w:r>
         <w:t xml:space="preserve">H2H Interdomain Communication - create communication</w:t>
       </w:r>
@@ -8906,7 +8912,7 @@
                     </pic:cNvPicPr>
                   </pic:nvPicPr>
                   <pic:blipFill>
-                    <a:blip r:embed="rId176"/>
+                    <a:blip r:embed="rId177"/>
                     <a:stretch>
                       <a:fillRect/>
                     </a:stretch>
@@ -8957,7 +8963,7 @@
       </w:r>
     </w:p>
     <w:p>
-      <w:hyperlink r:id="rId145">
+      <w:hyperlink r:id="rId146">
         <w:r>
           <w:rPr>
             <w:rStyle w:val="Link"/>
@@ -9047,8 +9053,8 @@
       <w:pPr>
         <w:pStyle w:val="Heading5"/>
       </w:pPr>
-      <w:bookmarkStart w:id="177" w:name="h2h-interdomain-communication---bob-receives-invitation"/>
-      <w:bookmarkEnd w:id="177"/>
+      <w:bookmarkStart w:id="178" w:name="h2h-interdomain-communication---bob-receives-invitation"/>
+      <w:bookmarkEnd w:id="178"/>
       <w:r>
         <w:t xml:space="preserve">H2H Interdomain Communication - Bob receives invitation</w:t>
       </w:r>
@@ -9075,7 +9081,7 @@
                     </pic:cNvPicPr>
                   </pic:nvPicPr>
                   <pic:blipFill>
-                    <a:blip r:embed="rId178"/>
+                    <a:blip r:embed="rId179"/>
                     <a:stretch>
                       <a:fillRect/>
                     </a:stretch>
@@ -9132,7 +9138,7 @@
       <w:r>
         <w:t xml:space="preserve"> </w:t>
       </w:r>
-      <w:hyperlink r:id="rId147">
+      <w:hyperlink r:id="rId148">
         <w:r>
           <w:rPr>
             <w:rStyle w:val="Link"/>
@@ -9209,8 +9215,8 @@
       <w:pPr>
         <w:pStyle w:val="Heading5"/>
       </w:pPr>
-      <w:bookmarkStart w:id="179" w:name="h2h-interdomain-communication---invitation-acknowledgement"/>
-      <w:bookmarkEnd w:id="179"/>
+      <w:bookmarkStart w:id="180" w:name="h2h-interdomain-communication---invitation-acknowledgement"/>
+      <w:bookmarkEnd w:id="180"/>
       <w:r>
         <w:t xml:space="preserve">H2H Interdomain Communication - Invitation Acknowledgement</w:t>
       </w:r>
@@ -9237,7 +9243,7 @@
                     </pic:cNvPicPr>
                   </pic:nvPicPr>
                   <pic:blipFill>
-                    <a:blip r:embed="rId180"/>
+                    <a:blip r:embed="rId181"/>
                     <a:stretch>
                       <a:fillRect/>
                     </a:stretch>
@@ -9291,8 +9297,8 @@
       <w:pPr>
         <w:pStyle w:val="Heading5"/>
       </w:pPr>
-      <w:bookmarkStart w:id="181" w:name="incoming-call-is-notified-to-bobs-application-and-alice-is-updated-1"/>
-      <w:bookmarkEnd w:id="181"/>
+      <w:bookmarkStart w:id="182" w:name="incoming-call-is-notified-to-bobs-application-and-alice-is-updated-1"/>
+      <w:bookmarkEnd w:id="182"/>
       <w:r>
         <w:t xml:space="preserve">Incoming call is notified to Bob's application and Alice is updated</w:t>
       </w:r>
@@ -9319,7 +9325,7 @@
                     </pic:cNvPicPr>
                   </pic:nvPicPr>
                   <pic:blipFill>
-                    <a:blip r:embed="rId182"/>
+                    <a:blip r:embed="rId183"/>
                     <a:stretch>
                       <a:fillRect/>
                     </a:stretch>
@@ -9378,8 +9384,8 @@
       <w:pPr>
         <w:pStyle w:val="Heading5"/>
       </w:pPr>
-      <w:bookmarkStart w:id="183" w:name="bob-starts-webrtc-api-1"/>
-      <w:bookmarkEnd w:id="183"/>
+      <w:bookmarkStart w:id="184" w:name="bob-starts-webrtc-api-1"/>
+      <w:bookmarkEnd w:id="184"/>
       <w:r>
         <w:t xml:space="preserve">Bob starts WebRTC API</w:t>
       </w:r>
@@ -9406,7 +9412,7 @@
                     </pic:cNvPicPr>
                   </pic:nvPicPr>
                   <pic:blipFill>
-                    <a:blip r:embed="rId184"/>
+                    <a:blip r:embed="rId185"/>
                     <a:stretch>
                       <a:fillRect/>
                     </a:stretch>
@@ -9475,8 +9481,8 @@
       <w:pPr>
         <w:pStyle w:val="Heading5"/>
       </w:pPr>
-      <w:bookmarkStart w:id="185" w:name="synchronization-of-alices-data-object-1"/>
-      <w:bookmarkEnd w:id="185"/>
+      <w:bookmarkStart w:id="186" w:name="synchronization-of-alices-data-object-1"/>
+      <w:bookmarkEnd w:id="186"/>
       <w:r>
         <w:t xml:space="preserve">Synchronization of Alice's Data Object</w:t>
       </w:r>
@@ -9498,7 +9504,7 @@
                     </pic:cNvPicPr>
                   </pic:nvPicPr>
                   <pic:blipFill>
-                    <a:blip r:embed="rId186"/>
+                    <a:blip r:embed="rId187"/>
                     <a:stretch>
                       <a:fillRect/>
                     </a:stretch>
@@ -9552,8 +9558,8 @@
       <w:pPr>
         <w:pStyle w:val="Heading2"/>
       </w:pPr>
-      <w:bookmarkStart w:id="187" w:name="runtime-apis"/>
-      <w:bookmarkEnd w:id="187"/>
+      <w:bookmarkStart w:id="188" w:name="runtime-apis"/>
+      <w:bookmarkEnd w:id="188"/>
       <w:r>
         <w:t xml:space="preserve">Runtime APIs</w:t>
       </w:r>
@@ -9567,8 +9573,8 @@
       <w:pPr>
         <w:pStyle w:val="Heading3"/>
       </w:pPr>
-      <w:bookmarkStart w:id="188" w:name="runtime-user-agent-interface"/>
-      <w:bookmarkEnd w:id="188"/>
+      <w:bookmarkStart w:id="189" w:name="runtime-user-agent-interface"/>
+      <w:bookmarkEnd w:id="189"/>
       <w:r>
         <w:t xml:space="preserve">Runtime User Agent Interface</w:t>
       </w:r>
@@ -9577,8 +9583,8 @@
       <w:pPr>
         <w:pStyle w:val="Heading4"/>
       </w:pPr>
-      <w:bookmarkStart w:id="189" w:name="registerhyperty"/>
-      <w:bookmarkEnd w:id="189"/>
+      <w:bookmarkStart w:id="190" w:name="registerhyperty"/>
+      <w:bookmarkEnd w:id="190"/>
       <w:r>
         <w:t xml:space="preserve">registerHyperty</w:t>
       </w:r>
@@ -9603,8 +9609,8 @@
       <w:pPr>
         <w:pStyle w:val="Heading4"/>
       </w:pPr>
-      <w:bookmarkStart w:id="190" w:name="loadhyperty"/>
-      <w:bookmarkEnd w:id="190"/>
+      <w:bookmarkStart w:id="191" w:name="loadhyperty"/>
+      <w:bookmarkEnd w:id="191"/>
       <w:r>
         <w:t xml:space="preserve">loadHyperty</w:t>
       </w:r>
@@ -9629,8 +9635,8 @@
       <w:pPr>
         <w:pStyle w:val="Heading4"/>
       </w:pPr>
-      <w:bookmarkStart w:id="191" w:name="loadstub"/>
-      <w:bookmarkEnd w:id="191"/>
+      <w:bookmarkStart w:id="192" w:name="loadstub"/>
+      <w:bookmarkEnd w:id="192"/>
       <w:r>
         <w:t xml:space="preserve">loadStub</w:t>
       </w:r>
@@ -9655,8 +9661,8 @@
       <w:pPr>
         <w:pStyle w:val="Heading4"/>
       </w:pPr>
-      <w:bookmarkStart w:id="192" w:name="checkforupdate"/>
-      <w:bookmarkEnd w:id="192"/>
+      <w:bookmarkStart w:id="193" w:name="checkforupdate"/>
+      <w:bookmarkEnd w:id="193"/>
       <w:r>
         <w:t xml:space="preserve">checkForUpdate</w:t>
       </w:r>
@@ -9681,8 +9687,8 @@
       <w:pPr>
         <w:pStyle w:val="Heading4"/>
       </w:pPr>
-      <w:bookmarkStart w:id="193" w:name="discoverhiperty"/>
-      <w:bookmarkEnd w:id="193"/>
+      <w:bookmarkStart w:id="194" w:name="discoverhiperty"/>
+      <w:bookmarkEnd w:id="194"/>
       <w:r>
         <w:t xml:space="preserve">discoverHiperty</w:t>
       </w:r>
@@ -9707,8 +9713,8 @@
       <w:pPr>
         <w:pStyle w:val="Heading3"/>
       </w:pPr>
-      <w:bookmarkStart w:id="194" w:name="runtime-registry-interface"/>
-      <w:bookmarkEnd w:id="194"/>
+      <w:bookmarkStart w:id="195" w:name="runtime-registry-interface"/>
+      <w:bookmarkEnd w:id="195"/>
       <w:r>
         <w:t xml:space="preserve">Runtime Registry Interface</w:t>
       </w:r>
@@ -9717,8 +9723,8 @@
       <w:pPr>
         <w:pStyle w:val="Heading4"/>
       </w:pPr>
-      <w:bookmarkStart w:id="195" w:name="init"/>
-      <w:bookmarkEnd w:id="195"/>
+      <w:bookmarkStart w:id="196" w:name="init"/>
+      <w:bookmarkEnd w:id="196"/>
       <w:r>
         <w:t xml:space="preserve">init</w:t>
       </w:r>
@@ -9743,8 +9749,8 @@
       <w:pPr>
         <w:pStyle w:val="Heading4"/>
       </w:pPr>
-      <w:bookmarkStart w:id="196" w:name="registerhyperty-1"/>
-      <w:bookmarkEnd w:id="196"/>
+      <w:bookmarkStart w:id="197" w:name="registerhyperty-1"/>
+      <w:bookmarkEnd w:id="197"/>
       <w:r>
         <w:t xml:space="preserve">registerHyperty</w:t>
       </w:r>
@@ -9769,8 +9775,8 @@
       <w:pPr>
         <w:pStyle w:val="Heading4"/>
       </w:pPr>
-      <w:bookmarkStart w:id="197" w:name="unregisterhyperty"/>
-      <w:bookmarkEnd w:id="197"/>
+      <w:bookmarkStart w:id="198" w:name="unregisterhyperty"/>
+      <w:bookmarkEnd w:id="198"/>
       <w:r>
         <w:t xml:space="preserve">unregisterHyperty</w:t>
       </w:r>
@@ -9795,8 +9801,8 @@
       <w:pPr>
         <w:pStyle w:val="Heading4"/>
       </w:pPr>
-      <w:bookmarkStart w:id="198" w:name="registerstub"/>
-      <w:bookmarkEnd w:id="198"/>
+      <w:bookmarkStart w:id="199" w:name="registerstub"/>
+      <w:bookmarkEnd w:id="199"/>
       <w:r>
         <w:t xml:space="preserve">registerStub</w:t>
       </w:r>
@@ -9821,8 +9827,8 @@
       <w:pPr>
         <w:pStyle w:val="Heading4"/>
       </w:pPr>
-      <w:bookmarkStart w:id="199" w:name="unregisterstub"/>
-      <w:bookmarkEnd w:id="199"/>
+      <w:bookmarkStart w:id="200" w:name="unregisterstub"/>
+      <w:bookmarkEnd w:id="200"/>
       <w:r>
         <w:t xml:space="preserve">unregisterStub</w:t>
       </w:r>
@@ -9847,8 +9853,8 @@
       <w:pPr>
         <w:pStyle w:val="Heading4"/>
       </w:pPr>
-      <w:bookmarkStart w:id="200" w:name="registerdataobject"/>
-      <w:bookmarkEnd w:id="200"/>
+      <w:bookmarkStart w:id="201" w:name="registerdataobject"/>
+      <w:bookmarkEnd w:id="201"/>
       <w:r>
         <w:t xml:space="preserve">registerDataObject</w:t>
       </w:r>
@@ -9873,8 +9879,8 @@
       <w:pPr>
         <w:pStyle w:val="Heading4"/>
       </w:pPr>
-      <w:bookmarkStart w:id="201" w:name="unregisterdataobject"/>
-      <w:bookmarkEnd w:id="201"/>
+      <w:bookmarkStart w:id="202" w:name="unregisterdataobject"/>
+      <w:bookmarkEnd w:id="202"/>
       <w:r>
         <w:t xml:space="preserve">unregisterDataObject</w:t>
       </w:r>
@@ -9899,8 +9905,8 @@
       <w:pPr>
         <w:pStyle w:val="Heading4"/>
       </w:pPr>
-      <w:bookmarkStart w:id="202" w:name="registerpep"/>
-      <w:bookmarkEnd w:id="202"/>
+      <w:bookmarkStart w:id="203" w:name="registerpep"/>
+      <w:bookmarkEnd w:id="203"/>
       <w:r>
         <w:t xml:space="preserve">registerPEP</w:t>
       </w:r>
@@ -9925,8 +9931,8 @@
       <w:pPr>
         <w:pStyle w:val="Heading4"/>
       </w:pPr>
-      <w:bookmarkStart w:id="203" w:name="unregisterpep"/>
-      <w:bookmarkEnd w:id="203"/>
+      <w:bookmarkStart w:id="204" w:name="unregisterpep"/>
+      <w:bookmarkEnd w:id="204"/>
       <w:r>
         <w:t xml:space="preserve">unregisterPEP</w:t>
       </w:r>
@@ -9951,8 +9957,8 @@
       <w:pPr>
         <w:pStyle w:val="Heading4"/>
       </w:pPr>
-      <w:bookmarkStart w:id="204" w:name="onevent"/>
-      <w:bookmarkEnd w:id="204"/>
+      <w:bookmarkStart w:id="205" w:name="onevent"/>
+      <w:bookmarkEnd w:id="205"/>
       <w:r>
         <w:t xml:space="preserve">onEvent</w:t>
       </w:r>
@@ -9977,8 +9983,8 @@
       <w:pPr>
         <w:pStyle w:val="Heading4"/>
       </w:pPr>
-      <w:bookmarkStart w:id="205" w:name="discoverprotostub"/>
-      <w:bookmarkEnd w:id="205"/>
+      <w:bookmarkStart w:id="206" w:name="discoverprotostub"/>
+      <w:bookmarkEnd w:id="206"/>
       <w:r>
         <w:t xml:space="preserve">discoverProtostub</w:t>
       </w:r>
@@ -10003,8 +10009,8 @@
       <w:pPr>
         <w:pStyle w:val="Heading4"/>
       </w:pPr>
-      <w:bookmarkStart w:id="206" w:name="getsandbox"/>
-      <w:bookmarkEnd w:id="206"/>
+      <w:bookmarkStart w:id="207" w:name="getsandbox"/>
+      <w:bookmarkEnd w:id="207"/>
       <w:r>
         <w:t xml:space="preserve">getSandbox</w:t>
       </w:r>
@@ -10029,8 +10035,8 @@
       <w:pPr>
         <w:pStyle w:val="Heading4"/>
       </w:pPr>
-      <w:bookmarkStart w:id="207" w:name="resolve"/>
-      <w:bookmarkEnd w:id="207"/>
+      <w:bookmarkStart w:id="208" w:name="resolve"/>
+      <w:bookmarkEnd w:id="208"/>
       <w:r>
         <w:t xml:space="preserve">resolve</w:t>
       </w:r>
@@ -10055,8 +10061,8 @@
       <w:pPr>
         <w:pStyle w:val="Heading3"/>
       </w:pPr>
-      <w:bookmarkStart w:id="208" w:name="message-bus-interface"/>
-      <w:bookmarkEnd w:id="208"/>
+      <w:bookmarkStart w:id="209" w:name="message-bus-interface"/>
+      <w:bookmarkEnd w:id="209"/>
       <w:r>
         <w:t xml:space="preserve">Message BUS Interface</w:t>
       </w:r>
@@ -10070,8 +10076,8 @@
       <w:pPr>
         <w:pStyle w:val="Heading4"/>
       </w:pPr>
-      <w:bookmarkStart w:id="209" w:name="postmessage"/>
-      <w:bookmarkEnd w:id="209"/>
+      <w:bookmarkStart w:id="210" w:name="postmessage"/>
+      <w:bookmarkEnd w:id="210"/>
       <w:r>
         <w:t xml:space="preserve">postMessage</w:t>
       </w:r>
@@ -10091,8 +10097,8 @@
       <w:pPr>
         <w:pStyle w:val="Heading4"/>
       </w:pPr>
-      <w:bookmarkStart w:id="210" w:name="addlistener"/>
-      <w:bookmarkEnd w:id="210"/>
+      <w:bookmarkStart w:id="211" w:name="addlistener"/>
+      <w:bookmarkEnd w:id="211"/>
       <w:r>
         <w:t xml:space="preserve">addListener</w:t>
       </w:r>
@@ -10117,8 +10123,8 @@
       <w:pPr>
         <w:pStyle w:val="Heading4"/>
       </w:pPr>
-      <w:bookmarkStart w:id="211" w:name="addinterceptor"/>
-      <w:bookmarkEnd w:id="211"/>
+      <w:bookmarkStart w:id="212" w:name="addinterceptor"/>
+      <w:bookmarkEnd w:id="212"/>
       <w:r>
         <w:t xml:space="preserve">addInterceptor</w:t>
       </w:r>
@@ -10143,8 +10149,8 @@
       <w:pPr>
         <w:pStyle w:val="Heading3"/>
       </w:pPr>
-      <w:bookmarkStart w:id="212" w:name="hyperty-interface"/>
-      <w:bookmarkEnd w:id="212"/>
+      <w:bookmarkStart w:id="213" w:name="hyperty-interface"/>
+      <w:bookmarkEnd w:id="213"/>
       <w:r>
         <w:t xml:space="preserve">Hyperty Interface</w:t>
       </w:r>
@@ -10153,8 +10159,8 @@
       <w:pPr>
         <w:pStyle w:val="Heading4"/>
       </w:pPr>
-      <w:bookmarkStart w:id="213" w:name="init-1"/>
-      <w:bookmarkEnd w:id="213"/>
+      <w:bookmarkStart w:id="214" w:name="init-1"/>
+      <w:bookmarkEnd w:id="214"/>
       <w:r>
         <w:t xml:space="preserve">init</w:t>
       </w:r>
@@ -10179,8 +10185,8 @@
       <w:pPr>
         <w:pStyle w:val="Heading4"/>
       </w:pPr>
-      <w:bookmarkStart w:id="214" w:name="postmessage-1"/>
-      <w:bookmarkEnd w:id="214"/>
+      <w:bookmarkStart w:id="215" w:name="postmessage-1"/>
+      <w:bookmarkEnd w:id="215"/>
       <w:r>
         <w:t xml:space="preserve">postMessage</w:t>
       </w:r>
@@ -10205,8 +10211,8 @@
       <w:pPr>
         <w:pStyle w:val="Heading3"/>
       </w:pPr>
-      <w:bookmarkStart w:id="215" w:name="policy-enforcer-interface"/>
-      <w:bookmarkEnd w:id="215"/>
+      <w:bookmarkStart w:id="216" w:name="policy-enforcer-interface"/>
+      <w:bookmarkEnd w:id="216"/>
       <w:r>
         <w:t xml:space="preserve">Policy Enforcer Interface</w:t>
       </w:r>
@@ -10215,8 +10221,8 @@
       <w:pPr>
         <w:pStyle w:val="Heading4"/>
       </w:pPr>
-      <w:bookmarkStart w:id="216" w:name="init-2"/>
-      <w:bookmarkEnd w:id="216"/>
+      <w:bookmarkStart w:id="217" w:name="init-2"/>
+      <w:bookmarkEnd w:id="217"/>
       <w:r>
         <w:t xml:space="preserve">init</w:t>
       </w:r>
@@ -10241,8 +10247,8 @@
       <w:pPr>
         <w:pStyle w:val="Heading4"/>
       </w:pPr>
-      <w:bookmarkStart w:id="217" w:name="postmessage-2"/>
-      <w:bookmarkEnd w:id="217"/>
+      <w:bookmarkStart w:id="218" w:name="postmessage-2"/>
+      <w:bookmarkEnd w:id="218"/>
       <w:r>
         <w:t xml:space="preserve">postMessage</w:t>
       </w:r>
@@ -10267,8 +10273,8 @@
       <w:pPr>
         <w:pStyle w:val="Heading3"/>
       </w:pPr>
-      <w:bookmarkStart w:id="218" w:name="protostub-interface"/>
-      <w:bookmarkEnd w:id="218"/>
+      <w:bookmarkStart w:id="219" w:name="protostub-interface"/>
+      <w:bookmarkEnd w:id="219"/>
       <w:r>
         <w:t xml:space="preserve">protoStub Interface</w:t>
       </w:r>
@@ -10277,8 +10283,8 @@
       <w:pPr>
         <w:pStyle w:val="Heading4"/>
       </w:pPr>
-      <w:bookmarkStart w:id="219" w:name="init-3"/>
-      <w:bookmarkEnd w:id="219"/>
+      <w:bookmarkStart w:id="220" w:name="init-3"/>
+      <w:bookmarkEnd w:id="220"/>
       <w:r>
         <w:t xml:space="preserve">init</w:t>
       </w:r>
@@ -10303,8 +10309,8 @@
       <w:pPr>
         <w:pStyle w:val="Heading4"/>
       </w:pPr>
-      <w:bookmarkStart w:id="220" w:name="connect"/>
-      <w:bookmarkEnd w:id="220"/>
+      <w:bookmarkStart w:id="221" w:name="connect"/>
+      <w:bookmarkEnd w:id="221"/>
       <w:r>
         <w:t xml:space="preserve">connect</w:t>
       </w:r>
@@ -10329,8 +10335,8 @@
       <w:pPr>
         <w:pStyle w:val="Heading4"/>
       </w:pPr>
-      <w:bookmarkStart w:id="221" w:name="disconnect"/>
-      <w:bookmarkEnd w:id="221"/>
+      <w:bookmarkStart w:id="222" w:name="disconnect"/>
+      <w:bookmarkEnd w:id="222"/>
       <w:r>
         <w:t xml:space="preserve">disconnect</w:t>
       </w:r>
@@ -10355,8 +10361,8 @@
       <w:pPr>
         <w:pStyle w:val="Heading4"/>
       </w:pPr>
-      <w:bookmarkStart w:id="222" w:name="postmessage-3"/>
-      <w:bookmarkEnd w:id="222"/>
+      <w:bookmarkStart w:id="223" w:name="postmessage-3"/>
+      <w:bookmarkEnd w:id="223"/>
       <w:r>
         <w:t xml:space="preserve">postMessage</w:t>
       </w:r>
@@ -10381,8 +10387,8 @@
       <w:pPr>
         <w:pStyle w:val="Heading3"/>
       </w:pPr>
-      <w:bookmarkStart w:id="223" w:name="syncher"/>
-      <w:bookmarkEnd w:id="223"/>
+      <w:bookmarkStart w:id="224" w:name="syncher"/>
+      <w:bookmarkEnd w:id="224"/>
       <w:r>
         <w:t xml:space="preserve">Syncher</w:t>
       </w:r>
@@ -10391,8 +10397,8 @@
       <w:pPr>
         <w:pStyle w:val="Heading4"/>
       </w:pPr>
-      <w:bookmarkStart w:id="224" w:name="createasobserver"/>
-      <w:bookmarkEnd w:id="224"/>
+      <w:bookmarkStart w:id="225" w:name="createasobserver"/>
+      <w:bookmarkEnd w:id="225"/>
       <w:r>
         <w:t xml:space="preserve">createAsObserver</w:t>
       </w:r>
@@ -10432,8 +10438,8 @@
       <w:pPr>
         <w:pStyle w:val="Heading4"/>
       </w:pPr>
-      <w:bookmarkStart w:id="225" w:name="createasreporter"/>
-      <w:bookmarkEnd w:id="225"/>
+      <w:bookmarkStart w:id="226" w:name="createasreporter"/>
+      <w:bookmarkEnd w:id="226"/>
       <w:r>
         <w:t xml:space="preserve">createAsReporter</w:t>
       </w:r>
@@ -10473,8 +10479,8 @@
       <w:pPr>
         <w:pStyle w:val="Heading4"/>
       </w:pPr>
-      <w:bookmarkStart w:id="226" w:name="postmessage-4"/>
-      <w:bookmarkEnd w:id="226"/>
+      <w:bookmarkStart w:id="227" w:name="postmessage-4"/>
+      <w:bookmarkEnd w:id="227"/>
       <w:r>
         <w:t xml:space="preserve">postMessage</w:t>
       </w:r>
@@ -10499,8 +10505,8 @@
       <w:pPr>
         <w:pStyle w:val="Heading3"/>
       </w:pPr>
-      <w:bookmarkStart w:id="227" w:name="service-provider-sandbox-interface"/>
-      <w:bookmarkEnd w:id="227"/>
+      <w:bookmarkStart w:id="228" w:name="service-provider-sandbox-interface"/>
+      <w:bookmarkEnd w:id="228"/>
       <w:r>
         <w:t xml:space="preserve">Service Provider Sandbox interface</w:t>
       </w:r>
@@ -10509,8 +10515,8 @@
       <w:pPr>
         <w:pStyle w:val="Heading4"/>
       </w:pPr>
-      <w:bookmarkStart w:id="228" w:name="postmessage-5"/>
-      <w:bookmarkEnd w:id="228"/>
+      <w:bookmarkStart w:id="229" w:name="postmessage-5"/>
+      <w:bookmarkEnd w:id="229"/>
       <w:r>
         <w:t xml:space="preserve">postMessage</w:t>
       </w:r>
@@ -10535,8 +10541,8 @@
       <w:pPr>
         <w:pStyle w:val="Heading3"/>
       </w:pPr>
-      <w:bookmarkStart w:id="229" w:name="identity-module-interface"/>
-      <w:bookmarkEnd w:id="229"/>
+      <w:bookmarkStart w:id="230" w:name="identity-module-interface"/>
+      <w:bookmarkEnd w:id="230"/>
       <w:r>
         <w:t xml:space="preserve">Identity Module Interface</w:t>
       </w:r>
@@ -10548,7 +10554,7 @@
       <w:r>
         <w:t xml:space="preserve"> </w:t>
       </w:r>
-      <w:hyperlink r:id="rId230">
+      <w:hyperlink r:id="rId231">
         <w:r>
           <w:rPr>
             <w:rStyle w:val="Link"/>
@@ -10561,8 +10567,8 @@
       <w:pPr>
         <w:pStyle w:val="Heading4"/>
       </w:pPr>
-      <w:bookmarkStart w:id="231" w:name="generateassertion"/>
-      <w:bookmarkEnd w:id="231"/>
+      <w:bookmarkStart w:id="232" w:name="generateassertion"/>
+      <w:bookmarkEnd w:id="232"/>
       <w:r>
         <w:t xml:space="preserve">generateAssertion</w:t>
       </w:r>
@@ -10587,8 +10593,8 @@
       <w:pPr>
         <w:pStyle w:val="Heading4"/>
       </w:pPr>
-      <w:bookmarkStart w:id="232" w:name="validateassertion"/>
-      <w:bookmarkEnd w:id="232"/>
+      <w:bookmarkStart w:id="233" w:name="validateassertion"/>
+      <w:bookmarkEnd w:id="233"/>
       <w:r>
         <w:t xml:space="preserve">validateAssertion</w:t>
       </w:r>
@@ -10613,8 +10619,8 @@
       <w:pPr>
         <w:pStyle w:val="Heading4"/>
       </w:pPr>
-      <w:bookmarkStart w:id="233" w:name="registeridentity"/>
-      <w:bookmarkEnd w:id="233"/>
+      <w:bookmarkStart w:id="234" w:name="registeridentity"/>
+      <w:bookmarkEnd w:id="234"/>
       <w:r>
         <w:t xml:space="preserve">registerIdentity</w:t>
       </w:r>
@@ -10632,15 +10638,15 @@
         <w:rPr>
           <w:rStyle w:val="VerbatimChar"/>
         </w:rPr>
-        <w:t xml:space="preserve">registerIdentity( URL.DomainURL IdP, Identity.identifier user )</w:t>
+        <w:t xml:space="preserve">registerIdentity( URL.DomainURL IdP, Identity.AuthenticationData.IDToken user )</w:t>
       </w:r>
     </w:p>
     <w:p>
       <w:pPr>
         <w:pStyle w:val="Heading4"/>
       </w:pPr>
-      <w:bookmarkStart w:id="234" w:name="unregisteridentity"/>
-      <w:bookmarkEnd w:id="234"/>
+      <w:bookmarkStart w:id="235" w:name="unregisteridentity"/>
+      <w:bookmarkEnd w:id="235"/>
       <w:r>
         <w:t xml:space="preserve">unregisterIdentity</w:t>
       </w:r>
@@ -10665,8 +10671,8 @@
       <w:pPr>
         <w:pStyle w:val="Heading3"/>
       </w:pPr>
-      <w:bookmarkStart w:id="235" w:name="core-policy-engine-pdppep-interface"/>
-      <w:bookmarkEnd w:id="235"/>
+      <w:bookmarkStart w:id="236" w:name="core-policy-engine-pdppep-interface"/>
+      <w:bookmarkEnd w:id="236"/>
       <w:r>
         <w:t xml:space="preserve">Core Policy Engine (PDP/PEP) Interface</w:t>
       </w:r>
@@ -10675,8 +10681,8 @@
       <w:pPr>
         <w:pStyle w:val="Heading4"/>
       </w:pPr>
-      <w:bookmarkStart w:id="236" w:name="addpolicies"/>
-      <w:bookmarkEnd w:id="236"/>
+      <w:bookmarkStart w:id="237" w:name="addpolicies"/>
+      <w:bookmarkEnd w:id="237"/>
       <w:r>
         <w:t xml:space="preserve">addPolicies</w:t>
       </w:r>
@@ -10701,8 +10707,8 @@
       <w:pPr>
         <w:pStyle w:val="Heading4"/>
       </w:pPr>
-      <w:bookmarkStart w:id="237" w:name="removepolicies"/>
-      <w:bookmarkEnd w:id="237"/>
+      <w:bookmarkStart w:id="238" w:name="removepolicies"/>
+      <w:bookmarkEnd w:id="238"/>
       <w:r>
         <w:t xml:space="preserve">removePolicies</w:t>
       </w:r>
@@ -10727,8 +10733,8 @@
       <w:pPr>
         <w:pStyle w:val="Heading4"/>
       </w:pPr>
-      <w:bookmarkStart w:id="238" w:name="authorise"/>
-      <w:bookmarkEnd w:id="238"/>
+      <w:bookmarkStart w:id="239" w:name="authorise"/>
+      <w:bookmarkEnd w:id="239"/>
       <w:r>
         <w:t xml:space="preserve">authorise</w:t>
       </w:r>
@@ -10753,8 +10759,8 @@
       <w:pPr>
         <w:pStyle w:val="Heading4"/>
       </w:pPr>
-      <w:bookmarkStart w:id="239" w:name="authorisesubscription"/>
-      <w:bookmarkEnd w:id="239"/>
+      <w:bookmarkStart w:id="240" w:name="authorisesubscription"/>
+      <w:bookmarkEnd w:id="240"/>
       <w:r>
         <w:t xml:space="preserve">authoriseSubscription</w:t>
       </w:r>
@@ -10779,8 +10785,8 @@
       <w:pPr>
         <w:pStyle w:val="Heading3"/>
       </w:pPr>
-      <w:bookmarkStart w:id="240" w:name="qos-user-agent-interface"/>
-      <w:bookmarkEnd w:id="240"/>
+      <w:bookmarkStart w:id="241" w:name="qos-user-agent-interface"/>
+      <w:bookmarkEnd w:id="241"/>
       <w:r>
         <w:t xml:space="preserve">QoS User Agent Interface</w:t>
       </w:r>
@@ -10789,8 +10795,8 @@
       <w:pPr>
         <w:pStyle w:val="Heading4"/>
       </w:pPr>
-      <w:bookmarkStart w:id="241" w:name="getcurrentconnectivitystatistics"/>
-      <w:bookmarkEnd w:id="241"/>
+      <w:bookmarkStart w:id="242" w:name="getcurrentconnectivitystatistics"/>
+      <w:bookmarkEnd w:id="242"/>
       <w:r>
         <w:t xml:space="preserve">getCurrentConnectivityStatistics</w:t>
       </w:r>
@@ -10815,8 +10821,8 @@
       <w:pPr>
         <w:pStyle w:val="Heading4"/>
       </w:pPr>
-      <w:bookmarkStart w:id="242" w:name="sendconnectivitystatisticstobroker"/>
-      <w:bookmarkEnd w:id="242"/>
+      <w:bookmarkStart w:id="243" w:name="sendconnectivitystatisticstobroker"/>
+      <w:bookmarkEnd w:id="243"/>
       <w:r>
         <w:t xml:space="preserve">sendConnectivityStatisticsToBroker</w:t>
       </w:r>
@@ -10841,8 +10847,8 @@
       <w:pPr>
         <w:pStyle w:val="Heading2"/>
       </w:pPr>
-      <w:bookmarkStart w:id="243" w:name="runtime-implementation-considerations"/>
-      <w:bookmarkEnd w:id="243"/>
+      <w:bookmarkStart w:id="244" w:name="runtime-implementation-considerations"/>
+      <w:bookmarkEnd w:id="244"/>
       <w:r>
         <w:t xml:space="preserve">Runtime Implementation Considerations</w:t>
       </w:r>
@@ -10856,8 +10862,8 @@
       <w:pPr>
         <w:pStyle w:val="Heading3"/>
       </w:pPr>
-      <w:bookmarkStart w:id="244" w:name="browser-runtime-implementation"/>
-      <w:bookmarkEnd w:id="244"/>
+      <w:bookmarkStart w:id="245" w:name="browser-runtime-implementation"/>
+      <w:bookmarkEnd w:id="245"/>
       <w:r>
         <w:t xml:space="preserve">Browser Runtime Implementation</w:t>
       </w:r>
@@ -10866,8 +10872,8 @@
       <w:pPr>
         <w:pStyle w:val="Heading4"/>
       </w:pPr>
-      <w:bookmarkStart w:id="245" w:name="general-design-considerations"/>
-      <w:bookmarkEnd w:id="245"/>
+      <w:bookmarkStart w:id="246" w:name="general-design-considerations"/>
+      <w:bookmarkEnd w:id="246"/>
       <w:r>
         <w:t xml:space="preserve">General design considerations</w:t>
       </w:r>
@@ -10886,8 +10892,8 @@
       <w:pPr>
         <w:pStyle w:val="Heading4"/>
       </w:pPr>
-      <w:bookmarkStart w:id="246" w:name="proposed-implementation-design."/>
-      <w:bookmarkEnd w:id="246"/>
+      <w:bookmarkStart w:id="247" w:name="proposed-implementation-design."/>
+      <w:bookmarkEnd w:id="247"/>
       <w:r>
         <w:t xml:space="preserve">Proposed implementation design.</w:t>
       </w:r>
@@ -10914,7 +10920,7 @@
                     </pic:cNvPicPr>
                   </pic:nvPicPr>
                   <pic:blipFill>
-                    <a:blip r:embed="rId247"/>
+                    <a:blip r:embed="rId248"/>
                     <a:stretch>
                       <a:fillRect/>
                     </a:stretch>
@@ -11013,8 +11019,8 @@
       <w:pPr>
         <w:pStyle w:val="Heading5"/>
       </w:pPr>
-      <w:bookmarkStart w:id="248" w:name="service-workers."/>
-      <w:bookmarkEnd w:id="248"/>
+      <w:bookmarkStart w:id="249" w:name="service-workers."/>
+      <w:bookmarkEnd w:id="249"/>
       <w:r>
         <w:t xml:space="preserve">Service workers.</w:t>
       </w:r>
@@ -11028,8 +11034,8 @@
       <w:pPr>
         <w:pStyle w:val="Heading6"/>
       </w:pPr>
-      <w:bookmarkStart w:id="249" w:name="hyperties-and-protocol-stubs"/>
-      <w:bookmarkEnd w:id="249"/>
+      <w:bookmarkStart w:id="250" w:name="hyperties-and-protocol-stubs"/>
+      <w:bookmarkEnd w:id="250"/>
       <w:r>
         <w:t xml:space="preserve">Hyperties and Protocol Stubs</w:t>
       </w:r>
@@ -11053,8 +11059,8 @@
       <w:pPr>
         <w:pStyle w:val="Heading4"/>
       </w:pPr>
-      <w:bookmarkStart w:id="250" w:name="runtime-message-bus-core-component"/>
-      <w:bookmarkEnd w:id="250"/>
+      <w:bookmarkStart w:id="251" w:name="runtime-message-bus-core-component"/>
+      <w:bookmarkEnd w:id="251"/>
       <w:r>
         <w:t xml:space="preserve">Runtime Message Bus Core Component</w:t>
       </w:r>
@@ -11085,8 +11091,8 @@
       <w:pPr>
         <w:pStyle w:val="Heading4"/>
       </w:pPr>
-      <w:bookmarkStart w:id="251" w:name="iframes"/>
-      <w:bookmarkEnd w:id="251"/>
+      <w:bookmarkStart w:id="252" w:name="iframes"/>
+      <w:bookmarkEnd w:id="252"/>
       <w:r>
         <w:t xml:space="preserve">iFrames</w:t>
       </w:r>
@@ -11100,8 +11106,8 @@
       <w:pPr>
         <w:pStyle w:val="Heading5"/>
       </w:pPr>
-      <w:bookmarkStart w:id="252" w:name="how-to-send-media-stream-from-the-rethink-iframe-to-the-web-app."/>
-      <w:bookmarkEnd w:id="252"/>
+      <w:bookmarkStart w:id="253" w:name="how-to-send-media-stream-from-the-rethink-iframe-to-the-web-app."/>
+      <w:bookmarkEnd w:id="253"/>
       <w:r>
         <w:t xml:space="preserve">How to send media stream from the reTHINK iFrame to the Web App.</w:t>
       </w:r>
@@ -11168,8 +11174,8 @@
       <w:pPr>
         <w:pStyle w:val="Heading3"/>
       </w:pPr>
-      <w:bookmarkStart w:id="253" w:name="considerations-about-the-implementation-of-runtime-for-standalone-applications"/>
-      <w:bookmarkEnd w:id="253"/>
+      <w:bookmarkStart w:id="254" w:name="considerations-about-the-implementation-of-runtime-for-standalone-applications"/>
+      <w:bookmarkEnd w:id="254"/>
       <w:r>
         <w:t xml:space="preserve">Considerations about the implementation of Runtime for standalone applications</w:t>
       </w:r>
@@ -11183,7 +11189,7 @@
       <w:pPr>
         <w:pStyle w:val="Compact"/>
         <w:numPr>
-          <w:numId w:val="1043"/>
+          <w:numId w:val="1045"/>
           <w:ilvl w:val="0"/>
         </w:numPr>
       </w:pPr>
@@ -11195,7 +11201,7 @@
       <w:pPr>
         <w:pStyle w:val="Compact"/>
         <w:numPr>
-          <w:numId w:val="1043"/>
+          <w:numId w:val="1045"/>
           <w:ilvl w:val="0"/>
         </w:numPr>
       </w:pPr>
@@ -11207,8 +11213,8 @@
       <w:pPr>
         <w:pStyle w:val="Heading4"/>
       </w:pPr>
-      <w:bookmarkStart w:id="254" w:name="crosswalk"/>
-      <w:bookmarkEnd w:id="254"/>
+      <w:bookmarkStart w:id="255" w:name="crosswalk"/>
+      <w:bookmarkEnd w:id="255"/>
       <w:r>
         <w:t xml:space="preserve">Crosswalk</w:t>
       </w:r>
@@ -11227,7 +11233,7 @@
       <w:pPr>
         <w:pStyle w:val="Compact"/>
         <w:numPr>
-          <w:numId w:val="1044"/>
+          <w:numId w:val="1046"/>
           <w:ilvl w:val="0"/>
         </w:numPr>
       </w:pPr>
@@ -11239,7 +11245,7 @@
       <w:pPr>
         <w:pStyle w:val="Compact"/>
         <w:numPr>
-          <w:numId w:val="1044"/>
+          <w:numId w:val="1046"/>
           <w:ilvl w:val="0"/>
         </w:numPr>
       </w:pPr>
@@ -11251,7 +11257,7 @@
       <w:pPr>
         <w:pStyle w:val="Compact"/>
         <w:numPr>
-          <w:numId w:val="1044"/>
+          <w:numId w:val="1046"/>
           <w:ilvl w:val="0"/>
         </w:numPr>
       </w:pPr>
@@ -11263,7 +11269,7 @@
       <w:pPr>
         <w:pStyle w:val="Compact"/>
         <w:numPr>
-          <w:numId w:val="1044"/>
+          <w:numId w:val="1046"/>
           <w:ilvl w:val="0"/>
         </w:numPr>
       </w:pPr>
@@ -11275,7 +11281,7 @@
       <w:pPr>
         <w:pStyle w:val="Compact"/>
         <w:numPr>
-          <w:numId w:val="1044"/>
+          <w:numId w:val="1046"/>
           <w:ilvl w:val="0"/>
         </w:numPr>
       </w:pPr>
@@ -11287,7 +11293,7 @@
       <w:pPr>
         <w:pStyle w:val="Compact"/>
         <w:numPr>
-          <w:numId w:val="1044"/>
+          <w:numId w:val="1046"/>
           <w:ilvl w:val="0"/>
         </w:numPr>
       </w:pPr>
@@ -11299,8 +11305,8 @@
       <w:pPr>
         <w:pStyle w:val="Heading4"/>
       </w:pPr>
-      <w:bookmarkStart w:id="255" w:name="crosswalk-architecture"/>
-      <w:bookmarkEnd w:id="255"/>
+      <w:bookmarkStart w:id="256" w:name="crosswalk-architecture"/>
+      <w:bookmarkEnd w:id="256"/>
       <w:r>
         <w:t xml:space="preserve">Crosswalk Architecture</w:t>
       </w:r>
@@ -11322,7 +11328,7 @@
                     </pic:cNvPicPr>
                   </pic:nvPicPr>
                   <pic:blipFill>
-                    <a:blip r:embed="rId256"/>
+                    <a:blip r:embed="rId257"/>
                     <a:stretch>
                       <a:fillRect/>
                     </a:stretch>
@@ -11366,8 +11372,8 @@
       <w:pPr>
         <w:pStyle w:val="Heading4"/>
       </w:pPr>
-      <w:bookmarkStart w:id="257" w:name="cordova-ionic-phonegap"/>
-      <w:bookmarkEnd w:id="257"/>
+      <w:bookmarkStart w:id="258" w:name="cordova-ionic-phonegap"/>
+      <w:bookmarkEnd w:id="258"/>
       <w:r>
         <w:t xml:space="preserve">cordova /Ionic / phonegap</w:t>
       </w:r>
@@ -11381,8 +11387,8 @@
       <w:pPr>
         <w:pStyle w:val="Heading4"/>
       </w:pPr>
-      <w:bookmarkStart w:id="258" w:name="cordova-functional-schema"/>
-      <w:bookmarkEnd w:id="258"/>
+      <w:bookmarkStart w:id="259" w:name="cordova-functional-schema"/>
+      <w:bookmarkEnd w:id="259"/>
       <w:r>
         <w:t xml:space="preserve">Cordova functional schema</w:t>
       </w:r>
@@ -11404,7 +11410,7 @@
                     </pic:cNvPicPr>
                   </pic:nvPicPr>
                   <pic:blipFill>
-                    <a:blip r:embed="rId259"/>
+                    <a:blip r:embed="rId260"/>
                     <a:stretch>
                       <a:fillRect/>
                     </a:stretch>
@@ -11453,8 +11459,8 @@
       <w:pPr>
         <w:pStyle w:val="Heading4"/>
       </w:pPr>
-      <w:bookmarkStart w:id="260" w:name="cordova-plugins"/>
-      <w:bookmarkEnd w:id="260"/>
+      <w:bookmarkStart w:id="261" w:name="cordova-plugins"/>
+      <w:bookmarkEnd w:id="261"/>
       <w:r>
         <w:t xml:space="preserve">Cordova plugins</w:t>
       </w:r>
@@ -11468,8 +11474,8 @@
       <w:pPr>
         <w:pStyle w:val="Heading4"/>
       </w:pPr>
-      <w:bookmarkStart w:id="261" w:name="some-plugin-examples"/>
-      <w:bookmarkEnd w:id="261"/>
+      <w:bookmarkStart w:id="262" w:name="some-plugin-examples"/>
+      <w:bookmarkEnd w:id="262"/>
       <w:r>
         <w:t xml:space="preserve">Some plugin examples</w:t>
       </w:r>
@@ -11482,7 +11488,7 @@
     <w:p>
       <w:pPr>
         <w:numPr>
-          <w:numId w:val="1045"/>
+          <w:numId w:val="1047"/>
           <w:ilvl w:val="0"/>
         </w:numPr>
       </w:pPr>
@@ -11502,11 +11508,11 @@
     <w:p>
       <w:pPr>
         <w:numPr>
-          <w:numId w:val="1045"/>
-          <w:ilvl w:val="0"/>
-        </w:numPr>
-      </w:pPr>
-      <w:hyperlink r:id="rId262">
+          <w:numId w:val="1047"/>
+          <w:ilvl w:val="0"/>
+        </w:numPr>
+      </w:pPr>
+      <w:hyperlink r:id="rId263">
         <w:r>
           <w:rPr>
             <w:rStyle w:val="Link"/>
@@ -11526,8 +11532,8 @@
       <w:pPr>
         <w:pStyle w:val="Heading5"/>
       </w:pPr>
-      <w:bookmarkStart w:id="263" w:name="crosswalk-based-cordova-android"/>
-      <w:bookmarkEnd w:id="263"/>
+      <w:bookmarkStart w:id="264" w:name="crosswalk-based-cordova-android"/>
+      <w:bookmarkEnd w:id="264"/>
       <w:r>
         <w:t xml:space="preserve">Crosswalk-based Cordova Android</w:t>
       </w:r>
@@ -11546,8 +11552,8 @@
       <w:pPr>
         <w:pStyle w:val="Heading4"/>
       </w:pPr>
-      <w:bookmarkStart w:id="264" w:name="cordova-vs-phonegap"/>
-      <w:bookmarkEnd w:id="264"/>
+      <w:bookmarkStart w:id="265" w:name="cordova-vs-phonegap"/>
+      <w:bookmarkEnd w:id="265"/>
       <w:r>
         <w:t xml:space="preserve">Cordova vs PhoneGap</w:t>
       </w:r>
@@ -11561,8 +11567,8 @@
       <w:pPr>
         <w:pStyle w:val="Heading4"/>
       </w:pPr>
-      <w:bookmarkStart w:id="265" w:name="cordova-vs-ionic"/>
-      <w:bookmarkEnd w:id="265"/>
+      <w:bookmarkStart w:id="266" w:name="cordova-vs-ionic"/>
+      <w:bookmarkEnd w:id="266"/>
       <w:r>
         <w:t xml:space="preserve">Cordova vs Ionic</w:t>
       </w:r>
@@ -11576,8 +11582,8 @@
       <w:pPr>
         <w:pStyle w:val="Heading4"/>
       </w:pPr>
-      <w:bookmarkStart w:id="266" w:name="webview"/>
-      <w:bookmarkEnd w:id="266"/>
+      <w:bookmarkStart w:id="267" w:name="webview"/>
+      <w:bookmarkEnd w:id="267"/>
       <w:r>
         <w:t xml:space="preserve">Webview</w:t>
       </w:r>
@@ -11601,8 +11607,8 @@
       <w:pPr>
         <w:pStyle w:val="Heading5"/>
       </w:pPr>
-      <w:bookmarkStart w:id="267" w:name="webview-1"/>
-      <w:bookmarkEnd w:id="267"/>
+      <w:bookmarkStart w:id="268" w:name="webview-1"/>
+      <w:bookmarkEnd w:id="268"/>
       <w:r>
         <w:t xml:space="preserve">Webview</w:t>
       </w:r>
@@ -11616,8 +11622,8 @@
       <w:pPr>
         <w:pStyle w:val="Heading5"/>
       </w:pPr>
-      <w:bookmarkStart w:id="268" w:name="crosswalk-vs-webview"/>
-      <w:bookmarkEnd w:id="268"/>
+      <w:bookmarkStart w:id="269" w:name="crosswalk-vs-webview"/>
+      <w:bookmarkEnd w:id="269"/>
       <w:r>
         <w:t xml:space="preserve">Crosswalk vs Webview</w:t>
       </w:r>
@@ -11636,8 +11642,8 @@
       <w:pPr>
         <w:pStyle w:val="Heading4"/>
       </w:pPr>
-      <w:bookmarkStart w:id="269" w:name="openwebrtc"/>
-      <w:bookmarkEnd w:id="269"/>
+      <w:bookmarkStart w:id="270" w:name="openwebrtc"/>
+      <w:bookmarkEnd w:id="270"/>
       <w:r>
         <w:t xml:space="preserve">OpenWebRTC</w:t>
       </w:r>
@@ -11651,8 +11657,8 @@
       <w:pPr>
         <w:pStyle w:val="Heading4"/>
       </w:pPr>
-      <w:bookmarkStart w:id="270" w:name="selected-solutions-for-the-implementation"/>
-      <w:bookmarkEnd w:id="270"/>
+      <w:bookmarkStart w:id="271" w:name="selected-solutions-for-the-implementation"/>
+      <w:bookmarkEnd w:id="271"/>
       <w:r>
         <w:t xml:space="preserve">Selected solutions for the implementation</w:t>
       </w:r>
@@ -11661,8 +11667,8 @@
       <w:pPr>
         <w:pStyle w:val="Heading5"/>
       </w:pPr>
-      <w:bookmarkStart w:id="271" w:name="solutions-that-have-already-been-tested"/>
-      <w:bookmarkEnd w:id="271"/>
+      <w:bookmarkStart w:id="272" w:name="solutions-that-have-already-been-tested"/>
+      <w:bookmarkEnd w:id="272"/>
       <w:r>
         <w:t xml:space="preserve">Solutions that have already been tested</w:t>
       </w:r>
@@ -11671,8 +11677,8 @@
       <w:pPr>
         <w:pStyle w:val="Heading6"/>
       </w:pPr>
-      <w:bookmarkStart w:id="272" w:name="android"/>
-      <w:bookmarkEnd w:id="272"/>
+      <w:bookmarkStart w:id="273" w:name="android"/>
+      <w:bookmarkEnd w:id="273"/>
       <w:r>
         <w:t xml:space="preserve">Android</w:t>
       </w:r>
@@ -11685,7 +11691,7 @@
     <w:p>
       <w:pPr>
         <w:numPr>
-          <w:numId w:val="1046"/>
+          <w:numId w:val="1048"/>
           <w:ilvl w:val="0"/>
         </w:numPr>
       </w:pPr>
@@ -11696,7 +11702,7 @@
     <w:p>
       <w:pPr>
         <w:numPr>
-          <w:numId w:val="1046"/>
+          <w:numId w:val="1048"/>
           <w:ilvl w:val="0"/>
         </w:numPr>
       </w:pPr>
@@ -11713,8 +11719,8 @@
       <w:pPr>
         <w:pStyle w:val="Heading6"/>
       </w:pPr>
-      <w:bookmarkStart w:id="273" w:name="ios"/>
-      <w:bookmarkEnd w:id="273"/>
+      <w:bookmarkStart w:id="274" w:name="ios"/>
+      <w:bookmarkEnd w:id="274"/>
       <w:r>
         <w:t xml:space="preserve">iOS :</w:t>
       </w:r>
@@ -11728,8 +11734,8 @@
       <w:pPr>
         <w:pStyle w:val="Heading6"/>
       </w:pPr>
-      <w:bookmarkStart w:id="274" w:name="android-ios"/>
-      <w:bookmarkEnd w:id="274"/>
+      <w:bookmarkStart w:id="275" w:name="android-ios"/>
+      <w:bookmarkEnd w:id="275"/>
       <w:r>
         <w:t xml:space="preserve">Android &amp; iOS :</w:t>
       </w:r>
@@ -11748,8 +11754,8 @@
       <w:pPr>
         <w:pStyle w:val="Heading5"/>
       </w:pPr>
-      <w:bookmarkStart w:id="275" w:name="solution-to-be-tested-during-the-implementation"/>
-      <w:bookmarkEnd w:id="275"/>
+      <w:bookmarkStart w:id="276" w:name="solution-to-be-tested-during-the-implementation"/>
+      <w:bookmarkEnd w:id="276"/>
       <w:r>
         <w:t xml:space="preserve">Solution to be tested during the implementation</w:t>
       </w:r>
@@ -11758,7 +11764,7 @@
       <w:pPr>
         <w:pStyle w:val="Compact"/>
         <w:numPr>
-          <w:numId w:val="1047"/>
+          <w:numId w:val="1049"/>
           <w:ilvl w:val="0"/>
         </w:numPr>
       </w:pPr>
@@ -11770,7 +11776,7 @@
       <w:pPr>
         <w:pStyle w:val="Compact"/>
         <w:numPr>
-          <w:numId w:val="1047"/>
+          <w:numId w:val="1049"/>
           <w:ilvl w:val="0"/>
         </w:numPr>
       </w:pPr>
@@ -11782,8 +11788,8 @@
       <w:pPr>
         <w:pStyle w:val="Heading3"/>
       </w:pPr>
-      <w:bookmarkStart w:id="276" w:name="runtime-implementation-m2m-standalone-application"/>
-      <w:bookmarkEnd w:id="276"/>
+      <w:bookmarkStart w:id="277" w:name="runtime-implementation-m2m-standalone-application"/>
+      <w:bookmarkEnd w:id="277"/>
       <w:r>
         <w:t xml:space="preserve">Runtime implementation M2M standalone application</w:t>
       </w:r>
@@ -11795,7 +11801,7 @@
       <w:r>
         <w:t xml:space="preserve"> </w:t>
       </w:r>
-      <w:hyperlink r:id="rId277">
+      <w:hyperlink r:id="rId278">
         <w:r>
           <w:rPr>
             <w:rStyle w:val="Link"/>
@@ -11814,8 +11820,8 @@
       <w:pPr>
         <w:pStyle w:val="Heading4"/>
       </w:pPr>
-      <w:bookmarkStart w:id="278" w:name="node.js-installation"/>
-      <w:bookmarkEnd w:id="278"/>
+      <w:bookmarkStart w:id="279" w:name="node.js-installation"/>
+      <w:bookmarkEnd w:id="279"/>
       <w:r>
         <w:t xml:space="preserve">Node.js Installation</w:t>
       </w:r>
@@ -11827,7 +11833,7 @@
       <w:r>
         <w:t xml:space="preserve"> </w:t>
       </w:r>
-      <w:hyperlink r:id="rId279">
+      <w:hyperlink r:id="rId280">
         <w:r>
           <w:rPr>
             <w:rStyle w:val="Link"/>
@@ -11874,7 +11880,7 @@
       <w:r>
         <w:t xml:space="preserve"> </w:t>
       </w:r>
-      <w:hyperlink r:id="rId280">
+      <w:hyperlink r:id="rId281">
         <w:r>
           <w:rPr>
             <w:rStyle w:val="Link"/>
@@ -11893,7 +11899,7 @@
       <w:r>
         <w:t xml:space="preserve"> </w:t>
       </w:r>
-      <w:hyperlink r:id="rId281">
+      <w:hyperlink r:id="rId282">
         <w:r>
           <w:rPr>
             <w:rStyle w:val="Link"/>
@@ -11912,8 +11918,8 @@
       <w:pPr>
         <w:pStyle w:val="Heading4"/>
       </w:pPr>
-      <w:bookmarkStart w:id="282" w:name="design"/>
-      <w:bookmarkEnd w:id="282"/>
+      <w:bookmarkStart w:id="283" w:name="design"/>
+      <w:bookmarkEnd w:id="283"/>
       <w:r>
         <w:t xml:space="preserve">Design</w:t>
       </w:r>
@@ -11930,7 +11936,7 @@
       <w:r>
         <w:t xml:space="preserve"> </w:t>
       </w:r>
-      <w:hyperlink r:id="rId283">
+      <w:hyperlink r:id="rId284">
         <w:r>
           <w:rPr>
             <w:rStyle w:val="Link"/>
@@ -11952,7 +11958,7 @@
       <w:r>
         <w:t xml:space="preserve"> </w:t>
       </w:r>
-      <w:hyperlink r:id="rId284">
+      <w:hyperlink r:id="rId285">
         <w:r>
           <w:rPr>
             <w:rStyle w:val="Link"/>
@@ -11971,8 +11977,8 @@
       <w:pPr>
         <w:pStyle w:val="Heading4"/>
       </w:pPr>
-      <w:bookmarkStart w:id="285" w:name="code-snippets"/>
-      <w:bookmarkEnd w:id="285"/>
+      <w:bookmarkStart w:id="286" w:name="code-snippets"/>
+      <w:bookmarkEnd w:id="286"/>
       <w:r>
         <w:t xml:space="preserve">Code Snippets</w:t>
       </w:r>
@@ -12013,8 +12019,8 @@
       <w:pPr>
         <w:pStyle w:val="Heading4"/>
       </w:pPr>
-      <w:bookmarkStart w:id="286" w:name="other-evaluated-runtimes"/>
-      <w:bookmarkEnd w:id="286"/>
+      <w:bookmarkStart w:id="287" w:name="other-evaluated-runtimes"/>
+      <w:bookmarkEnd w:id="287"/>
       <w:r>
         <w:t xml:space="preserve">Other evaluated runtimes</w:t>
       </w:r>
@@ -12026,7 +12032,7 @@
       <w:r>
         <w:t xml:space="preserve"> </w:t>
       </w:r>
-      <w:hyperlink r:id="rId287">
+      <w:hyperlink r:id="rId288">
         <w:r>
           <w:rPr>
             <w:rStyle w:val="Link"/>
@@ -12043,7 +12049,7 @@
       <w:r>
         <w:t xml:space="preserve"> </w:t>
       </w:r>
-      <w:hyperlink r:id="rId288">
+      <w:hyperlink r:id="rId289">
         <w:r>
           <w:rPr>
             <w:rStyle w:val="Link"/>
@@ -12062,8 +12068,8 @@
       <w:pPr>
         <w:pStyle w:val="Heading1"/>
       </w:pPr>
-      <w:bookmarkStart w:id="289" w:name="messaging-node-specification"/>
-      <w:bookmarkEnd w:id="289"/>
+      <w:bookmarkStart w:id="290" w:name="messaging-node-specification"/>
+      <w:bookmarkEnd w:id="290"/>
       <w:r>
         <w:t xml:space="preserve">Messaging Node Specification</w:t>
       </w:r>
@@ -12082,8 +12088,8 @@
       <w:pPr>
         <w:pStyle w:val="Heading2"/>
       </w:pPr>
-      <w:bookmarkStart w:id="290" w:name="messaging-node-architecture"/>
-      <w:bookmarkEnd w:id="290"/>
+      <w:bookmarkStart w:id="291" w:name="messaging-node-architecture"/>
+      <w:bookmarkEnd w:id="291"/>
       <w:r>
         <w:t xml:space="preserve">Messaging Node Architecture</w:t>
       </w:r>
@@ -12110,7 +12116,7 @@
                     </pic:cNvPicPr>
                   </pic:nvPicPr>
                   <pic:blipFill>
-                    <a:blip r:embed="rId291"/>
+                    <a:blip r:embed="rId292"/>
                     <a:stretch>
                       <a:fillRect/>
                     </a:stretch>
@@ -12149,8 +12155,8 @@
       <w:pPr>
         <w:pStyle w:val="Heading3"/>
       </w:pPr>
-      <w:bookmarkStart w:id="292" w:name="core-functionalities"/>
-      <w:bookmarkEnd w:id="292"/>
+      <w:bookmarkStart w:id="293" w:name="core-functionalities"/>
+      <w:bookmarkEnd w:id="293"/>
       <w:r>
         <w:t xml:space="preserve">Core Functionalities</w:t>
       </w:r>
@@ -12159,8 +12165,8 @@
       <w:pPr>
         <w:pStyle w:val="Heading4"/>
       </w:pPr>
-      <w:bookmarkStart w:id="293" w:name="message-bus-1"/>
-      <w:bookmarkEnd w:id="293"/>
+      <w:bookmarkStart w:id="294" w:name="message-bus-1"/>
+      <w:bookmarkEnd w:id="294"/>
       <w:r>
         <w:t xml:space="preserve">Message BUS</w:t>
       </w:r>
@@ -12174,8 +12180,8 @@
       <w:pPr>
         <w:pStyle w:val="Heading4"/>
       </w:pPr>
-      <w:bookmarkStart w:id="294" w:name="access-control"/>
-      <w:bookmarkEnd w:id="294"/>
+      <w:bookmarkStart w:id="295" w:name="access-control"/>
+      <w:bookmarkEnd w:id="295"/>
       <w:r>
         <w:t xml:space="preserve">Access Control</w:t>
       </w:r>
@@ -12189,8 +12195,8 @@
       <w:pPr>
         <w:pStyle w:val="Heading4"/>
       </w:pPr>
-      <w:bookmarkStart w:id="295" w:name="session-management"/>
-      <w:bookmarkEnd w:id="295"/>
+      <w:bookmarkStart w:id="296" w:name="session-management"/>
+      <w:bookmarkEnd w:id="296"/>
       <w:r>
         <w:t xml:space="preserve">Session Management</w:t>
       </w:r>
@@ -12204,8 +12210,8 @@
       <w:pPr>
         <w:pStyle w:val="Heading4"/>
       </w:pPr>
-      <w:bookmarkStart w:id="296" w:name="address-allocation-management"/>
-      <w:bookmarkEnd w:id="296"/>
+      <w:bookmarkStart w:id="297" w:name="address-allocation-management"/>
+      <w:bookmarkEnd w:id="297"/>
       <w:r>
         <w:t xml:space="preserve">Address Allocation Management</w:t>
       </w:r>
@@ -12224,8 +12230,8 @@
       <w:pPr>
         <w:pStyle w:val="Heading3"/>
       </w:pPr>
-      <w:bookmarkStart w:id="297" w:name="protocol-stub-1"/>
-      <w:bookmarkEnd w:id="297"/>
+      <w:bookmarkStart w:id="298" w:name="protocol-stub-1"/>
+      <w:bookmarkEnd w:id="298"/>
       <w:r>
         <w:t xml:space="preserve">Protocol Stub</w:t>
       </w:r>
@@ -12249,8 +12255,8 @@
       <w:pPr>
         <w:pStyle w:val="Heading3"/>
       </w:pPr>
-      <w:bookmarkStart w:id="298" w:name="connectors"/>
-      <w:bookmarkEnd w:id="298"/>
+      <w:bookmarkStart w:id="299" w:name="connectors"/>
+      <w:bookmarkEnd w:id="299"/>
       <w:r>
         <w:t xml:space="preserve">Connectors</w:t>
       </w:r>
@@ -12263,7 +12269,7 @@
     <w:p>
       <w:pPr>
         <w:numPr>
-          <w:numId w:val="1048"/>
+          <w:numId w:val="1050"/>
           <w:ilvl w:val="0"/>
         </w:numPr>
       </w:pPr>
@@ -12274,7 +12280,7 @@
     <w:p>
       <w:pPr>
         <w:numPr>
-          <w:numId w:val="1048"/>
+          <w:numId w:val="1050"/>
           <w:ilvl w:val="0"/>
         </w:numPr>
       </w:pPr>
@@ -12285,7 +12291,7 @@
     <w:p>
       <w:pPr>
         <w:numPr>
-          <w:numId w:val="1048"/>
+          <w:numId w:val="1050"/>
           <w:ilvl w:val="0"/>
         </w:numPr>
       </w:pPr>
@@ -12296,7 +12302,7 @@
     <w:p>
       <w:pPr>
         <w:numPr>
-          <w:numId w:val="1048"/>
+          <w:numId w:val="1050"/>
           <w:ilvl w:val="0"/>
         </w:numPr>
       </w:pPr>
@@ -12313,8 +12319,8 @@
       <w:pPr>
         <w:pStyle w:val="Heading2"/>
       </w:pPr>
-      <w:bookmarkStart w:id="299" w:name="vertx-specification"/>
-      <w:bookmarkEnd w:id="299"/>
+      <w:bookmarkStart w:id="300" w:name="vertx-specification"/>
+      <w:bookmarkEnd w:id="300"/>
       <w:r>
         <w:t xml:space="preserve">Vertx Specification</w:t>
       </w:r>
@@ -12323,8 +12329,8 @@
       <w:pPr>
         <w:pStyle w:val="Heading3"/>
       </w:pPr>
-      <w:bookmarkStart w:id="300" w:name="core-functionalities-1"/>
-      <w:bookmarkEnd w:id="300"/>
+      <w:bookmarkStart w:id="301" w:name="core-functionalities-1"/>
+      <w:bookmarkEnd w:id="301"/>
       <w:r>
         <w:t xml:space="preserve">Core Functionalities</w:t>
       </w:r>
@@ -12333,7 +12339,7 @@
       <w:pPr>
         <w:pStyle w:val="Compact"/>
         <w:numPr>
-          <w:numId w:val="1049"/>
+          <w:numId w:val="1051"/>
           <w:ilvl w:val="0"/>
         </w:numPr>
       </w:pPr>
@@ -12411,7 +12417,7 @@
       <w:pPr>
         <w:pStyle w:val="Compact"/>
         <w:numPr>
-          <w:numId w:val="1049"/>
+          <w:numId w:val="1051"/>
           <w:ilvl w:val="0"/>
         </w:numPr>
       </w:pPr>
@@ -12429,7 +12435,7 @@
       <w:pPr>
         <w:pStyle w:val="Compact"/>
         <w:numPr>
-          <w:numId w:val="1049"/>
+          <w:numId w:val="1051"/>
           <w:ilvl w:val="0"/>
         </w:numPr>
       </w:pPr>
@@ -12441,8 +12447,8 @@
       <w:pPr>
         <w:pStyle w:val="Heading4"/>
       </w:pPr>
-      <w:bookmarkStart w:id="301" w:name="pipeline"/>
-      <w:bookmarkEnd w:id="301"/>
+      <w:bookmarkStart w:id="302" w:name="pipeline"/>
+      <w:bookmarkEnd w:id="302"/>
       <w:r>
         <w:t xml:space="preserve">Pipeline</w:t>
       </w:r>
@@ -12495,8 +12501,8 @@
       <w:pPr>
         <w:pStyle w:val="Heading4"/>
       </w:pPr>
-      <w:bookmarkStart w:id="302" w:name="session-management-1"/>
-      <w:bookmarkEnd w:id="302"/>
+      <w:bookmarkStart w:id="303" w:name="session-management-1"/>
+      <w:bookmarkEnd w:id="303"/>
       <w:r>
         <w:t xml:space="preserve">Session Management</w:t>
       </w:r>
@@ -12510,8 +12516,8 @@
       <w:pPr>
         <w:pStyle w:val="Heading4"/>
       </w:pPr>
-      <w:bookmarkStart w:id="303" w:name="address-allocation-management-1"/>
-      <w:bookmarkEnd w:id="303"/>
+      <w:bookmarkStart w:id="304" w:name="address-allocation-management-1"/>
+      <w:bookmarkEnd w:id="304"/>
       <w:r>
         <w:t xml:space="preserve">Address Allocation Management</w:t>
       </w:r>
@@ -12525,8 +12531,8 @@
       <w:pPr>
         <w:pStyle w:val="Heading4"/>
       </w:pPr>
-      <w:bookmarkStart w:id="304" w:name="access-control-1"/>
-      <w:bookmarkEnd w:id="304"/>
+      <w:bookmarkStart w:id="305" w:name="access-control-1"/>
+      <w:bookmarkEnd w:id="305"/>
       <w:r>
         <w:t xml:space="preserve">Access Control</w:t>
       </w:r>
@@ -12540,8 +12546,8 @@
       <w:pPr>
         <w:pStyle w:val="Heading4"/>
       </w:pPr>
-      <w:bookmarkStart w:id="305" w:name="message-bus-2"/>
-      <w:bookmarkEnd w:id="305"/>
+      <w:bookmarkStart w:id="306" w:name="message-bus-2"/>
+      <w:bookmarkEnd w:id="306"/>
       <w:r>
         <w:t xml:space="preserve">Message BUS</w:t>
       </w:r>
@@ -12570,8 +12576,8 @@
       <w:pPr>
         <w:pStyle w:val="Heading3"/>
       </w:pPr>
-      <w:bookmarkStart w:id="306" w:name="protocol-stub-sandbox"/>
-      <w:bookmarkEnd w:id="306"/>
+      <w:bookmarkStart w:id="307" w:name="protocol-stub-sandbox"/>
+      <w:bookmarkEnd w:id="307"/>
       <w:r>
         <w:t xml:space="preserve">Protocol Stub Sandbox</w:t>
       </w:r>
@@ -12585,8 +12591,8 @@
       <w:pPr>
         <w:pStyle w:val="Heading3"/>
       </w:pPr>
-      <w:bookmarkStart w:id="307" w:name="connectors-1"/>
-      <w:bookmarkEnd w:id="307"/>
+      <w:bookmarkStart w:id="308" w:name="connectors-1"/>
+      <w:bookmarkEnd w:id="308"/>
       <w:r>
         <w:t xml:space="preserve">Connectors</w:t>
       </w:r>
@@ -12595,8 +12601,8 @@
       <w:pPr>
         <w:pStyle w:val="Heading4"/>
       </w:pPr>
-      <w:bookmarkStart w:id="308" w:name="end-user-device-connector"/>
-      <w:bookmarkEnd w:id="308"/>
+      <w:bookmarkStart w:id="309" w:name="end-user-device-connector"/>
+      <w:bookmarkEnd w:id="309"/>
       <w:r>
         <w:t xml:space="preserve">End User Device Connector</w:t>
       </w:r>
@@ -12610,8 +12616,8 @@
       <w:pPr>
         <w:pStyle w:val="Heading4"/>
       </w:pPr>
-      <w:bookmarkStart w:id="309" w:name="network-server-connector"/>
-      <w:bookmarkEnd w:id="309"/>
+      <w:bookmarkStart w:id="310" w:name="network-server-connector"/>
+      <w:bookmarkEnd w:id="310"/>
       <w:r>
         <w:t xml:space="preserve">Network Server Connector</w:t>
       </w:r>
@@ -12625,8 +12631,8 @@
       <w:pPr>
         <w:pStyle w:val="Heading4"/>
       </w:pPr>
-      <w:bookmarkStart w:id="310" w:name="registry-connector"/>
-      <w:bookmarkEnd w:id="310"/>
+      <w:bookmarkStart w:id="311" w:name="registry-connector"/>
+      <w:bookmarkEnd w:id="311"/>
       <w:r>
         <w:t xml:space="preserve">Registry Connector</w:t>
       </w:r>
@@ -12640,8 +12646,8 @@
       <w:pPr>
         <w:pStyle w:val="Heading4"/>
       </w:pPr>
-      <w:bookmarkStart w:id="311" w:name="idm-connector"/>
-      <w:bookmarkEnd w:id="311"/>
+      <w:bookmarkStart w:id="312" w:name="idm-connector"/>
+      <w:bookmarkEnd w:id="312"/>
       <w:r>
         <w:t xml:space="preserve">IdM Connector</w:t>
       </w:r>
@@ -12663,7 +12669,7 @@
       <w:r>
         <w:t xml:space="preserve"> </w:t>
       </w:r>
-      <w:hyperlink r:id="rId312">
+      <w:hyperlink r:id="rId313">
         <w:r>
           <w:rPr>
             <w:rStyle w:val="Link"/>
@@ -12682,8 +12688,8 @@
       <w:pPr>
         <w:pStyle w:val="Heading2"/>
       </w:pPr>
-      <w:bookmarkStart w:id="313" w:name="node.js-based-messaging-node-specification"/>
-      <w:bookmarkEnd w:id="313"/>
+      <w:bookmarkStart w:id="314" w:name="node.js-based-messaging-node-specification"/>
+      <w:bookmarkEnd w:id="314"/>
       <w:r>
         <w:t xml:space="preserve">Node.js based Messaging Node Specification</w:t>
       </w:r>
@@ -12695,7 +12701,7 @@
       <w:r>
         <w:t xml:space="preserve"> </w:t>
       </w:r>
-      <w:hyperlink r:id="rId314">
+      <w:hyperlink r:id="rId315">
         <w:r>
           <w:rPr>
             <w:rStyle w:val="Link"/>
@@ -12714,8 +12720,8 @@
       <w:pPr>
         <w:pStyle w:val="Heading3"/>
       </w:pPr>
-      <w:bookmarkStart w:id="315" w:name="core-functionalities-2"/>
-      <w:bookmarkEnd w:id="315"/>
+      <w:bookmarkStart w:id="316" w:name="core-functionalities-2"/>
+      <w:bookmarkEnd w:id="316"/>
       <w:r>
         <w:t xml:space="preserve">Core Functionalities</w:t>
       </w:r>
@@ -12729,8 +12735,8 @@
       <w:pPr>
         <w:pStyle w:val="Heading4"/>
       </w:pPr>
-      <w:bookmarkStart w:id="316" w:name="message-bus-3"/>
-      <w:bookmarkEnd w:id="316"/>
+      <w:bookmarkStart w:id="317" w:name="message-bus-3"/>
+      <w:bookmarkEnd w:id="317"/>
       <w:r>
         <w:t xml:space="preserve">Message BUS</w:t>
       </w:r>
@@ -12742,7 +12748,7 @@
       <w:r>
         <w:t xml:space="preserve"> </w:t>
       </w:r>
-      <w:hyperlink r:id="rId317">
+      <w:hyperlink r:id="rId318">
         <w:r>
           <w:rPr>
             <w:rStyle w:val="Link"/>
@@ -12761,14 +12767,14 @@
       <w:pPr>
         <w:pStyle w:val="Heading5"/>
       </w:pPr>
-      <w:bookmarkStart w:id="318" w:name="usage-of-redis-with-node.js"/>
-      <w:bookmarkEnd w:id="318"/>
+      <w:bookmarkStart w:id="319" w:name="usage-of-redis-with-node.js"/>
+      <w:bookmarkEnd w:id="319"/>
       <w:r>
         <w:t xml:space="preserve">Usage of Redis with Node.js</w:t>
       </w:r>
     </w:p>
     <w:p>
-      <w:hyperlink r:id="rId319">
+      <w:hyperlink r:id="rId320">
         <w:r>
           <w:rPr>
             <w:rStyle w:val="Link"/>
@@ -12800,7 +12806,7 @@
       <w:r>
         <w:t xml:space="preserve"> </w:t>
       </w:r>
-      <w:hyperlink r:id="rId320">
+      <w:hyperlink r:id="rId321">
         <w:r>
           <w:rPr>
             <w:rStyle w:val="Link"/>
@@ -12819,8 +12825,8 @@
       <w:pPr>
         <w:pStyle w:val="Heading4"/>
       </w:pPr>
-      <w:bookmarkStart w:id="321" w:name="access-control-2"/>
-      <w:bookmarkEnd w:id="321"/>
+      <w:bookmarkStart w:id="322" w:name="access-control-2"/>
+      <w:bookmarkEnd w:id="322"/>
       <w:r>
         <w:t xml:space="preserve">Access Control</w:t>
       </w:r>
@@ -12855,8 +12861,8 @@
       <w:pPr>
         <w:pStyle w:val="Heading4"/>
       </w:pPr>
-      <w:bookmarkStart w:id="322" w:name="session-management-2"/>
-      <w:bookmarkEnd w:id="322"/>
+      <w:bookmarkStart w:id="323" w:name="session-management-2"/>
+      <w:bookmarkEnd w:id="323"/>
       <w:r>
         <w:t xml:space="preserve">Session Management</w:t>
       </w:r>
@@ -12868,7 +12874,7 @@
       <w:r>
         <w:t xml:space="preserve"> </w:t>
       </w:r>
-      <w:hyperlink r:id="rId323">
+      <w:hyperlink r:id="rId324">
         <w:r>
           <w:rPr>
             <w:rStyle w:val="Link"/>
@@ -12887,8 +12893,8 @@
       <w:pPr>
         <w:pStyle w:val="Heading4"/>
       </w:pPr>
-      <w:bookmarkStart w:id="324" w:name="address-allocation-management-2"/>
-      <w:bookmarkEnd w:id="324"/>
+      <w:bookmarkStart w:id="325" w:name="address-allocation-management-2"/>
+      <w:bookmarkEnd w:id="325"/>
       <w:r>
         <w:t xml:space="preserve">Address Allocation Management</w:t>
       </w:r>
@@ -12902,8 +12908,8 @@
       <w:pPr>
         <w:pStyle w:val="Heading4"/>
       </w:pPr>
-      <w:bookmarkStart w:id="325" w:name="protocol-stub-connectors"/>
-      <w:bookmarkEnd w:id="325"/>
+      <w:bookmarkStart w:id="326" w:name="protocol-stub-connectors"/>
+      <w:bookmarkEnd w:id="326"/>
       <w:r>
         <w:t xml:space="preserve">Protocol Stub &amp; Connectors</w:t>
       </w:r>
@@ -12917,8 +12923,8 @@
       <w:pPr>
         <w:pStyle w:val="Heading5"/>
       </w:pPr>
-      <w:bookmarkStart w:id="326" w:name="idm-connector-1"/>
-      <w:bookmarkEnd w:id="326"/>
+      <w:bookmarkStart w:id="327" w:name="idm-connector-1"/>
+      <w:bookmarkEnd w:id="327"/>
       <w:r>
         <w:t xml:space="preserve">IdM Connector</w:t>
       </w:r>
@@ -12937,8 +12943,8 @@
       <w:pPr>
         <w:pStyle w:val="Heading5"/>
       </w:pPr>
-      <w:bookmarkStart w:id="327" w:name="registry-connector-1"/>
-      <w:bookmarkEnd w:id="327"/>
+      <w:bookmarkStart w:id="328" w:name="registry-connector-1"/>
+      <w:bookmarkEnd w:id="328"/>
       <w:r>
         <w:t xml:space="preserve">Registry Connector</w:t>
       </w:r>
@@ -12952,8 +12958,8 @@
       <w:pPr>
         <w:pStyle w:val="Heading5"/>
       </w:pPr>
-      <w:bookmarkStart w:id="328" w:name="end-user-device-connector-1"/>
-      <w:bookmarkEnd w:id="328"/>
+      <w:bookmarkStart w:id="329" w:name="end-user-device-connector-1"/>
+      <w:bookmarkEnd w:id="329"/>
       <w:r>
         <w:t xml:space="preserve">End-User Device Connector</w:t>
       </w:r>
@@ -12967,8 +12973,8 @@
       <w:pPr>
         <w:pStyle w:val="Heading5"/>
       </w:pPr>
-      <w:bookmarkStart w:id="329" w:name="network-server-connector-1"/>
-      <w:bookmarkEnd w:id="329"/>
+      <w:bookmarkStart w:id="330" w:name="network-server-connector-1"/>
+      <w:bookmarkEnd w:id="330"/>
       <w:r>
         <w:t xml:space="preserve">Network Server Connector</w:t>
       </w:r>
@@ -12982,14 +12988,14 @@
       <w:pPr>
         <w:pStyle w:val="Heading5"/>
       </w:pPr>
-      <w:bookmarkStart w:id="330" w:name="node-sandbox-framework"/>
-      <w:bookmarkEnd w:id="330"/>
+      <w:bookmarkStart w:id="331" w:name="node-sandbox-framework"/>
+      <w:bookmarkEnd w:id="331"/>
       <w:r>
         <w:t xml:space="preserve">Node Sandbox framework</w:t>
       </w:r>
     </w:p>
     <w:p>
-      <w:hyperlink r:id="rId331">
+      <w:hyperlink r:id="rId332">
         <w:r>
           <w:rPr>
             <w:rStyle w:val="Link"/>
@@ -13008,8 +13014,8 @@
       <w:pPr>
         <w:pStyle w:val="Heading3"/>
       </w:pPr>
-      <w:bookmarkStart w:id="332" w:name="node.js-implementation-architecture"/>
-      <w:bookmarkEnd w:id="332"/>
+      <w:bookmarkStart w:id="333" w:name="node.js-implementation-architecture"/>
+      <w:bookmarkEnd w:id="333"/>
       <w:r>
         <w:t xml:space="preserve">Node.js implementation architecture</w:t>
       </w:r>
@@ -13044,7 +13050,7 @@
                     </pic:cNvPicPr>
                   </pic:nvPicPr>
                   <pic:blipFill>
-                    <a:blip r:embed="rId333"/>
+                    <a:blip r:embed="rId334"/>
                     <a:stretch>
                       <a:fillRect/>
                     </a:stretch>
@@ -13109,7 +13115,7 @@
                     </pic:cNvPicPr>
                   </pic:nvPicPr>
                   <pic:blipFill>
-                    <a:blip r:embed="rId334"/>
+                    <a:blip r:embed="rId335"/>
                     <a:stretch>
                       <a:fillRect/>
                     </a:stretch>
@@ -13174,7 +13180,7 @@
                     </pic:cNvPicPr>
                   </pic:nvPicPr>
                   <pic:blipFill>
-                    <a:blip r:embed="rId335"/>
+                    <a:blip r:embed="rId336"/>
                     <a:stretch>
                       <a:fillRect/>
                     </a:stretch>
@@ -13213,8 +13219,8 @@
       <w:pPr>
         <w:pStyle w:val="Heading2"/>
       </w:pPr>
-      <w:bookmarkStart w:id="336" w:name="matrix.org-based-messaging-node-specification"/>
-      <w:bookmarkEnd w:id="336"/>
+      <w:bookmarkStart w:id="337" w:name="matrix.org-based-messaging-node-specification"/>
+      <w:bookmarkEnd w:id="337"/>
       <w:r>
         <w:t xml:space="preserve">Matrix.org based Messaging Node Specification</w:t>
       </w:r>
@@ -13228,8 +13234,8 @@
       <w:pPr>
         <w:pStyle w:val="Heading3"/>
       </w:pPr>
-      <w:bookmarkStart w:id="337" w:name="protocol-stub-and-connectors"/>
-      <w:bookmarkEnd w:id="337"/>
+      <w:bookmarkStart w:id="338" w:name="protocol-stub-and-connectors"/>
+      <w:bookmarkEnd w:id="338"/>
       <w:r>
         <w:t xml:space="preserve">Protocol Stub and Connectors</w:t>
       </w:r>
@@ -13253,8 +13259,8 @@
       <w:pPr>
         <w:pStyle w:val="Heading4"/>
       </w:pPr>
-      <w:bookmarkStart w:id="338" w:name="matrix-as-protocol-on-the-fly-client"/>
-      <w:bookmarkEnd w:id="338"/>
+      <w:bookmarkStart w:id="339" w:name="matrix-as-protocol-on-the-fly-client"/>
+      <w:bookmarkEnd w:id="339"/>
       <w:r>
         <w:t xml:space="preserve">Matrix as Protocol-on-the-fly client</w:t>
       </w:r>
@@ -13273,8 +13279,8 @@
       <w:pPr>
         <w:pStyle w:val="Heading4"/>
       </w:pPr>
-      <w:bookmarkStart w:id="339" w:name="matrix-as-protocol-on-the-fly-server"/>
-      <w:bookmarkEnd w:id="339"/>
+      <w:bookmarkStart w:id="340" w:name="matrix-as-protocol-on-the-fly-server"/>
+      <w:bookmarkEnd w:id="340"/>
       <w:r>
         <w:t xml:space="preserve">Matrix as Protocol-on-the-fly server</w:t>
       </w:r>
@@ -13288,8 +13294,8 @@
       <w:pPr>
         <w:pStyle w:val="Heading4"/>
       </w:pPr>
-      <w:bookmarkStart w:id="340" w:name="connectors-in-matrix"/>
-      <w:bookmarkEnd w:id="340"/>
+      <w:bookmarkStart w:id="341" w:name="connectors-in-matrix"/>
+      <w:bookmarkEnd w:id="341"/>
       <w:r>
         <w:t xml:space="preserve">Connectors in Matrix</w:t>
       </w:r>
@@ -13308,8 +13314,8 @@
       <w:pPr>
         <w:pStyle w:val="Heading3"/>
       </w:pPr>
-      <w:bookmarkStart w:id="341" w:name="core-functionalities-3"/>
-      <w:bookmarkEnd w:id="341"/>
+      <w:bookmarkStart w:id="342" w:name="core-functionalities-3"/>
+      <w:bookmarkEnd w:id="342"/>
       <w:r>
         <w:t xml:space="preserve">Core Functionalities</w:t>
       </w:r>
@@ -13318,8 +13324,8 @@
       <w:pPr>
         <w:pStyle w:val="Heading4"/>
       </w:pPr>
-      <w:bookmarkStart w:id="342" w:name="message-bus-4"/>
-      <w:bookmarkEnd w:id="342"/>
+      <w:bookmarkStart w:id="343" w:name="message-bus-4"/>
+      <w:bookmarkEnd w:id="343"/>
       <w:r>
         <w:t xml:space="preserve">Message Bus</w:t>
       </w:r>
@@ -13338,8 +13344,8 @@
       <w:pPr>
         <w:pStyle w:val="Heading4"/>
       </w:pPr>
-      <w:bookmarkStart w:id="343" w:name="access-control-3"/>
-      <w:bookmarkEnd w:id="343"/>
+      <w:bookmarkStart w:id="344" w:name="access-control-3"/>
+      <w:bookmarkEnd w:id="344"/>
       <w:r>
         <w:t xml:space="preserve">Access Control</w:t>
       </w:r>
@@ -13391,7 +13397,7 @@
                     </pic:cNvPicPr>
                   </pic:nvPicPr>
                   <pic:blipFill>
-                    <a:blip r:embed="rId344"/>
+                    <a:blip r:embed="rId345"/>
                     <a:stretch>
                       <a:fillRect/>
                     </a:stretch>
@@ -13430,8 +13436,8 @@
       <w:pPr>
         <w:pStyle w:val="Heading4"/>
       </w:pPr>
-      <w:bookmarkStart w:id="345" w:name="session-management-3"/>
-      <w:bookmarkEnd w:id="345"/>
+      <w:bookmarkStart w:id="346" w:name="session-management-3"/>
+      <w:bookmarkEnd w:id="346"/>
       <w:r>
         <w:t xml:space="preserve">Session Management</w:t>
       </w:r>
@@ -13445,7 +13451,7 @@
       <w:pPr>
         <w:pStyle w:val="Compact"/>
         <w:numPr>
-          <w:numId w:val="1050"/>
+          <w:numId w:val="1052"/>
           <w:ilvl w:val="0"/>
         </w:numPr>
       </w:pPr>
@@ -13457,7 +13463,7 @@
       <w:pPr>
         <w:pStyle w:val="Compact"/>
         <w:numPr>
-          <w:numId w:val="1050"/>
+          <w:numId w:val="1052"/>
           <w:ilvl w:val="0"/>
         </w:numPr>
       </w:pPr>
@@ -13469,7 +13475,7 @@
       <w:pPr>
         <w:pStyle w:val="Compact"/>
         <w:numPr>
-          <w:numId w:val="1050"/>
+          <w:numId w:val="1052"/>
           <w:ilvl w:val="0"/>
         </w:numPr>
       </w:pPr>
@@ -13481,8 +13487,8 @@
       <w:pPr>
         <w:pStyle w:val="Heading5"/>
       </w:pPr>
-      <w:bookmarkStart w:id="346" w:name="user-session-control"/>
-      <w:bookmarkEnd w:id="346"/>
+      <w:bookmarkStart w:id="347" w:name="user-session-control"/>
+      <w:bookmarkEnd w:id="347"/>
       <w:r>
         <w:t xml:space="preserve">User session control</w:t>
       </w:r>
@@ -13501,7 +13507,7 @@
       <w:pPr>
         <w:pStyle w:val="Compact"/>
         <w:numPr>
-          <w:numId w:val="1051"/>
+          <w:numId w:val="1053"/>
           <w:ilvl w:val="0"/>
         </w:numPr>
       </w:pPr>
@@ -13513,7 +13519,7 @@
       <w:pPr>
         <w:pStyle w:val="Compact"/>
         <w:numPr>
-          <w:numId w:val="1051"/>
+          <w:numId w:val="1053"/>
           <w:ilvl w:val="0"/>
         </w:numPr>
       </w:pPr>
@@ -13525,7 +13531,7 @@
       <w:pPr>
         <w:pStyle w:val="Compact"/>
         <w:numPr>
-          <w:numId w:val="1051"/>
+          <w:numId w:val="1053"/>
           <w:ilvl w:val="0"/>
         </w:numPr>
       </w:pPr>
@@ -13537,7 +13543,7 @@
       <w:pPr>
         <w:pStyle w:val="Compact"/>
         <w:numPr>
-          <w:numId w:val="1051"/>
+          <w:numId w:val="1053"/>
           <w:ilvl w:val="0"/>
         </w:numPr>
       </w:pPr>
@@ -13549,7 +13555,7 @@
       <w:pPr>
         <w:pStyle w:val="Compact"/>
         <w:numPr>
-          <w:numId w:val="1051"/>
+          <w:numId w:val="1053"/>
           <w:ilvl w:val="0"/>
         </w:numPr>
       </w:pPr>
@@ -13566,8 +13572,8 @@
       <w:pPr>
         <w:pStyle w:val="Heading5"/>
       </w:pPr>
-      <w:bookmarkStart w:id="347" w:name="communication-session-control"/>
-      <w:bookmarkEnd w:id="347"/>
+      <w:bookmarkStart w:id="348" w:name="communication-session-control"/>
+      <w:bookmarkEnd w:id="348"/>
       <w:r>
         <w:t xml:space="preserve">Communication session control</w:t>
       </w:r>
@@ -13581,8 +13587,8 @@
       <w:pPr>
         <w:pStyle w:val="Heading5"/>
       </w:pPr>
-      <w:bookmarkStart w:id="348" w:name="stub-and-connector-management"/>
-      <w:bookmarkEnd w:id="348"/>
+      <w:bookmarkStart w:id="349" w:name="stub-and-connector-management"/>
+      <w:bookmarkEnd w:id="349"/>
       <w:r>
         <w:t xml:space="preserve">Stub and connector management</w:t>
       </w:r>
@@ -13606,8 +13612,8 @@
       <w:pPr>
         <w:pStyle w:val="Heading4"/>
       </w:pPr>
-      <w:bookmarkStart w:id="349" w:name="address-allocation-management-3"/>
-      <w:bookmarkEnd w:id="349"/>
+      <w:bookmarkStart w:id="350" w:name="address-allocation-management-3"/>
+      <w:bookmarkEnd w:id="350"/>
       <w:r>
         <w:t xml:space="preserve">Address Allocation Management</w:t>
       </w:r>
@@ -13629,10 +13635,374 @@
     </w:p>
     <w:p>
       <w:pPr>
+        <w:pStyle w:val="Heading2"/>
+      </w:pPr>
+      <w:bookmarkStart w:id="351" w:name="service-framework"/>
+      <w:bookmarkEnd w:id="351"/>
+      <w:r>
+        <w:t xml:space="preserve">Service Framework</w:t>
+      </w:r>
+    </w:p>
+    <w:p>
+      <w:r>
+        <w:t xml:space="preserve">The Hyperty Runtime APIs were designed to be Developer friendly and they only have to deal with a few functions namely:</w:t>
+      </w:r>
+    </w:p>
+    <w:p>
+      <w:pPr>
+        <w:pStyle w:val="Compact"/>
+        <w:numPr>
+          <w:numId w:val="1054"/>
+          <w:ilvl w:val="0"/>
+        </w:numPr>
+      </w:pPr>
+      <w:r>
+        <w:t xml:space="preserve">MsgBUS.postMessage() that is used to post messages in order to communicate with other remote Hyperty Instances and with back-end reTHINK Support Services</w:t>
+      </w:r>
+    </w:p>
+    <w:p>
+      <w:pPr>
+        <w:pStyle w:val="Compact"/>
+        <w:numPr>
+          <w:numId w:val="1054"/>
+          <w:ilvl w:val="0"/>
+        </w:numPr>
+      </w:pPr>
+      <w:r>
+        <w:t xml:space="preserve">Syncher API that is used to communicate through the Reporter-Observer communication pattern</w:t>
+      </w:r>
+    </w:p>
+    <w:p>
+      <w:r>
+        <w:t xml:space="preserve">In addition, Hyperty Developers would have to implement the Hyperty API, which is mainly the init() function, used to activate the Hyperty Instance with required configuration parameters, and the postMessage() function that is used to receive messages from the Hyperty Runtime Message BUS.</w:t>
+      </w:r>
+    </w:p>
+    <w:p>
+      <w:r>
+        <w:t xml:space="preserve">However, Hyperty Developer would still have to handle with a few tasks that could be automated in order to increase its productivity, namely the setup of data object synchronisation, and the instantiation of Data Objects and Messages according to reTHINK Data Model.</w:t>
+      </w:r>
+    </w:p>
+    <w:p>
+      <w:r>
+        <w:t xml:space="preserve">The Hyperty Service Framework is a Software Development Toolkit (SDK) that will feature a comprehensive set of application program interfaces (APIs) and JavaScript libraries to facilitate the development of Hyperties within the reTHINK architecture.</w:t>
+      </w:r>
+    </w:p>
+    <w:p>
+      <w:r>
+        <w:t xml:space="preserve">Thus, the Hyperty Service Framework should provide:</w:t>
+      </w:r>
+    </w:p>
+    <w:p>
+      <w:pPr>
+        <w:pStyle w:val="Compact"/>
+        <w:numPr>
+          <w:numId w:val="1055"/>
+          <w:ilvl w:val="0"/>
+        </w:numPr>
+      </w:pPr>
+      <w:r>
+        <w:t xml:space="preserve">factory functionalities for creating and managing the reTHINK Messages and Data Objects</w:t>
+      </w:r>
+    </w:p>
+    <w:p>
+      <w:pPr>
+        <w:pStyle w:val="Compact"/>
+        <w:numPr>
+          <w:numId w:val="1055"/>
+          <w:ilvl w:val="0"/>
+        </w:numPr>
+      </w:pPr>
+      <w:r>
+        <w:t xml:space="preserve">templates for creating Hyperty Data Objects for the basic specified Hyperty Types (Communication, Identity, Context)</w:t>
+      </w:r>
+    </w:p>
+    <w:p>
+      <w:r>
+        <w:t xml:space="preserve">In addition, the Hyperty Service Framework will provide JavaScript libraries to speed up the implementation of conversational services (audio, video, chat, screen sharing) and context enabled services (IoT, context delivery, location). These services will be fully implemented in the scenarios implementation tasks and demonstrated in reTHINK testbes. The requirements from a software perspective have been defined in section 2.4.</w:t>
+      </w:r>
+    </w:p>
+    <w:p>
+      <w:r>
+        <w:t xml:space="preserve">A preliminary analysis of functionalities to be provided by the framework will be discussed and a high level capability set for the Framework will be presented in the next sections. For this input from three different areas of the reTHINK project will be examined namely:</w:t>
+      </w:r>
+    </w:p>
+    <w:p>
+      <w:pPr>
+        <w:pStyle w:val="Compact"/>
+        <w:numPr>
+          <w:numId w:val="1056"/>
+          <w:ilvl w:val="0"/>
+        </w:numPr>
+      </w:pPr>
+      <w:r>
+        <w:t xml:space="preserve">Uses Cases as specified in WP1 Task1.1</w:t>
+      </w:r>
+    </w:p>
+    <w:p>
+      <w:pPr>
+        <w:pStyle w:val="Compact"/>
+        <w:numPr>
+          <w:numId w:val="1056"/>
+          <w:ilvl w:val="0"/>
+        </w:numPr>
+      </w:pPr>
+      <w:r>
+        <w:t xml:space="preserve">Data Models as specified in WP2 Task 2.3</w:t>
+      </w:r>
+    </w:p>
+    <w:p>
+      <w:pPr>
+        <w:pStyle w:val="Compact"/>
+        <w:numPr>
+          <w:numId w:val="1056"/>
+          <w:ilvl w:val="0"/>
+        </w:numPr>
+      </w:pPr>
+      <w:r>
+        <w:t xml:space="preserve">Interface Design as specified in WP2 Task 2.4</w:t>
+      </w:r>
+    </w:p>
+    <w:p>
+      <w:pPr>
+        <w:pStyle w:val="Heading3"/>
+      </w:pPr>
+      <w:bookmarkStart w:id="352" w:name="use-cases"/>
+      <w:bookmarkEnd w:id="352"/>
+      <w:r>
+        <w:t xml:space="preserve">Use Cases</w:t>
+      </w:r>
+    </w:p>
+    <w:p>
+      <w:r>
+        <w:t xml:space="preserve">D1.1 – “Use Cases and Sustainable Business Models” specified 15 user scenarios from which 5 have been selected as the main scenarios for the development of Hyperties in WP5. Details of these user scenarios can be found in D1.1.</w:t>
+      </w:r>
+    </w:p>
+    <w:p>
+      <w:pPr>
+        <w:pStyle w:val="Compact"/>
+        <w:numPr>
+          <w:numId w:val="1057"/>
+          <w:ilvl w:val="0"/>
+        </w:numPr>
+      </w:pPr>
+      <w:r>
+        <w:t xml:space="preserve">Daily life in a Smart City – Human-To-Human Communication</w:t>
+      </w:r>
+    </w:p>
+    <w:p>
+      <w:pPr>
+        <w:pStyle w:val="Compact"/>
+        <w:numPr>
+          <w:numId w:val="1057"/>
+          <w:ilvl w:val="0"/>
+        </w:numPr>
+      </w:pPr>
+      <w:r>
+        <w:t xml:space="preserve">Daily Life In A Smart City – Individual Contextual Services</w:t>
+      </w:r>
+    </w:p>
+    <w:p>
+      <w:pPr>
+        <w:pStyle w:val="Compact"/>
+        <w:numPr>
+          <w:numId w:val="1057"/>
+          <w:ilvl w:val="0"/>
+        </w:numPr>
+      </w:pPr>
+      <w:r>
+        <w:t xml:space="preserve">Hotel Guest Web Application* Apartment Rental Monitoring And Control Application</w:t>
+      </w:r>
+    </w:p>
+    <w:p>
+      <w:pPr>
+        <w:pStyle w:val="Compact"/>
+        <w:numPr>
+          <w:numId w:val="1057"/>
+          <w:ilvl w:val="0"/>
+        </w:numPr>
+      </w:pPr>
+      <w:r>
+        <w:t xml:space="preserve">Smart Enterprise –Contextual Enriched Communication in Smart Enterprises</w:t>
+      </w:r>
+    </w:p>
+    <w:p>
+      <w:r>
+        <w:t xml:space="preserve">From the above user scenarios specific actors/roles, requirements and use cases where identified and specified. These functionalities include:</w:t>
+      </w:r>
+    </w:p>
+    <w:p>
+      <w:pPr>
+        <w:pStyle w:val="Compact"/>
+        <w:numPr>
+          <w:numId w:val="1058"/>
+          <w:ilvl w:val="0"/>
+        </w:numPr>
+      </w:pPr>
+      <w:r>
+        <w:t xml:space="preserve">Communication Service: the Hyperty Runtime already provides an API for H2H and M2M communication. Developers will be able to use this service directly from the Hyperty Runtime API</w:t>
+      </w:r>
+    </w:p>
+    <w:p>
+      <w:pPr>
+        <w:pStyle w:val="Compact"/>
+        <w:numPr>
+          <w:numId w:val="1058"/>
+          <w:ilvl w:val="0"/>
+        </w:numPr>
+      </w:pPr>
+      <w:r>
+        <w:t xml:space="preserve">Identity Service: a provider mechanism to access internal reTHNK IdP services or external IdPs (Google, Facebook, etc.)</w:t>
+      </w:r>
+    </w:p>
+    <w:p>
+      <w:pPr>
+        <w:pStyle w:val="Compact"/>
+        <w:numPr>
+          <w:numId w:val="1058"/>
+          <w:ilvl w:val="0"/>
+        </w:numPr>
+      </w:pPr>
+      <w:r>
+        <w:t xml:space="preserve">Data Storage functions: for storing persistent data</w:t>
+      </w:r>
+    </w:p>
+    <w:p>
+      <w:pPr>
+        <w:pStyle w:val="Compact"/>
+        <w:numPr>
+          <w:numId w:val="1058"/>
+          <w:ilvl w:val="0"/>
+        </w:numPr>
+      </w:pPr>
+      <w:r>
+        <w:t xml:space="preserve">Location functions: to access device specific context (e.g. GPS) to be used as context for different services</w:t>
+      </w:r>
+    </w:p>
+    <w:p>
+      <w:pPr>
+        <w:pStyle w:val="Compact"/>
+        <w:numPr>
+          <w:numId w:val="1058"/>
+          <w:ilvl w:val="0"/>
+        </w:numPr>
+      </w:pPr>
+      <w:r>
+        <w:t xml:space="preserve">User Entity Management: to manage one or multiple user profiles*Notification service: for notifying triggered events</w:t>
+      </w:r>
+    </w:p>
+    <w:p>
+      <w:r>
+        <w:t xml:space="preserve">For the Service Framework focus will be laid on functionalities that are not available on other open source JavaScript libraries.</w:t>
+      </w:r>
+    </w:p>
+    <w:p>
+      <w:pPr>
+        <w:pStyle w:val="Heading3"/>
+      </w:pPr>
+      <w:bookmarkStart w:id="353" w:name="data-models"/>
+      <w:bookmarkEnd w:id="353"/>
+      <w:r>
+        <w:t xml:space="preserve">Data Models</w:t>
+      </w:r>
+    </w:p>
+    <w:p>
+      <w:r>
+        <w:t xml:space="preserve">In D2.2 Data models were specified from 3 different points of view - the service provider view, developer view and consumer view. For the Service Framework, focus will be laid only the developer view. The identified data models for the developer's perspective include the following:</w:t>
+      </w:r>
+    </w:p>
+    <w:p>
+      <w:r>
+        <w:rPr>
+          <w:b/>
+        </w:rPr>
+        <w:t xml:space="preserve">Hyperty Descriptor Model</w:t>
+      </w:r>
+      <w:r>
+        <w:t xml:space="preserve">: As described in D2.2, the Hyperty data model is used to model different types of Hyperty provided by the Service Provider. The Hyperty descriptor contains sets of data objects with information to the HypertyCatalogueURL, the type of Hyperty (communicator, identity or context), policies, constraints and configuration parameters. The Service Framework will provide JavaScript object templates specifying the Hyperty Descriptor Data Objects and extending them to create new Hyperty Types.</w:t>
+      </w:r>
+    </w:p>
+    <w:p>
+      <w:r>
+        <w:rPr>
+          <w:b/>
+        </w:rPr>
+        <w:t xml:space="preserve">User Identity Model</w:t>
+      </w:r>
+      <w:r>
+        <w:t xml:space="preserve">: This data model models a user entity within the reTHINK infrastructure. It has a unique identifier (UserUUIDURL) and multiple identifier Types (UserURL). The user entity is characterized by its profile (UserProfile) which may include information associated to the user : profile page URL, username, birthdate, picture, etc. To provide management functionalities to the developers to the reTHINK Identity management, the Hyperty Framework will need to interface with the Protocol Stub for Identity management.</w:t>
+      </w:r>
+    </w:p>
+    <w:p>
+      <w:r>
+        <w:rPr>
+          <w:b/>
+        </w:rPr>
+        <w:t xml:space="preserve">Context Model</w:t>
+      </w:r>
+      <w:r>
+        <w:t xml:space="preserve">: The context model is used to model different media types for representing simple sensors and device meta data which can be transmitted in a protocol such as CoAP or HTTP. The data model contains context information such as id, context type, time, tag and a list of context values which can be used in the M2M reTHINK uses cases. The Service Framework will provide factory functionalities for creating and managing these data objects.</w:t>
+      </w:r>
+    </w:p>
+    <w:p>
+      <w:r>
+        <w:rPr>
+          <w:b/>
+        </w:rPr>
+        <w:t xml:space="preserve">Communication Model</w:t>
+      </w:r>
+      <w:r>
+        <w:t xml:space="preserve">: The communication data model will be to model communications within the retHINK architecture for messaging and communicator Hyperties. The data model includes information for identifying a communication (id, owner, duration, etc.), the status of the communication (pending, open, closed, failed, paused), a list of participants (identity), the quality, the connection data object (webRTC connection) and message. The Service Framework should provide a set of functionalities for creation and management of the sessions. Some of these functionalities will be provided by the Hyperty Runtime. It is still to be determined to what abstraction level this should be made available to developers.</w:t>
+      </w:r>
+    </w:p>
+    <w:p>
+      <w:r>
+        <w:rPr>
+          <w:b/>
+        </w:rPr>
+        <w:t xml:space="preserve">Message Model</w:t>
+      </w:r>
+      <w:r>
+        <w:t xml:space="preserve"> </w:t>
+      </w:r>
+      <w:r>
+        <w:t xml:space="preserve">: This model specifies messages exchanged between Hyperties. It uses the Reporter-Observer communication pattern to create and synchronize object state changes amongst each other. The Hyperty Runtime includes this functionality which will be exposes to the developers through factory creation interfaces.</w:t>
+      </w:r>
+    </w:p>
+    <w:p>
+      <w:r>
+        <w:rPr>
+          <w:b/>
+        </w:rPr>
+        <w:t xml:space="preserve">Address Model</w:t>
+      </w:r>
+      <w:r>
+        <w:t xml:space="preserve"> </w:t>
+      </w:r>
+      <w:r>
+        <w:t xml:space="preserve">: Different address URL has been proposed for the reTHNK platform with respect to the different components. For example user:/// for Idp, hyperty-runtime:/// for the Hyperty Runtime and hyperty:/// for the Hyperty Instance. The Service Framework will provide factory classes for creation of different address URL types.</w:t>
+      </w:r>
+    </w:p>
+    <w:p>
+      <w:pPr>
+        <w:pStyle w:val="Heading3"/>
+      </w:pPr>
+      <w:bookmarkStart w:id="354" w:name="interfaces"/>
+      <w:bookmarkEnd w:id="354"/>
+      <w:r>
+        <w:t xml:space="preserve">Interfaces</w:t>
+      </w:r>
+    </w:p>
+    <w:p>
+      <w:r>
+        <w:t xml:space="preserve">D2.2 specified network interfaces (Registry, Catalogue, Identity Management, Messaging service) for performing CRUD operations over various Data Objects. The Proto-on-the-fly and the protocol stubs from the different components could directly be used here without implementing extra functionalities to the Service Framework.</w:t>
+      </w:r>
+    </w:p>
+    <w:p>
+      <w:pPr>
         <w:pStyle w:val="Heading1"/>
       </w:pPr>
-      <w:bookmarkStart w:id="350" w:name="conclusions"/>
-      <w:bookmarkEnd w:id="350"/>
+      <w:bookmarkStart w:id="355" w:name="conclusions"/>
+      <w:bookmarkEnd w:id="355"/>
       <w:r>
         <w:t xml:space="preserve">Conclusions</w:t>
       </w:r>
@@ -13681,8 +14051,8 @@
       <w:pPr>
         <w:pStyle w:val="Heading1"/>
       </w:pPr>
-      <w:bookmarkStart w:id="351" w:name="references"/>
-      <w:bookmarkEnd w:id="351"/>
+      <w:bookmarkStart w:id="356" w:name="references"/>
+      <w:bookmarkEnd w:id="356"/>
       <w:r>
         <w:t xml:space="preserve">References</w:t>
       </w:r>
@@ -13694,7 +14064,7 @@
       <w:r>
         <w:t xml:space="preserve"> </w:t>
       </w:r>
-      <w:hyperlink r:id="rId352">
+      <w:hyperlink r:id="rId357">
         <w:r>
           <w:rPr>
             <w:rStyle w:val="Link"/>
@@ -13710,7 +14080,7 @@
       <w:r>
         <w:t xml:space="preserve"> </w:t>
       </w:r>
-      <w:hyperlink r:id="rId353">
+      <w:hyperlink r:id="rId358">
         <w:r>
           <w:rPr>
             <w:rStyle w:val="Link"/>
@@ -13726,7 +14096,7 @@
       <w:r>
         <w:t xml:space="preserve"> </w:t>
       </w:r>
-      <w:hyperlink r:id="rId354">
+      <w:hyperlink r:id="rId359">
         <w:r>
           <w:rPr>
             <w:rStyle w:val="Link"/>
@@ -13742,7 +14112,7 @@
       <w:r>
         <w:t xml:space="preserve"> </w:t>
       </w:r>
-      <w:hyperlink r:id="rId355">
+      <w:hyperlink r:id="rId360">
         <w:r>
           <w:rPr>
             <w:rStyle w:val="Link"/>
@@ -13758,7 +14128,7 @@
       <w:r>
         <w:t xml:space="preserve"> </w:t>
       </w:r>
-      <w:hyperlink r:id="rId356">
+      <w:hyperlink r:id="rId361">
         <w:r>
           <w:rPr>
             <w:rStyle w:val="Link"/>
@@ -13774,7 +14144,7 @@
       <w:r>
         <w:t xml:space="preserve"> </w:t>
       </w:r>
-      <w:hyperlink r:id="rId357">
+      <w:hyperlink r:id="rId362">
         <w:r>
           <w:rPr>
             <w:rStyle w:val="Link"/>
@@ -13790,7 +14160,7 @@
       <w:r>
         <w:t xml:space="preserve"> </w:t>
       </w:r>
-      <w:hyperlink r:id="rId358">
+      <w:hyperlink r:id="rId363">
         <w:r>
           <w:rPr>
             <w:rStyle w:val="Link"/>
@@ -13806,7 +14176,7 @@
       <w:r>
         <w:t xml:space="preserve"> </w:t>
       </w:r>
-      <w:hyperlink r:id="rId359">
+      <w:hyperlink r:id="rId364">
         <w:r>
           <w:rPr>
             <w:rStyle w:val="Link"/>
@@ -13822,7 +14192,7 @@
       <w:r>
         <w:t xml:space="preserve"> </w:t>
       </w:r>
-      <w:hyperlink r:id="rId360">
+      <w:hyperlink r:id="rId365">
         <w:r>
           <w:rPr>
             <w:rStyle w:val="Link"/>
@@ -13838,7 +14208,7 @@
       <w:r>
         <w:t xml:space="preserve"> </w:t>
       </w:r>
-      <w:hyperlink r:id="rId361">
+      <w:hyperlink r:id="rId366">
         <w:r>
           <w:rPr>
             <w:rStyle w:val="Link"/>
@@ -13854,7 +14224,7 @@
       <w:r>
         <w:t xml:space="preserve"> </w:t>
       </w:r>
-      <w:hyperlink r:id="rId362">
+      <w:hyperlink r:id="rId367">
         <w:r>
           <w:rPr>
             <w:rStyle w:val="Link"/>
@@ -13870,7 +14240,7 @@
       <w:r>
         <w:t xml:space="preserve"> </w:t>
       </w:r>
-      <w:hyperlink r:id="rId363">
+      <w:hyperlink r:id="rId368">
         <w:r>
           <w:rPr>
             <w:rStyle w:val="Link"/>
@@ -13886,7 +14256,7 @@
       <w:r>
         <w:t xml:space="preserve"> </w:t>
       </w:r>
-      <w:hyperlink r:id="rId364">
+      <w:hyperlink r:id="rId369">
         <w:r>
           <w:rPr>
             <w:rStyle w:val="Link"/>
@@ -13902,7 +14272,7 @@
       <w:r>
         <w:t xml:space="preserve"> </w:t>
       </w:r>
-      <w:hyperlink r:id="rId365">
+      <w:hyperlink r:id="rId370">
         <w:r>
           <w:rPr>
             <w:rStyle w:val="Link"/>
@@ -13993,7 +14363,7 @@
       <w:r>
         <w:t xml:space="preserve"> </w:t>
       </w:r>
-      <w:hyperlink r:id="rId366">
+      <w:hyperlink r:id="rId371">
         <w:r>
           <w:rPr>
             <w:rStyle w:val="Link"/>
@@ -14009,7 +14379,7 @@
       <w:r>
         <w:t xml:space="preserve"> </w:t>
       </w:r>
-      <w:hyperlink r:id="rId367">
+      <w:hyperlink r:id="rId372">
         <w:r>
           <w:rPr>
             <w:rStyle w:val="Link"/>
@@ -14060,7 +14430,7 @@
       <w:r>
         <w:t xml:space="preserve"> </w:t>
       </w:r>
-      <w:hyperlink r:id="rId368">
+      <w:hyperlink r:id="rId373">
         <w:r>
           <w:rPr>
             <w:rStyle w:val="Link"/>
@@ -14076,7 +14446,7 @@
       <w:r>
         <w:t xml:space="preserve"> </w:t>
       </w:r>
-      <w:hyperlink r:id="rId369">
+      <w:hyperlink r:id="rId374">
         <w:r>
           <w:rPr>
             <w:rStyle w:val="Link"/>
@@ -14092,7 +14462,7 @@
       <w:r>
         <w:t xml:space="preserve"> </w:t>
       </w:r>
-      <w:hyperlink r:id="rId370">
+      <w:hyperlink r:id="rId375">
         <w:r>
           <w:rPr>
             <w:rStyle w:val="Link"/>
@@ -14108,7 +14478,7 @@
       <w:r>
         <w:t xml:space="preserve"> </w:t>
       </w:r>
-      <w:hyperlink r:id="rId371">
+      <w:hyperlink r:id="rId376">
         <w:r>
           <w:rPr>
             <w:rStyle w:val="Link"/>
@@ -14124,7 +14494,7 @@
       <w:r>
         <w:t xml:space="preserve"> </w:t>
       </w:r>
-      <w:hyperlink r:id="rId370">
+      <w:hyperlink r:id="rId375">
         <w:r>
           <w:rPr>
             <w:rStyle w:val="Link"/>
@@ -14140,7 +14510,7 @@
       <w:r>
         <w:t xml:space="preserve"> </w:t>
       </w:r>
-      <w:hyperlink r:id="rId372">
+      <w:hyperlink r:id="rId377">
         <w:r>
           <w:rPr>
             <w:rStyle w:val="Link"/>
@@ -14156,7 +14526,7 @@
       <w:r>
         <w:t xml:space="preserve"> </w:t>
       </w:r>
-      <w:hyperlink r:id="rId373">
+      <w:hyperlink r:id="rId378">
         <w:r>
           <w:rPr>
             <w:rStyle w:val="Link"/>
@@ -14172,7 +14542,7 @@
       <w:r>
         <w:t xml:space="preserve"> </w:t>
       </w:r>
-      <w:hyperlink r:id="rId374">
+      <w:hyperlink r:id="rId379">
         <w:r>
           <w:rPr>
             <w:rStyle w:val="Link"/>
@@ -14208,7 +14578,7 @@
       <w:r>
         <w:t xml:space="preserve"> </w:t>
       </w:r>
-      <w:hyperlink r:id="rId375">
+      <w:hyperlink r:id="rId380">
         <w:r>
           <w:rPr>
             <w:rStyle w:val="Link"/>
@@ -14224,7 +14594,7 @@
       <w:r>
         <w:t xml:space="preserve"> </w:t>
       </w:r>
-      <w:hyperlink r:id="rId376">
+      <w:hyperlink r:id="rId381">
         <w:r>
           <w:rPr>
             <w:rStyle w:val="Link"/>
@@ -14240,7 +14610,7 @@
       <w:r>
         <w:t xml:space="preserve"> </w:t>
       </w:r>
-      <w:hyperlink r:id="rId377">
+      <w:hyperlink r:id="rId382">
         <w:r>
           <w:rPr>
             <w:rStyle w:val="Link"/>
@@ -14632,7 +15002,7 @@
     <w:p>
       <w:pPr>
         <w:numPr>
-          <w:numId w:val="1052"/>
+          <w:numId w:val="1059"/>
           <w:ilvl w:val="0"/>
         </w:numPr>
       </w:pPr>
@@ -14643,7 +15013,7 @@
     <w:p>
       <w:pPr>
         <w:numPr>
-          <w:numId w:val="1052"/>
+          <w:numId w:val="1059"/>
           <w:ilvl w:val="0"/>
         </w:numPr>
       </w:pPr>
@@ -14654,7 +15024,7 @@
     <w:p>
       <w:pPr>
         <w:numPr>
-          <w:numId w:val="1052"/>
+          <w:numId w:val="1059"/>
           <w:ilvl w:val="0"/>
         </w:numPr>
       </w:pPr>
@@ -14665,7 +15035,7 @@
     <w:p>
       <w:pPr>
         <w:numPr>
-          <w:numId w:val="1052"/>
+          <w:numId w:val="1059"/>
           <w:ilvl w:val="0"/>
         </w:numPr>
       </w:pPr>
@@ -14676,7 +15046,7 @@
     <w:p>
       <w:pPr>
         <w:numPr>
-          <w:numId w:val="1052"/>
+          <w:numId w:val="1059"/>
           <w:ilvl w:val="0"/>
         </w:numPr>
       </w:pPr>
@@ -14687,7 +15057,7 @@
     <w:p>
       <w:pPr>
         <w:numPr>
-          <w:numId w:val="1052"/>
+          <w:numId w:val="1059"/>
           <w:ilvl w:val="0"/>
         </w:numPr>
       </w:pPr>
@@ -14698,7 +15068,7 @@
     <w:p>
       <w:pPr>
         <w:numPr>
-          <w:numId w:val="1052"/>
+          <w:numId w:val="1059"/>
           <w:ilvl w:val="0"/>
         </w:numPr>
       </w:pPr>
@@ -14709,7 +15079,7 @@
     <w:p>
       <w:pPr>
         <w:numPr>
-          <w:numId w:val="1052"/>
+          <w:numId w:val="1059"/>
           <w:ilvl w:val="0"/>
         </w:numPr>
       </w:pPr>
@@ -14720,7 +15090,7 @@
     <w:p>
       <w:pPr>
         <w:numPr>
-          <w:numId w:val="1052"/>
+          <w:numId w:val="1059"/>
           <w:ilvl w:val="0"/>
         </w:numPr>
       </w:pPr>
@@ -14731,7 +15101,7 @@
     <w:p>
       <w:pPr>
         <w:numPr>
-          <w:numId w:val="1052"/>
+          <w:numId w:val="1059"/>
           <w:ilvl w:val="0"/>
         </w:numPr>
       </w:pPr>
@@ -14742,7 +15112,7 @@
     <w:p>
       <w:pPr>
         <w:numPr>
-          <w:numId w:val="1052"/>
+          <w:numId w:val="1059"/>
           <w:ilvl w:val="0"/>
         </w:numPr>
       </w:pPr>
@@ -14753,7 +15123,7 @@
     <w:p>
       <w:pPr>
         <w:numPr>
-          <w:numId w:val="1052"/>
+          <w:numId w:val="1059"/>
           <w:ilvl w:val="0"/>
         </w:numPr>
       </w:pPr>
@@ -14764,7 +15134,7 @@
     <w:p>
       <w:pPr>
         <w:numPr>
-          <w:numId w:val="1052"/>
+          <w:numId w:val="1059"/>
           <w:ilvl w:val="0"/>
         </w:numPr>
       </w:pPr>
@@ -14775,7 +15145,7 @@
     <w:p>
       <w:pPr>
         <w:numPr>
-          <w:numId w:val="1052"/>
+          <w:numId w:val="1059"/>
           <w:ilvl w:val="0"/>
         </w:numPr>
       </w:pPr>
@@ -14786,7 +15156,7 @@
     <w:p>
       <w:pPr>
         <w:numPr>
-          <w:numId w:val="1052"/>
+          <w:numId w:val="1059"/>
           <w:ilvl w:val="0"/>
         </w:numPr>
       </w:pPr>
@@ -14797,7 +15167,7 @@
     <w:p>
       <w:pPr>
         <w:numPr>
-          <w:numId w:val="1052"/>
+          <w:numId w:val="1059"/>
           <w:ilvl w:val="0"/>
         </w:numPr>
       </w:pPr>
@@ -14808,7 +15178,7 @@
     <w:p>
       <w:pPr>
         <w:numPr>
-          <w:numId w:val="1052"/>
+          <w:numId w:val="1059"/>
           <w:ilvl w:val="0"/>
         </w:numPr>
       </w:pPr>
@@ -14819,7 +15189,7 @@
     <w:p>
       <w:pPr>
         <w:numPr>
-          <w:numId w:val="1052"/>
+          <w:numId w:val="1059"/>
           <w:ilvl w:val="0"/>
         </w:numPr>
       </w:pPr>
@@ -14830,7 +15200,7 @@
     <w:p>
       <w:pPr>
         <w:numPr>
-          <w:numId w:val="1052"/>
+          <w:numId w:val="1059"/>
           <w:ilvl w:val="0"/>
         </w:numPr>
       </w:pPr>
@@ -14841,7 +15211,7 @@
     <w:p>
       <w:pPr>
         <w:numPr>
-          <w:numId w:val="1052"/>
+          <w:numId w:val="1059"/>
           <w:ilvl w:val="0"/>
         </w:numPr>
       </w:pPr>
@@ -14852,7 +15222,7 @@
     <w:p>
       <w:pPr>
         <w:numPr>
-          <w:numId w:val="1052"/>
+          <w:numId w:val="1059"/>
           <w:ilvl w:val="0"/>
         </w:numPr>
       </w:pPr>
@@ -14863,7 +15233,7 @@
     <w:p>
       <w:pPr>
         <w:numPr>
-          <w:numId w:val="1052"/>
+          <w:numId w:val="1059"/>
           <w:ilvl w:val="0"/>
         </w:numPr>
       </w:pPr>
@@ -14874,7 +15244,7 @@
     <w:p>
       <w:pPr>
         <w:numPr>
-          <w:numId w:val="1052"/>
+          <w:numId w:val="1059"/>
           <w:ilvl w:val="0"/>
         </w:numPr>
       </w:pPr>
@@ -14885,7 +15255,7 @@
     <w:p>
       <w:pPr>
         <w:numPr>
-          <w:numId w:val="1052"/>
+          <w:numId w:val="1059"/>
           <w:ilvl w:val="0"/>
         </w:numPr>
       </w:pPr>
@@ -14896,7 +15266,7 @@
     <w:p>
       <w:pPr>
         <w:numPr>
-          <w:numId w:val="1052"/>
+          <w:numId w:val="1059"/>
           <w:ilvl w:val="0"/>
         </w:numPr>
       </w:pPr>
@@ -14907,7 +15277,7 @@
     <w:p>
       <w:pPr>
         <w:numPr>
-          <w:numId w:val="1052"/>
+          <w:numId w:val="1059"/>
           <w:ilvl w:val="0"/>
         </w:numPr>
       </w:pPr>
@@ -14918,7 +15288,7 @@
     <w:p>
       <w:pPr>
         <w:numPr>
-          <w:numId w:val="1052"/>
+          <w:numId w:val="1059"/>
           <w:ilvl w:val="0"/>
         </w:numPr>
       </w:pPr>
@@ -14929,7 +15299,7 @@
     <w:p>
       <w:pPr>
         <w:numPr>
-          <w:numId w:val="1052"/>
+          <w:numId w:val="1059"/>
           <w:ilvl w:val="0"/>
         </w:numPr>
       </w:pPr>
@@ -14940,7 +15310,7 @@
     <w:p>
       <w:pPr>
         <w:numPr>
-          <w:numId w:val="1052"/>
+          <w:numId w:val="1059"/>
           <w:ilvl w:val="0"/>
         </w:numPr>
       </w:pPr>
@@ -14951,7 +15321,7 @@
     <w:p>
       <w:pPr>
         <w:numPr>
-          <w:numId w:val="1052"/>
+          <w:numId w:val="1059"/>
           <w:ilvl w:val="0"/>
         </w:numPr>
       </w:pPr>
@@ -14962,7 +15332,7 @@
     <w:p>
       <w:pPr>
         <w:numPr>
-          <w:numId w:val="1052"/>
+          <w:numId w:val="1059"/>
           <w:ilvl w:val="0"/>
         </w:numPr>
       </w:pPr>
@@ -14973,7 +15343,7 @@
     <w:p>
       <w:pPr>
         <w:numPr>
-          <w:numId w:val="1052"/>
+          <w:numId w:val="1059"/>
           <w:ilvl w:val="0"/>
         </w:numPr>
       </w:pPr>
@@ -14984,7 +15354,7 @@
     <w:p>
       <w:pPr>
         <w:numPr>
-          <w:numId w:val="1052"/>
+          <w:numId w:val="1059"/>
           <w:ilvl w:val="0"/>
         </w:numPr>
       </w:pPr>
@@ -14995,7 +15365,7 @@
     <w:p>
       <w:pPr>
         <w:numPr>
-          <w:numId w:val="1052"/>
+          <w:numId w:val="1059"/>
           <w:ilvl w:val="0"/>
         </w:numPr>
       </w:pPr>
@@ -15006,7 +15376,7 @@
     <w:p>
       <w:pPr>
         <w:numPr>
-          <w:numId w:val="1052"/>
+          <w:numId w:val="1059"/>
           <w:ilvl w:val="0"/>
         </w:numPr>
       </w:pPr>
@@ -15017,7 +15387,7 @@
     <w:p>
       <w:pPr>
         <w:numPr>
-          <w:numId w:val="1052"/>
+          <w:numId w:val="1059"/>
           <w:ilvl w:val="0"/>
         </w:numPr>
       </w:pPr>
@@ -15028,7 +15398,7 @@
     <w:p>
       <w:pPr>
         <w:numPr>
-          <w:numId w:val="1052"/>
+          <w:numId w:val="1059"/>
           <w:ilvl w:val="0"/>
         </w:numPr>
       </w:pPr>
@@ -15039,7 +15409,7 @@
     <w:p>
       <w:pPr>
         <w:numPr>
-          <w:numId w:val="1052"/>
+          <w:numId w:val="1059"/>
           <w:ilvl w:val="0"/>
         </w:numPr>
       </w:pPr>
@@ -15050,7 +15420,7 @@
     <w:p>
       <w:pPr>
         <w:numPr>
-          <w:numId w:val="1052"/>
+          <w:numId w:val="1059"/>
           <w:ilvl w:val="0"/>
         </w:numPr>
       </w:pPr>
@@ -15061,7 +15431,7 @@
     <w:p>
       <w:pPr>
         <w:numPr>
-          <w:numId w:val="1052"/>
+          <w:numId w:val="1059"/>
           <w:ilvl w:val="0"/>
         </w:numPr>
       </w:pPr>
@@ -15072,7 +15442,7 @@
     <w:p>
       <w:pPr>
         <w:numPr>
-          <w:numId w:val="1052"/>
+          <w:numId w:val="1059"/>
           <w:ilvl w:val="0"/>
         </w:numPr>
       </w:pPr>
@@ -15083,7 +15453,7 @@
     <w:p>
       <w:pPr>
         <w:numPr>
-          <w:numId w:val="1052"/>
+          <w:numId w:val="1059"/>
           <w:ilvl w:val="0"/>
         </w:numPr>
       </w:pPr>
@@ -15094,7 +15464,7 @@
     <w:p>
       <w:pPr>
         <w:numPr>
-          <w:numId w:val="1052"/>
+          <w:numId w:val="1059"/>
           <w:ilvl w:val="0"/>
         </w:numPr>
       </w:pPr>
@@ -15105,7 +15475,7 @@
     <w:p>
       <w:pPr>
         <w:numPr>
-          <w:numId w:val="1052"/>
+          <w:numId w:val="1059"/>
           <w:ilvl w:val="0"/>
         </w:numPr>
       </w:pPr>
@@ -15116,7 +15486,7 @@
     <w:p>
       <w:pPr>
         <w:numPr>
-          <w:numId w:val="1052"/>
+          <w:numId w:val="1059"/>
           <w:ilvl w:val="0"/>
         </w:numPr>
       </w:pPr>
@@ -15127,7 +15497,7 @@
     <w:p>
       <w:pPr>
         <w:numPr>
-          <w:numId w:val="1052"/>
+          <w:numId w:val="1059"/>
           <w:ilvl w:val="0"/>
         </w:numPr>
       </w:pPr>
@@ -15138,7 +15508,7 @@
     <w:p>
       <w:pPr>
         <w:numPr>
-          <w:numId w:val="1052"/>
+          <w:numId w:val="1059"/>
           <w:ilvl w:val="0"/>
         </w:numPr>
       </w:pPr>
@@ -15149,7 +15519,7 @@
     <w:p>
       <w:pPr>
         <w:numPr>
-          <w:numId w:val="1052"/>
+          <w:numId w:val="1059"/>
           <w:ilvl w:val="0"/>
         </w:numPr>
       </w:pPr>
@@ -15160,7 +15530,7 @@
     <w:p>
       <w:pPr>
         <w:numPr>
-          <w:numId w:val="1052"/>
+          <w:numId w:val="1059"/>
           <w:ilvl w:val="0"/>
         </w:numPr>
       </w:pPr>
@@ -15171,7 +15541,7 @@
     <w:p>
       <w:pPr>
         <w:numPr>
-          <w:numId w:val="1052"/>
+          <w:numId w:val="1059"/>
           <w:ilvl w:val="0"/>
         </w:numPr>
       </w:pPr>
@@ -15182,7 +15552,7 @@
     <w:p>
       <w:pPr>
         <w:numPr>
-          <w:numId w:val="1052"/>
+          <w:numId w:val="1059"/>
           <w:ilvl w:val="0"/>
         </w:numPr>
       </w:pPr>
@@ -15193,7 +15563,7 @@
     <w:p>
       <w:pPr>
         <w:numPr>
-          <w:numId w:val="1052"/>
+          <w:numId w:val="1059"/>
           <w:ilvl w:val="0"/>
         </w:numPr>
       </w:pPr>
@@ -15204,7 +15574,7 @@
     <w:p>
       <w:pPr>
         <w:numPr>
-          <w:numId w:val="1052"/>
+          <w:numId w:val="1059"/>
           <w:ilvl w:val="0"/>
         </w:numPr>
       </w:pPr>
@@ -15215,7 +15585,7 @@
     <w:p>
       <w:pPr>
         <w:numPr>
-          <w:numId w:val="1052"/>
+          <w:numId w:val="1059"/>
           <w:ilvl w:val="0"/>
         </w:numPr>
       </w:pPr>
@@ -15226,7 +15596,7 @@
     <w:p>
       <w:pPr>
         <w:numPr>
-          <w:numId w:val="1052"/>
+          <w:numId w:val="1059"/>
           <w:ilvl w:val="0"/>
         </w:numPr>
       </w:pPr>
@@ -15237,7 +15607,7 @@
     <w:p>
       <w:pPr>
         <w:numPr>
-          <w:numId w:val="1052"/>
+          <w:numId w:val="1059"/>
           <w:ilvl w:val="0"/>
         </w:numPr>
       </w:pPr>
@@ -15248,7 +15618,7 @@
     <w:p>
       <w:pPr>
         <w:numPr>
-          <w:numId w:val="1052"/>
+          <w:numId w:val="1059"/>
           <w:ilvl w:val="0"/>
         </w:numPr>
       </w:pPr>
@@ -15259,7 +15629,7 @@
     <w:p>
       <w:pPr>
         <w:numPr>
-          <w:numId w:val="1052"/>
+          <w:numId w:val="1059"/>
           <w:ilvl w:val="0"/>
         </w:numPr>
       </w:pPr>
@@ -15270,7 +15640,7 @@
     <w:p>
       <w:pPr>
         <w:numPr>
-          <w:numId w:val="1052"/>
+          <w:numId w:val="1059"/>
           <w:ilvl w:val="0"/>
         </w:numPr>
       </w:pPr>
@@ -15281,7 +15651,7 @@
     <w:p>
       <w:pPr>
         <w:numPr>
-          <w:numId w:val="1052"/>
+          <w:numId w:val="1059"/>
           <w:ilvl w:val="0"/>
         </w:numPr>
       </w:pPr>
@@ -15292,7 +15662,7 @@
     <w:p>
       <w:pPr>
         <w:numPr>
-          <w:numId w:val="1052"/>
+          <w:numId w:val="1059"/>
           <w:ilvl w:val="0"/>
         </w:numPr>
       </w:pPr>
@@ -15303,7 +15673,7 @@
     <w:p>
       <w:pPr>
         <w:numPr>
-          <w:numId w:val="1052"/>
+          <w:numId w:val="1059"/>
           <w:ilvl w:val="0"/>
         </w:numPr>
       </w:pPr>
@@ -15314,7 +15684,7 @@
     <w:p>
       <w:pPr>
         <w:numPr>
-          <w:numId w:val="1052"/>
+          <w:numId w:val="1059"/>
           <w:ilvl w:val="0"/>
         </w:numPr>
       </w:pPr>
@@ -15325,7 +15695,7 @@
     <w:p>
       <w:pPr>
         <w:numPr>
-          <w:numId w:val="1052"/>
+          <w:numId w:val="1059"/>
           <w:ilvl w:val="0"/>
         </w:numPr>
       </w:pPr>
@@ -15336,7 +15706,7 @@
     <w:p>
       <w:pPr>
         <w:numPr>
-          <w:numId w:val="1052"/>
+          <w:numId w:val="1059"/>
           <w:ilvl w:val="0"/>
         </w:numPr>
       </w:pPr>
@@ -15347,7 +15717,7 @@
     <w:p>
       <w:pPr>
         <w:numPr>
-          <w:numId w:val="1052"/>
+          <w:numId w:val="1059"/>
           <w:ilvl w:val="0"/>
         </w:numPr>
       </w:pPr>
@@ -15358,7 +15728,7 @@
     <w:p>
       <w:pPr>
         <w:numPr>
-          <w:numId w:val="1052"/>
+          <w:numId w:val="1059"/>
           <w:ilvl w:val="0"/>
         </w:numPr>
       </w:pPr>
@@ -15369,7 +15739,7 @@
     <w:p>
       <w:pPr>
         <w:numPr>
-          <w:numId w:val="1052"/>
+          <w:numId w:val="1059"/>
           <w:ilvl w:val="0"/>
         </w:numPr>
       </w:pPr>
@@ -15380,7 +15750,7 @@
     <w:p>
       <w:pPr>
         <w:numPr>
-          <w:numId w:val="1052"/>
+          <w:numId w:val="1059"/>
           <w:ilvl w:val="0"/>
         </w:numPr>
       </w:pPr>
@@ -15391,7 +15761,7 @@
     <w:p>
       <w:pPr>
         <w:numPr>
-          <w:numId w:val="1052"/>
+          <w:numId w:val="1059"/>
           <w:ilvl w:val="0"/>
         </w:numPr>
       </w:pPr>
@@ -15402,7 +15772,7 @@
     <w:p>
       <w:pPr>
         <w:numPr>
-          <w:numId w:val="1052"/>
+          <w:numId w:val="1059"/>
           <w:ilvl w:val="0"/>
         </w:numPr>
       </w:pPr>
@@ -15413,7 +15783,7 @@
     <w:p>
       <w:pPr>
         <w:numPr>
-          <w:numId w:val="1052"/>
+          <w:numId w:val="1059"/>
           <w:ilvl w:val="0"/>
         </w:numPr>
       </w:pPr>
@@ -15424,7 +15794,7 @@
     <w:p>
       <w:pPr>
         <w:numPr>
-          <w:numId w:val="1052"/>
+          <w:numId w:val="1059"/>
           <w:ilvl w:val="0"/>
         </w:numPr>
       </w:pPr>
@@ -15435,7 +15805,7 @@
     <w:p>
       <w:pPr>
         <w:numPr>
-          <w:numId w:val="1052"/>
+          <w:numId w:val="1059"/>
           <w:ilvl w:val="0"/>
         </w:numPr>
       </w:pPr>
@@ -15446,7 +15816,7 @@
     <w:p>
       <w:pPr>
         <w:numPr>
-          <w:numId w:val="1052"/>
+          <w:numId w:val="1059"/>
           <w:ilvl w:val="0"/>
         </w:numPr>
       </w:pPr>
@@ -15457,7 +15827,7 @@
     <w:p>
       <w:pPr>
         <w:numPr>
-          <w:numId w:val="1052"/>
+          <w:numId w:val="1059"/>
           <w:ilvl w:val="0"/>
         </w:numPr>
       </w:pPr>
@@ -15468,7 +15838,7 @@
     <w:p>
       <w:pPr>
         <w:numPr>
-          <w:numId w:val="1052"/>
+          <w:numId w:val="1059"/>
           <w:ilvl w:val="0"/>
         </w:numPr>
       </w:pPr>
@@ -15479,7 +15849,7 @@
     <w:p>
       <w:pPr>
         <w:numPr>
-          <w:numId w:val="1052"/>
+          <w:numId w:val="1059"/>
           <w:ilvl w:val="0"/>
         </w:numPr>
       </w:pPr>
@@ -15490,7 +15860,7 @@
     <w:p>
       <w:pPr>
         <w:numPr>
-          <w:numId w:val="1052"/>
+          <w:numId w:val="1059"/>
           <w:ilvl w:val="0"/>
         </w:numPr>
       </w:pPr>
@@ -15501,7 +15871,7 @@
     <w:p>
       <w:pPr>
         <w:numPr>
-          <w:numId w:val="1052"/>
+          <w:numId w:val="1059"/>
           <w:ilvl w:val="0"/>
         </w:numPr>
       </w:pPr>
@@ -15512,7 +15882,7 @@
     <w:p>
       <w:pPr>
         <w:numPr>
-          <w:numId w:val="1052"/>
+          <w:numId w:val="1059"/>
           <w:ilvl w:val="0"/>
         </w:numPr>
       </w:pPr>
@@ -15523,7 +15893,7 @@
     <w:p>
       <w:pPr>
         <w:numPr>
-          <w:numId w:val="1052"/>
+          <w:numId w:val="1059"/>
           <w:ilvl w:val="0"/>
         </w:numPr>
       </w:pPr>
@@ -15534,7 +15904,7 @@
     <w:p>
       <w:pPr>
         <w:numPr>
-          <w:numId w:val="1052"/>
+          <w:numId w:val="1059"/>
           <w:ilvl w:val="0"/>
         </w:numPr>
       </w:pPr>
@@ -15545,7 +15915,7 @@
     <w:p>
       <w:pPr>
         <w:numPr>
-          <w:numId w:val="1052"/>
+          <w:numId w:val="1059"/>
           <w:ilvl w:val="0"/>
         </w:numPr>
       </w:pPr>
@@ -15556,7 +15926,7 @@
     <w:p>
       <w:pPr>
         <w:numPr>
-          <w:numId w:val="1052"/>
+          <w:numId w:val="1059"/>
           <w:ilvl w:val="0"/>
         </w:numPr>
       </w:pPr>
@@ -15567,7 +15937,7 @@
     <w:p>
       <w:pPr>
         <w:numPr>
-          <w:numId w:val="1052"/>
+          <w:numId w:val="1059"/>
           <w:ilvl w:val="0"/>
         </w:numPr>
       </w:pPr>
@@ -15578,7 +15948,7 @@
     <w:p>
       <w:pPr>
         <w:numPr>
-          <w:numId w:val="1052"/>
+          <w:numId w:val="1059"/>
           <w:ilvl w:val="0"/>
         </w:numPr>
       </w:pPr>
@@ -15589,7 +15959,7 @@
     <w:p>
       <w:pPr>
         <w:numPr>
-          <w:numId w:val="1052"/>
+          <w:numId w:val="1059"/>
           <w:ilvl w:val="0"/>
         </w:numPr>
       </w:pPr>
@@ -15600,7 +15970,7 @@
     <w:p>
       <w:pPr>
         <w:numPr>
-          <w:numId w:val="1052"/>
+          <w:numId w:val="1059"/>
           <w:ilvl w:val="0"/>
         </w:numPr>
       </w:pPr>
@@ -15611,7 +15981,7 @@
     <w:p>
       <w:pPr>
         <w:numPr>
-          <w:numId w:val="1052"/>
+          <w:numId w:val="1059"/>
           <w:ilvl w:val="0"/>
         </w:numPr>
       </w:pPr>
@@ -15622,7 +15992,7 @@
     <w:p>
       <w:pPr>
         <w:numPr>
-          <w:numId w:val="1052"/>
+          <w:numId w:val="1059"/>
           <w:ilvl w:val="0"/>
         </w:numPr>
       </w:pPr>
@@ -15633,7 +16003,7 @@
     <w:p>
       <w:pPr>
         <w:numPr>
-          <w:numId w:val="1052"/>
+          <w:numId w:val="1059"/>
           <w:ilvl w:val="0"/>
         </w:numPr>
       </w:pPr>
@@ -15644,7 +16014,7 @@
     <w:p>
       <w:pPr>
         <w:numPr>
-          <w:numId w:val="1052"/>
+          <w:numId w:val="1059"/>
           <w:ilvl w:val="0"/>
         </w:numPr>
       </w:pPr>
@@ -15655,7 +16025,7 @@
     <w:p>
       <w:pPr>
         <w:numPr>
-          <w:numId w:val="1052"/>
+          <w:numId w:val="1059"/>
           <w:ilvl w:val="0"/>
         </w:numPr>
       </w:pPr>
@@ -15666,7 +16036,7 @@
     <w:p>
       <w:pPr>
         <w:numPr>
-          <w:numId w:val="1052"/>
+          <w:numId w:val="1059"/>
           <w:ilvl w:val="0"/>
         </w:numPr>
       </w:pPr>
@@ -15677,7 +16047,7 @@
     <w:p>
       <w:pPr>
         <w:numPr>
-          <w:numId w:val="1052"/>
+          <w:numId w:val="1059"/>
           <w:ilvl w:val="0"/>
         </w:numPr>
       </w:pPr>
@@ -15688,7 +16058,7 @@
     <w:p>
       <w:pPr>
         <w:numPr>
-          <w:numId w:val="1052"/>
+          <w:numId w:val="1059"/>
           <w:ilvl w:val="0"/>
         </w:numPr>
       </w:pPr>
@@ -15699,7 +16069,7 @@
     <w:p>
       <w:pPr>
         <w:numPr>
-          <w:numId w:val="1052"/>
+          <w:numId w:val="1059"/>
           <w:ilvl w:val="0"/>
         </w:numPr>
       </w:pPr>
@@ -15710,7 +16080,7 @@
     <w:p>
       <w:pPr>
         <w:numPr>
-          <w:numId w:val="1052"/>
+          <w:numId w:val="1059"/>
           <w:ilvl w:val="0"/>
         </w:numPr>
       </w:pPr>
@@ -15721,7 +16091,7 @@
     <w:p>
       <w:pPr>
         <w:numPr>
-          <w:numId w:val="1052"/>
+          <w:numId w:val="1059"/>
           <w:ilvl w:val="0"/>
         </w:numPr>
       </w:pPr>
@@ -15732,7 +16102,7 @@
     <w:p>
       <w:pPr>
         <w:numPr>
-          <w:numId w:val="1052"/>
+          <w:numId w:val="1059"/>
           <w:ilvl w:val="0"/>
         </w:numPr>
       </w:pPr>
@@ -15743,7 +16113,7 @@
     <w:p>
       <w:pPr>
         <w:numPr>
-          <w:numId w:val="1052"/>
+          <w:numId w:val="1059"/>
           <w:ilvl w:val="0"/>
         </w:numPr>
       </w:pPr>
@@ -17334,7 +17704,7 @@
     </w:lvl>
   </w:abstractNum>
   <w:abstractNum w:abstractNumId="990">
-    <w:nsid w:val="185326a6"/>
+    <w:nsid w:val="4673ebe5"/>
     <w:multiLevelType w:val="multilevel"/>
     <w:lvl w:ilvl="0">
       <w:numFmt w:val="bullet"/>
@@ -17415,7 +17785,7 @@
     </w:lvl>
   </w:abstractNum>
   <w:abstractNum w:abstractNumId="991">
-    <w:nsid w:val="e0c3472e"/>
+    <w:nsid w:val="1ae44de7"/>
     <w:multiLevelType w:val="multilevel"/>
     <w:lvl w:ilvl="0">
       <w:numFmt w:val="bullet"/>
@@ -17496,7 +17866,7 @@
     </w:lvl>
   </w:abstractNum>
   <w:abstractNum w:abstractNumId="99411">
-    <w:nsid w:val="3d9089fe"/>
+    <w:nsid w:val="13a12007"/>
     <w:multiLevelType w:val="multilevel"/>
     <w:lvl w:ilvl="0">
       <w:start w:val="1"/>
@@ -17584,7 +17954,7 @@
     </w:lvl>
   </w:abstractNum>
   <w:abstractNum w:abstractNumId="99431">
-    <w:nsid w:val="d69432db"/>
+    <w:nsid w:val="4d0a12f7"/>
     <w:multiLevelType w:val="multilevel"/>
     <w:lvl w:ilvl="0">
       <w:start w:val="1"/>
@@ -17861,12 +18231,6 @@
     <w:abstractNumId w:val="991"/>
   </w:num>
   <w:num w:numId="1039">
-    <w:abstractNumId w:val="991"/>
-  </w:num>
-  <w:num w:numId="1040">
-    <w:abstractNumId w:val="991"/>
-  </w:num>
-  <w:num w:numId="1041">
     <w:abstractNumId w:val="99411"/>
     <w:lvlOverride w:ilvl="0">
       <w:startOverride w:val="1"/>
@@ -17890,7 +18254,16 @@
       <w:startOverride w:val="1"/>
     </w:lvlOverride>
   </w:num>
+  <w:num w:numId="1040">
+    <w:abstractNumId w:val="991"/>
+  </w:num>
+  <w:num w:numId="1041">
+    <w:abstractNumId w:val="991"/>
+  </w:num>
   <w:num w:numId="1042">
+    <w:abstractNumId w:val="991"/>
+  </w:num>
+  <w:num w:numId="1043">
     <w:abstractNumId w:val="99411"/>
     <w:lvlOverride w:ilvl="0">
       <w:startOverride w:val="1"/>
@@ -17914,11 +18287,29 @@
       <w:startOverride w:val="1"/>
     </w:lvlOverride>
   </w:num>
-  <w:num w:numId="1043">
-    <w:abstractNumId w:val="991"/>
-  </w:num>
   <w:num w:numId="1044">
-    <w:abstractNumId w:val="991"/>
+    <w:abstractNumId w:val="99411"/>
+    <w:lvlOverride w:ilvl="0">
+      <w:startOverride w:val="1"/>
+    </w:lvlOverride>
+    <w:lvlOverride w:ilvl="1">
+      <w:startOverride w:val="1"/>
+    </w:lvlOverride>
+    <w:lvlOverride w:ilvl="2">
+      <w:startOverride w:val="1"/>
+    </w:lvlOverride>
+    <w:lvlOverride w:ilvl="3">
+      <w:startOverride w:val="1"/>
+    </w:lvlOverride>
+    <w:lvlOverride w:ilvl="4">
+      <w:startOverride w:val="1"/>
+    </w:lvlOverride>
+    <w:lvlOverride w:ilvl="5">
+      <w:startOverride w:val="1"/>
+    </w:lvlOverride>
+    <w:lvlOverride w:ilvl="6">
+      <w:startOverride w:val="1"/>
+    </w:lvlOverride>
   </w:num>
   <w:num w:numId="1045">
     <w:abstractNumId w:val="991"/>
@@ -17942,6 +18333,27 @@
     <w:abstractNumId w:val="991"/>
   </w:num>
   <w:num w:numId="1052">
+    <w:abstractNumId w:val="991"/>
+  </w:num>
+  <w:num w:numId="1053">
+    <w:abstractNumId w:val="991"/>
+  </w:num>
+  <w:num w:numId="1054">
+    <w:abstractNumId w:val="991"/>
+  </w:num>
+  <w:num w:numId="1055">
+    <w:abstractNumId w:val="991"/>
+  </w:num>
+  <w:num w:numId="1056">
+    <w:abstractNumId w:val="991"/>
+  </w:num>
+  <w:num w:numId="1057">
+    <w:abstractNumId w:val="991"/>
+  </w:num>
+  <w:num w:numId="1058">
+    <w:abstractNumId w:val="991"/>
+  </w:num>
+  <w:num w:numId="1059">
     <w:abstractNumId w:val="99431"/>
     <w:lvlOverride w:ilvl="0">
       <w:startOverride w:val="1"/>

</xml_diff>